<commit_message>
Edited lit review which hopefully won't mess up the formatting
</commit_message>
<xml_diff>
--- a/lit-review/chi2017proceedingsformat.docx
+++ b/lit-review/chi2017proceedingsformat.docx
@@ -1,6 +1,6 @@
 
 <file path=word/document.xml><?xml version="1.0" encoding="utf-8"?>
-<w:document xmlns:wpc="http://schemas.microsoft.com/office/word/2010/wordprocessingCanvas" xmlns:mc="http://schemas.openxmlformats.org/markup-compatibility/2006" xmlns:o="urn:schemas-microsoft-com:office:office" xmlns:r="http://schemas.openxmlformats.org/officeDocument/2006/relationships" xmlns:m="http://schemas.openxmlformats.org/officeDocument/2006/math" xmlns:v="urn:schemas-microsoft-com:vml" xmlns:wp14="http://schemas.microsoft.com/office/word/2010/wordprocessingDrawing" xmlns:wp="http://schemas.openxmlformats.org/drawingml/2006/wordprocessingDrawing" xmlns:w10="urn:schemas-microsoft-com:office:word" xmlns:w="http://schemas.openxmlformats.org/wordprocessingml/2006/main" xmlns:w14="http://schemas.microsoft.com/office/word/2010/wordml" xmlns:w15="http://schemas.microsoft.com/office/word/2012/wordml" xmlns:wpg="http://schemas.microsoft.com/office/word/2010/wordprocessingGroup" xmlns:wpi="http://schemas.microsoft.com/office/word/2010/wordprocessingInk" xmlns:wne="http://schemas.microsoft.com/office/word/2006/wordml" xmlns:wps="http://schemas.microsoft.com/office/word/2010/wordprocessingShape" mc:Ignorable="w14 w15 wp14">
+<w:document xmlns:wpc="http://schemas.microsoft.com/office/word/2010/wordprocessingCanvas" xmlns:mc="http://schemas.openxmlformats.org/markup-compatibility/2006" xmlns:o="urn:schemas-microsoft-com:office:office" xmlns:r="http://schemas.openxmlformats.org/officeDocument/2006/relationships" xmlns:m="http://schemas.openxmlformats.org/officeDocument/2006/math" xmlns:v="urn:schemas-microsoft-com:vml" xmlns:wp14="http://schemas.microsoft.com/office/word/2010/wordprocessingDrawing" xmlns:wp="http://schemas.openxmlformats.org/drawingml/2006/wordprocessingDrawing" xmlns:w10="urn:schemas-microsoft-com:office:word" xmlns:w="http://schemas.openxmlformats.org/wordprocessingml/2006/main" xmlns:w14="http://schemas.microsoft.com/office/word/2010/wordml" xmlns:wpg="http://schemas.microsoft.com/office/word/2010/wordprocessingGroup" xmlns:wpi="http://schemas.microsoft.com/office/word/2010/wordprocessingInk" xmlns:wne="http://schemas.microsoft.com/office/word/2006/wordml" xmlns:wps="http://schemas.microsoft.com/office/word/2010/wordprocessingShape" mc:Ignorable="w14 wp14">
   <w:body>
     <w:p>
       <w:pPr>
@@ -11,13 +11,15 @@
         <w:t>Smart Wristband</w:t>
       </w:r>
       <w:r>
-        <w:t xml:space="preserve">: Pressure-Sensitive </w:t>
-      </w:r>
-      <w:r>
-        <w:t>Wristband</w:t>
-      </w:r>
-      <w:r>
-        <w:t xml:space="preserve"> as input Method for Smartwatch </w:t>
+        <w:t xml:space="preserve">: Pressure-Sensitive Wristband as input Method for </w:t>
+      </w:r>
+      <w:proofErr w:type="spellStart"/>
+      <w:r>
+        <w:t>Smartwatch</w:t>
+      </w:r>
+      <w:proofErr w:type="spellEnd"/>
+      <w:r>
+        <w:t xml:space="preserve"> </w:t>
       </w:r>
     </w:p>
     <w:tbl>
@@ -50,26 +52,53 @@
               <w:pStyle w:val="AuthorName"/>
             </w:pPr>
             <w:r>
-              <w:t>Serena Jeblee</w:t>
+              <w:t xml:space="preserve">Serena </w:t>
             </w:r>
+            <w:proofErr w:type="spellStart"/>
+            <w:r>
+              <w:t>Jeblee</w:t>
+            </w:r>
+            <w:proofErr w:type="spellEnd"/>
+            <w:r>
+              <w:t xml:space="preserve">, Dina </w:t>
+            </w:r>
+            <w:proofErr w:type="spellStart"/>
+            <w:r>
+              <w:t>Sabie</w:t>
+            </w:r>
+            <w:proofErr w:type="spellEnd"/>
             <w:r>
               <w:t xml:space="preserve">, </w:t>
             </w:r>
+            <w:proofErr w:type="spellStart"/>
             <w:r>
-              <w:t>Dina Sabie</w:t>
+              <w:t>Gurleen</w:t>
             </w:r>
+            <w:proofErr w:type="spellEnd"/>
+            <w:r>
+              <w:t xml:space="preserve"> </w:t>
+            </w:r>
+            <w:proofErr w:type="spellStart"/>
+            <w:r>
+              <w:t>Kaur</w:t>
+            </w:r>
+            <w:proofErr w:type="spellEnd"/>
             <w:r>
               <w:t xml:space="preserve">, </w:t>
             </w:r>
+            <w:proofErr w:type="spellStart"/>
             <w:r>
-              <w:t>Gurleen Kaur</w:t>
+              <w:t>Shamama</w:t>
             </w:r>
+            <w:proofErr w:type="spellEnd"/>
             <w:r>
-              <w:t xml:space="preserve">, </w:t>
+              <w:t xml:space="preserve"> </w:t>
             </w:r>
+            <w:proofErr w:type="spellStart"/>
             <w:r>
-              <w:t>Shamama Khattak</w:t>
+              <w:t>Khattak</w:t>
             </w:r>
+            <w:proofErr w:type="spellEnd"/>
           </w:p>
           <w:p>
             <w:pPr>
@@ -100,10 +129,22 @@
               <w:pStyle w:val="AuthorAffiliation"/>
             </w:pPr>
             <w:r>
-              <w:t>{dina.sabie,</w:t>
+              <w:t>{</w:t>
+            </w:r>
+            <w:proofErr w:type="spellStart"/>
+            <w:r>
+              <w:t>dina.sabie</w:t>
+            </w:r>
+            <w:proofErr w:type="spellEnd"/>
+            <w:r>
+              <w:t>,</w:t>
             </w:r>
             <w:r>
-              <w:t xml:space="preserve"> gurleen.kaur</w:t>
+              <w:t xml:space="preserve"> </w:t>
+            </w:r>
+            <w:proofErr w:type="spellStart"/>
+            <w:r>
+              <w:t>gurleen.kaur</w:t>
             </w:r>
             <w:r>
               <w:t>,</w:t>
@@ -111,6 +152,7 @@
             <w:r>
               <w:t>shamama.khattak</w:t>
             </w:r>
+            <w:proofErr w:type="spellEnd"/>
             <w:r>
               <w:t>}@mail.utoronto.ca</w:t>
             </w:r>
@@ -147,6 +189,7 @@
         <w:spacing w:before="0"/>
       </w:pPr>
       <w:r>
+        <w:lastRenderedPageBreak/>
         <w:t>ABSTRACT</w:t>
       </w:r>
     </w:p>
@@ -168,8 +211,59 @@
           <w:kern w:val="0"/>
           <w:sz w:val="20"/>
         </w:rPr>
-        <w:t>The main input methods for traditional smartwatches on the market are display touch screens and physical buttons. However, due to the limited display screen size of smartwatch, interaction with them is limited. Our research aims to enhance users experience with smartwatches</w:t>
-      </w:r>
+        <w:t xml:space="preserve">The main input methods for traditional </w:t>
+      </w:r>
+      <w:proofErr w:type="spellStart"/>
+      <w:r>
+        <w:rPr>
+          <w:rFonts w:ascii="Times New Roman" w:hAnsi="Times New Roman"/>
+          <w:b w:val="0"/>
+          <w:kern w:val="0"/>
+          <w:sz w:val="20"/>
+        </w:rPr>
+        <w:t>smartwatches</w:t>
+      </w:r>
+      <w:proofErr w:type="spellEnd"/>
+      <w:r>
+        <w:rPr>
+          <w:rFonts w:ascii="Times New Roman" w:hAnsi="Times New Roman"/>
+          <w:b w:val="0"/>
+          <w:kern w:val="0"/>
+          <w:sz w:val="20"/>
+        </w:rPr>
+        <w:t xml:space="preserve"> on the market are display touch screens and physical buttons. However, due to the limited display screen size of </w:t>
+      </w:r>
+      <w:proofErr w:type="spellStart"/>
+      <w:r>
+        <w:rPr>
+          <w:rFonts w:ascii="Times New Roman" w:hAnsi="Times New Roman"/>
+          <w:b w:val="0"/>
+          <w:kern w:val="0"/>
+          <w:sz w:val="20"/>
+        </w:rPr>
+        <w:t>smartwatch</w:t>
+      </w:r>
+      <w:proofErr w:type="spellEnd"/>
+      <w:r>
+        <w:rPr>
+          <w:rFonts w:ascii="Times New Roman" w:hAnsi="Times New Roman"/>
+          <w:b w:val="0"/>
+          <w:kern w:val="0"/>
+          <w:sz w:val="20"/>
+        </w:rPr>
+        <w:t xml:space="preserve">, interaction with them is limited. Our research aims to enhance users experience with </w:t>
+      </w:r>
+      <w:proofErr w:type="spellStart"/>
+      <w:r>
+        <w:rPr>
+          <w:rFonts w:ascii="Times New Roman" w:hAnsi="Times New Roman"/>
+          <w:b w:val="0"/>
+          <w:kern w:val="0"/>
+          <w:sz w:val="20"/>
+        </w:rPr>
+        <w:t>smartwatches</w:t>
+      </w:r>
+      <w:proofErr w:type="spellEnd"/>
       <w:r>
         <w:rPr>
           <w:rFonts w:ascii="Times New Roman" w:hAnsi="Times New Roman"/>
@@ -204,7 +298,67 @@
           <w:kern w:val="0"/>
           <w:sz w:val="20"/>
         </w:rPr>
-        <w:t xml:space="preserve">. We are proposing to extend interaction surface of smartwatch by using the wristband as an input tool. While no such method has been implemented commercially, there are several studies that research the possibility of extending interaction surfaces beyond smartwatch surface and buttons such as by using air-magnet-pen. There are few study that use wristband as an input method but they either focused on developing it for text entry only or the wristband was only sensitive on the edges where the wristband touches the watch. We are studying the possibility of making the entire wristband sensitive so we can use the whole wristband as an input surface for multiple tasks. </w:t>
+        <w:t xml:space="preserve">. We are proposing to extend interaction surface of </w:t>
+      </w:r>
+      <w:proofErr w:type="spellStart"/>
+      <w:r>
+        <w:rPr>
+          <w:rFonts w:ascii="Times New Roman" w:hAnsi="Times New Roman"/>
+          <w:b w:val="0"/>
+          <w:kern w:val="0"/>
+          <w:sz w:val="20"/>
+        </w:rPr>
+        <w:t>smartwatch</w:t>
+      </w:r>
+      <w:proofErr w:type="spellEnd"/>
+      <w:r>
+        <w:rPr>
+          <w:rFonts w:ascii="Times New Roman" w:hAnsi="Times New Roman"/>
+          <w:b w:val="0"/>
+          <w:kern w:val="0"/>
+          <w:sz w:val="20"/>
+        </w:rPr>
+        <w:t xml:space="preserve"> by using the wristband as an input tool. While no such method has been implemented commercially, there are several studies that research the possibility of extending interaction surfaces beyond </w:t>
+      </w:r>
+      <w:proofErr w:type="spellStart"/>
+      <w:r>
+        <w:rPr>
+          <w:rFonts w:ascii="Times New Roman" w:hAnsi="Times New Roman"/>
+          <w:b w:val="0"/>
+          <w:kern w:val="0"/>
+          <w:sz w:val="20"/>
+        </w:rPr>
+        <w:t>smartwatch</w:t>
+      </w:r>
+      <w:proofErr w:type="spellEnd"/>
+      <w:r>
+        <w:rPr>
+          <w:rFonts w:ascii="Times New Roman" w:hAnsi="Times New Roman"/>
+          <w:b w:val="0"/>
+          <w:kern w:val="0"/>
+          <w:sz w:val="20"/>
+        </w:rPr>
+        <w:t xml:space="preserve"> surface and buttons such as by using air-magnet-pen. There </w:t>
+      </w:r>
+      <w:proofErr w:type="gramStart"/>
+      <w:r>
+        <w:rPr>
+          <w:rFonts w:ascii="Times New Roman" w:hAnsi="Times New Roman"/>
+          <w:b w:val="0"/>
+          <w:kern w:val="0"/>
+          <w:sz w:val="20"/>
+        </w:rPr>
+        <w:t>are</w:t>
+      </w:r>
+      <w:proofErr w:type="gramEnd"/>
+      <w:r>
+        <w:rPr>
+          <w:rFonts w:ascii="Times New Roman" w:hAnsi="Times New Roman"/>
+          <w:b w:val="0"/>
+          <w:kern w:val="0"/>
+          <w:sz w:val="20"/>
+        </w:rPr>
+        <w:t xml:space="preserve"> few study that use wristband as an input method but they either focused on developing it for text entry only or the wristband was only sensitive on the edges where the wristband touches the watch. We are studying the possibility of making the entire wristband sensitive so we can use the whole wristband as an input surface for multiple tasks. </w:t>
       </w:r>
     </w:p>
     <w:p>
@@ -232,19 +386,7 @@
         <w:rPr>
           <w:color w:val="FF0000"/>
         </w:rPr>
-        <w:t xml:space="preserve">[Add </w:t>
-      </w:r>
-      <w:r>
-        <w:rPr>
-          <w:color w:val="FF0000"/>
-        </w:rPr>
-        <w:t>Research Question</w:t>
-      </w:r>
-      <w:r>
-        <w:rPr>
-          <w:color w:val="FF0000"/>
-        </w:rPr>
-        <w:t xml:space="preserve">] </w:t>
+        <w:t xml:space="preserve">[Add Research Question] </w:t>
       </w:r>
     </w:p>
     <w:p>
@@ -256,8 +398,18 @@
       </w:r>
     </w:p>
     <w:p>
-      <w:r>
-        <w:t xml:space="preserve">Smartwatch; wristband; input method, wearable.  </w:t>
+      <w:proofErr w:type="spellStart"/>
+      <w:proofErr w:type="gramStart"/>
+      <w:r>
+        <w:t>Smartwatch</w:t>
+      </w:r>
+      <w:proofErr w:type="spellEnd"/>
+      <w:r>
+        <w:t>; wristband; input method, wearable.</w:t>
+      </w:r>
+      <w:proofErr w:type="gramEnd"/>
+      <w:r>
+        <w:t xml:space="preserve">  </w:t>
       </w:r>
     </w:p>
     <w:p>
@@ -385,6 +537,56 @@
     </w:p>
     <w:p>
       <w:pPr>
+        <w:spacing w:after="240"/>
+        <w:rPr>
+          <w:color w:val="FF0000"/>
+        </w:rPr>
+      </w:pPr>
+      <w:proofErr w:type="spellStart"/>
+      <w:r>
+        <w:t>BandSense</w:t>
+      </w:r>
+      <w:proofErr w:type="spellEnd"/>
+      <w:r>
+        <w:t xml:space="preserve"> (</w:t>
+      </w:r>
+      <w:proofErr w:type="spellStart"/>
+      <w:r>
+        <w:t>Ahn</w:t>
+      </w:r>
+      <w:proofErr w:type="spellEnd"/>
+      <w:r>
+        <w:t xml:space="preserve"> et al) explores pressure-sensitive multi-touch interactions with a </w:t>
+      </w:r>
+      <w:proofErr w:type="spellStart"/>
+      <w:r>
+        <w:t>smartwatch</w:t>
+      </w:r>
+      <w:proofErr w:type="spellEnd"/>
+      <w:r>
+        <w:t xml:space="preserve"> wristband. Their device has pressure-sensitive touch sensors on the wristband on either side of the </w:t>
+      </w:r>
+      <w:proofErr w:type="spellStart"/>
+      <w:r>
+        <w:t>smartwatch</w:t>
+      </w:r>
+      <w:proofErr w:type="spellEnd"/>
+      <w:r>
+        <w:t xml:space="preserve"> screen. The sensors can </w:t>
+      </w:r>
+      <w:proofErr w:type="gramStart"/>
+      <w:r>
+        <w:t>tapping</w:t>
+      </w:r>
+      <w:proofErr w:type="gramEnd"/>
+      <w:r>
+        <w:t xml:space="preserve"> and flicking motions, as well as pressure input on part of the band that can be used a directional input. The device could also interpret flicking up and down motions as commands for copying and pasting.</w:t>
+      </w:r>
+      <w:bookmarkStart w:id="0" w:name="_GoBack"/>
+      <w:bookmarkEnd w:id="0"/>
+    </w:p>
+    <w:p>
+      <w:pPr>
         <w:pStyle w:val="Heading1"/>
         <w:spacing w:after="240"/>
         <w:rPr>
@@ -392,6 +594,7 @@
         </w:rPr>
       </w:pPr>
       <w:r>
+        <w:lastRenderedPageBreak/>
         <w:t>REFERENCES</w:t>
       </w:r>
       <w:r>
@@ -403,15 +606,34 @@
         </w:rPr>
         <w:t xml:space="preserve">[needs formating] </w:t>
       </w:r>
-      <w:bookmarkStart w:id="0" w:name="_GoBack"/>
-      <w:bookmarkEnd w:id="0"/>
     </w:p>
     <w:p>
       <w:pPr>
         <w:pStyle w:val="References"/>
       </w:pPr>
-      <w:r>
-        <w:t>Ahn et al - BandSense: Pressure-sensitive Multitouch Interaction on a Wristband</w:t>
+      <w:proofErr w:type="spellStart"/>
+      <w:r>
+        <w:t>Ahn</w:t>
+      </w:r>
+      <w:proofErr w:type="spellEnd"/>
+      <w:r>
+        <w:t xml:space="preserve"> et al - </w:t>
+      </w:r>
+      <w:proofErr w:type="spellStart"/>
+      <w:r>
+        <w:t>BandSense</w:t>
+      </w:r>
+      <w:proofErr w:type="spellEnd"/>
+      <w:r>
+        <w:t xml:space="preserve">: Pressure-sensitive </w:t>
+      </w:r>
+      <w:proofErr w:type="spellStart"/>
+      <w:r>
+        <w:t>Multitouch</w:t>
+      </w:r>
+      <w:proofErr w:type="spellEnd"/>
+      <w:r>
+        <w:t xml:space="preserve"> Interaction on a Wristband</w:t>
       </w:r>
     </w:p>
     <w:p>
@@ -419,8 +641,13 @@
         <w:pStyle w:val="References"/>
       </w:pPr>
       <w:r>
-        <w:t>Funk et al - Using a Touch-Sensitive Wristband for Text Entry on Smartwatches</w:t>
-      </w:r>
+        <w:t xml:space="preserve">Funk et al - Using a Touch-Sensitive Wristband for Text Entry on </w:t>
+      </w:r>
+      <w:proofErr w:type="spellStart"/>
+      <w:r>
+        <w:t>Smartwatches</w:t>
+      </w:r>
+      <w:proofErr w:type="spellEnd"/>
     </w:p>
     <w:p>
       <w:pPr>
@@ -434,8 +661,13 @@
       <w:pPr>
         <w:pStyle w:val="References"/>
       </w:pPr>
-      <w:r>
-        <w:t>Knibbe et al - Extending Interaction for Smart Watches: Enabling Bimanual Around Device Control</w:t>
+      <w:proofErr w:type="spellStart"/>
+      <w:r>
+        <w:t>Knibbe</w:t>
+      </w:r>
+      <w:proofErr w:type="spellEnd"/>
+      <w:r>
+        <w:t xml:space="preserve"> et al - Extending Interaction for Smart Watches: Enabling Bimanual Around Device Control</w:t>
       </w:r>
     </w:p>
     <w:p>
@@ -451,11 +683,19 @@
         <w:pStyle w:val="References"/>
       </w:pPr>
       <w:r>
-        <w:t>Perrault et al - WatchIt: Simple Gestures and Eyes-free Interaction for Wristwatches and Bracelets</w:t>
+        <w:t xml:space="preserve">Perrault et al - </w:t>
+      </w:r>
+      <w:proofErr w:type="spellStart"/>
+      <w:r>
+        <w:t>WatchIt</w:t>
+      </w:r>
+      <w:proofErr w:type="spellEnd"/>
+      <w:r>
+        <w:t>: Simple Gestures and Eyes-free Interaction for Wristwatches and Bracelets</w:t>
       </w:r>
     </w:p>
     <w:sectPr>
-      <w:headerReference w:type="even" r:id="rId8"/>
+      <w:headerReference w:type="even" r:id="rId9"/>
       <w:type w:val="continuous"/>
       <w:pgSz w:w="12240" w:h="15840" w:code="1"/>
       <w:pgMar w:top="1224" w:right="1080" w:bottom="1440" w:left="1080" w:header="720" w:footer="720" w:gutter="0"/>
@@ -467,7 +707,7 @@
 </file>
 
 <file path=word/endnotes.xml><?xml version="1.0" encoding="utf-8"?>
-<w:endnotes xmlns:wpc="http://schemas.microsoft.com/office/word/2010/wordprocessingCanvas" xmlns:mc="http://schemas.openxmlformats.org/markup-compatibility/2006" xmlns:o="urn:schemas-microsoft-com:office:office" xmlns:r="http://schemas.openxmlformats.org/officeDocument/2006/relationships" xmlns:m="http://schemas.openxmlformats.org/officeDocument/2006/math" xmlns:v="urn:schemas-microsoft-com:vml" xmlns:wp14="http://schemas.microsoft.com/office/word/2010/wordprocessingDrawing" xmlns:wp="http://schemas.openxmlformats.org/drawingml/2006/wordprocessingDrawing" xmlns:w10="urn:schemas-microsoft-com:office:word" xmlns:w="http://schemas.openxmlformats.org/wordprocessingml/2006/main" xmlns:w14="http://schemas.microsoft.com/office/word/2010/wordml" xmlns:w15="http://schemas.microsoft.com/office/word/2012/wordml" xmlns:wpg="http://schemas.microsoft.com/office/word/2010/wordprocessingGroup" xmlns:wpi="http://schemas.microsoft.com/office/word/2010/wordprocessingInk" xmlns:wne="http://schemas.microsoft.com/office/word/2006/wordml" xmlns:wps="http://schemas.microsoft.com/office/word/2010/wordprocessingShape" mc:Ignorable="w14 w15 wp14">
+<w:endnotes xmlns:wpc="http://schemas.microsoft.com/office/word/2010/wordprocessingCanvas" xmlns:mc="http://schemas.openxmlformats.org/markup-compatibility/2006" xmlns:o="urn:schemas-microsoft-com:office:office" xmlns:r="http://schemas.openxmlformats.org/officeDocument/2006/relationships" xmlns:m="http://schemas.openxmlformats.org/officeDocument/2006/math" xmlns:v="urn:schemas-microsoft-com:vml" xmlns:wp14="http://schemas.microsoft.com/office/word/2010/wordprocessingDrawing" xmlns:wp="http://schemas.openxmlformats.org/drawingml/2006/wordprocessingDrawing" xmlns:w10="urn:schemas-microsoft-com:office:word" xmlns:w="http://schemas.openxmlformats.org/wordprocessingml/2006/main" xmlns:w14="http://schemas.microsoft.com/office/word/2010/wordml" xmlns:wpg="http://schemas.microsoft.com/office/word/2010/wordprocessingGroup" xmlns:wpi="http://schemas.microsoft.com/office/word/2010/wordprocessingInk" xmlns:wne="http://schemas.microsoft.com/office/word/2006/wordml" xmlns:wps="http://schemas.microsoft.com/office/word/2010/wordprocessingShape" mc:Ignorable="w14 wp14">
   <w:endnote w:type="separator" w:id="-1">
     <w:p>
       <w:r>
@@ -486,7 +726,7 @@
 </file>
 
 <file path=word/footnotes.xml><?xml version="1.0" encoding="utf-8"?>
-<w:footnotes xmlns:wpc="http://schemas.microsoft.com/office/word/2010/wordprocessingCanvas" xmlns:mc="http://schemas.openxmlformats.org/markup-compatibility/2006" xmlns:o="urn:schemas-microsoft-com:office:office" xmlns:r="http://schemas.openxmlformats.org/officeDocument/2006/relationships" xmlns:m="http://schemas.openxmlformats.org/officeDocument/2006/math" xmlns:v="urn:schemas-microsoft-com:vml" xmlns:wp14="http://schemas.microsoft.com/office/word/2010/wordprocessingDrawing" xmlns:wp="http://schemas.openxmlformats.org/drawingml/2006/wordprocessingDrawing" xmlns:w10="urn:schemas-microsoft-com:office:word" xmlns:w="http://schemas.openxmlformats.org/wordprocessingml/2006/main" xmlns:w14="http://schemas.microsoft.com/office/word/2010/wordml" xmlns:w15="http://schemas.microsoft.com/office/word/2012/wordml" xmlns:wpg="http://schemas.microsoft.com/office/word/2010/wordprocessingGroup" xmlns:wpi="http://schemas.microsoft.com/office/word/2010/wordprocessingInk" xmlns:wne="http://schemas.microsoft.com/office/word/2006/wordml" xmlns:wps="http://schemas.microsoft.com/office/word/2010/wordprocessingShape" mc:Ignorable="w14 w15 wp14">
+<w:footnotes xmlns:wpc="http://schemas.microsoft.com/office/word/2010/wordprocessingCanvas" xmlns:mc="http://schemas.openxmlformats.org/markup-compatibility/2006" xmlns:o="urn:schemas-microsoft-com:office:office" xmlns:r="http://schemas.openxmlformats.org/officeDocument/2006/relationships" xmlns:m="http://schemas.openxmlformats.org/officeDocument/2006/math" xmlns:v="urn:schemas-microsoft-com:vml" xmlns:wp14="http://schemas.microsoft.com/office/word/2010/wordprocessingDrawing" xmlns:wp="http://schemas.openxmlformats.org/drawingml/2006/wordprocessingDrawing" xmlns:w10="urn:schemas-microsoft-com:office:word" xmlns:w="http://schemas.openxmlformats.org/wordprocessingml/2006/main" xmlns:w14="http://schemas.microsoft.com/office/word/2010/wordml" xmlns:wpg="http://schemas.microsoft.com/office/word/2010/wordprocessingGroup" xmlns:wpi="http://schemas.microsoft.com/office/word/2010/wordprocessingInk" xmlns:wne="http://schemas.microsoft.com/office/word/2006/wordml" xmlns:wps="http://schemas.microsoft.com/office/word/2010/wordprocessingShape" mc:Ignorable="w14 wp14">
   <w:footnote w:type="separator" w:id="-1">
     <w:p>
       <w:pPr>
@@ -511,7 +751,7 @@
 </file>
 
 <file path=word/header1.xml><?xml version="1.0" encoding="utf-8"?>
-<w:hdr xmlns:wpc="http://schemas.microsoft.com/office/word/2010/wordprocessingCanvas" xmlns:mc="http://schemas.openxmlformats.org/markup-compatibility/2006" xmlns:o="urn:schemas-microsoft-com:office:office" xmlns:r="http://schemas.openxmlformats.org/officeDocument/2006/relationships" xmlns:m="http://schemas.openxmlformats.org/officeDocument/2006/math" xmlns:v="urn:schemas-microsoft-com:vml" xmlns:wp14="http://schemas.microsoft.com/office/word/2010/wordprocessingDrawing" xmlns:wp="http://schemas.openxmlformats.org/drawingml/2006/wordprocessingDrawing" xmlns:w10="urn:schemas-microsoft-com:office:word" xmlns:w="http://schemas.openxmlformats.org/wordprocessingml/2006/main" xmlns:w14="http://schemas.microsoft.com/office/word/2010/wordml" xmlns:w15="http://schemas.microsoft.com/office/word/2012/wordml" xmlns:wpg="http://schemas.microsoft.com/office/word/2010/wordprocessingGroup" xmlns:wpi="http://schemas.microsoft.com/office/word/2010/wordprocessingInk" xmlns:wne="http://schemas.microsoft.com/office/word/2006/wordml" xmlns:wps="http://schemas.microsoft.com/office/word/2010/wordprocessingShape" mc:Ignorable="w14 w15 wp14">
+<w:hdr xmlns:wpc="http://schemas.microsoft.com/office/word/2010/wordprocessingCanvas" xmlns:mc="http://schemas.openxmlformats.org/markup-compatibility/2006" xmlns:o="urn:schemas-microsoft-com:office:office" xmlns:r="http://schemas.openxmlformats.org/officeDocument/2006/relationships" xmlns:m="http://schemas.openxmlformats.org/officeDocument/2006/math" xmlns:v="urn:schemas-microsoft-com:vml" xmlns:wp14="http://schemas.microsoft.com/office/word/2010/wordprocessingDrawing" xmlns:wp="http://schemas.openxmlformats.org/drawingml/2006/wordprocessingDrawing" xmlns:w10="urn:schemas-microsoft-com:office:word" xmlns:w="http://schemas.openxmlformats.org/wordprocessingml/2006/main" xmlns:w14="http://schemas.microsoft.com/office/word/2010/wordml" xmlns:wpg="http://schemas.microsoft.com/office/word/2010/wordprocessingGroup" xmlns:wpi="http://schemas.microsoft.com/office/word/2010/wordprocessingInk" xmlns:wne="http://schemas.microsoft.com/office/word/2006/wordml" xmlns:wps="http://schemas.microsoft.com/office/word/2010/wordprocessingShape" mc:Ignorable="w14 wp14">
   <w:p>
     <w:pPr>
       <w:pStyle w:val="Header"/>
@@ -527,8 +767,8 @@
 </file>
 
 <file path=word/numbering.xml><?xml version="1.0" encoding="utf-8"?>
-<w:numbering xmlns:wpc="http://schemas.microsoft.com/office/word/2010/wordprocessingCanvas" xmlns:mc="http://schemas.openxmlformats.org/markup-compatibility/2006" xmlns:o="urn:schemas-microsoft-com:office:office" xmlns:r="http://schemas.openxmlformats.org/officeDocument/2006/relationships" xmlns:m="http://schemas.openxmlformats.org/officeDocument/2006/math" xmlns:v="urn:schemas-microsoft-com:vml" xmlns:wp14="http://schemas.microsoft.com/office/word/2010/wordprocessingDrawing" xmlns:wp="http://schemas.openxmlformats.org/drawingml/2006/wordprocessingDrawing" xmlns:w10="urn:schemas-microsoft-com:office:word" xmlns:w="http://schemas.openxmlformats.org/wordprocessingml/2006/main" xmlns:w14="http://schemas.microsoft.com/office/word/2010/wordml" xmlns:w15="http://schemas.microsoft.com/office/word/2012/wordml" xmlns:wpg="http://schemas.microsoft.com/office/word/2010/wordprocessingGroup" xmlns:wpi="http://schemas.microsoft.com/office/word/2010/wordprocessingInk" xmlns:wne="http://schemas.microsoft.com/office/word/2006/wordml" xmlns:wps="http://schemas.microsoft.com/office/word/2010/wordprocessingShape" mc:Ignorable="w14 w15 wp14">
-  <w:abstractNum w:abstractNumId="0" w15:restartNumberingAfterBreak="0">
+<w:numbering xmlns:wpc="http://schemas.microsoft.com/office/word/2010/wordprocessingCanvas" xmlns:mc="http://schemas.openxmlformats.org/markup-compatibility/2006" xmlns:o="urn:schemas-microsoft-com:office:office" xmlns:r="http://schemas.openxmlformats.org/officeDocument/2006/relationships" xmlns:m="http://schemas.openxmlformats.org/officeDocument/2006/math" xmlns:v="urn:schemas-microsoft-com:vml" xmlns:wp14="http://schemas.microsoft.com/office/word/2010/wordprocessingDrawing" xmlns:wp="http://schemas.openxmlformats.org/drawingml/2006/wordprocessingDrawing" xmlns:w10="urn:schemas-microsoft-com:office:word" xmlns:w="http://schemas.openxmlformats.org/wordprocessingml/2006/main" xmlns:w14="http://schemas.microsoft.com/office/word/2010/wordml" xmlns:wpg="http://schemas.microsoft.com/office/word/2010/wordprocessingGroup" xmlns:wpi="http://schemas.microsoft.com/office/word/2010/wordprocessingInk" xmlns:wne="http://schemas.microsoft.com/office/word/2006/wordml" xmlns:wps="http://schemas.microsoft.com/office/word/2010/wordprocessingShape" mc:Ignorable="w14 wp14">
+  <w:abstractNum w:abstractNumId="0">
     <w:nsid w:val="FFFFFF1D"/>
     <w:multiLevelType w:val="multilevel"/>
     <w:tmpl w:val="FA341EF8"/>
@@ -668,7 +908,7 @@
       </w:rPr>
     </w:lvl>
   </w:abstractNum>
-  <w:abstractNum w:abstractNumId="1" w15:restartNumberingAfterBreak="0">
+  <w:abstractNum w:abstractNumId="1">
     <w:nsid w:val="FFFFFF7C"/>
     <w:multiLevelType w:val="singleLevel"/>
     <w:tmpl w:val="5F2EDC94"/>
@@ -686,7 +926,7 @@
       </w:pPr>
     </w:lvl>
   </w:abstractNum>
-  <w:abstractNum w:abstractNumId="2" w15:restartNumberingAfterBreak="0">
+  <w:abstractNum w:abstractNumId="2">
     <w:nsid w:val="FFFFFF7D"/>
     <w:multiLevelType w:val="singleLevel"/>
     <w:tmpl w:val="255A5C26"/>
@@ -704,7 +944,7 @@
       </w:pPr>
     </w:lvl>
   </w:abstractNum>
-  <w:abstractNum w:abstractNumId="3" w15:restartNumberingAfterBreak="0">
+  <w:abstractNum w:abstractNumId="3">
     <w:nsid w:val="FFFFFF7E"/>
     <w:multiLevelType w:val="singleLevel"/>
     <w:tmpl w:val="AF0C147E"/>
@@ -722,7 +962,7 @@
       </w:pPr>
     </w:lvl>
   </w:abstractNum>
-  <w:abstractNum w:abstractNumId="4" w15:restartNumberingAfterBreak="0">
+  <w:abstractNum w:abstractNumId="4">
     <w:nsid w:val="FFFFFF7F"/>
     <w:multiLevelType w:val="singleLevel"/>
     <w:tmpl w:val="795EB0FE"/>
@@ -740,7 +980,7 @@
       </w:pPr>
     </w:lvl>
   </w:abstractNum>
-  <w:abstractNum w:abstractNumId="5" w15:restartNumberingAfterBreak="0">
+  <w:abstractNum w:abstractNumId="5">
     <w:nsid w:val="FFFFFF80"/>
     <w:multiLevelType w:val="singleLevel"/>
     <w:tmpl w:val="843EB82E"/>
@@ -761,7 +1001,7 @@
       </w:rPr>
     </w:lvl>
   </w:abstractNum>
-  <w:abstractNum w:abstractNumId="6" w15:restartNumberingAfterBreak="0">
+  <w:abstractNum w:abstractNumId="6">
     <w:nsid w:val="FFFFFF81"/>
     <w:multiLevelType w:val="singleLevel"/>
     <w:tmpl w:val="BA480184"/>
@@ -782,7 +1022,7 @@
       </w:rPr>
     </w:lvl>
   </w:abstractNum>
-  <w:abstractNum w:abstractNumId="7" w15:restartNumberingAfterBreak="0">
+  <w:abstractNum w:abstractNumId="7">
     <w:nsid w:val="FFFFFF82"/>
     <w:multiLevelType w:val="singleLevel"/>
     <w:tmpl w:val="9B1C1786"/>
@@ -803,7 +1043,7 @@
       </w:rPr>
     </w:lvl>
   </w:abstractNum>
-  <w:abstractNum w:abstractNumId="8" w15:restartNumberingAfterBreak="0">
+  <w:abstractNum w:abstractNumId="8">
     <w:nsid w:val="FFFFFF83"/>
     <w:multiLevelType w:val="singleLevel"/>
     <w:tmpl w:val="536E19F6"/>
@@ -824,7 +1064,7 @@
       </w:rPr>
     </w:lvl>
   </w:abstractNum>
-  <w:abstractNum w:abstractNumId="9" w15:restartNumberingAfterBreak="0">
+  <w:abstractNum w:abstractNumId="9">
     <w:nsid w:val="FFFFFF88"/>
     <w:multiLevelType w:val="singleLevel"/>
     <w:tmpl w:val="66E00E2E"/>
@@ -842,7 +1082,7 @@
       </w:pPr>
     </w:lvl>
   </w:abstractNum>
-  <w:abstractNum w:abstractNumId="10" w15:restartNumberingAfterBreak="0">
+  <w:abstractNum w:abstractNumId="10">
     <w:nsid w:val="FFFFFF89"/>
     <w:multiLevelType w:val="singleLevel"/>
     <w:tmpl w:val="A836A8AC"/>
@@ -863,7 +1103,7 @@
       </w:rPr>
     </w:lvl>
   </w:abstractNum>
-  <w:abstractNum w:abstractNumId="11" w15:restartNumberingAfterBreak="0">
+  <w:abstractNum w:abstractNumId="11">
     <w:nsid w:val="FFFFFFFB"/>
     <w:multiLevelType w:val="multilevel"/>
     <w:tmpl w:val="FFFFFFFF"/>
@@ -931,7 +1171,7 @@
       <w:lvlJc w:val="left"/>
     </w:lvl>
   </w:abstractNum>
-  <w:abstractNum w:abstractNumId="12" w15:restartNumberingAfterBreak="0">
+  <w:abstractNum w:abstractNumId="12">
     <w:nsid w:val="FFFFFFFE"/>
     <w:multiLevelType w:val="singleLevel"/>
     <w:tmpl w:val="5CA6E12C"/>
@@ -941,7 +1181,7 @@
       <w:lvlJc w:val="left"/>
     </w:lvl>
   </w:abstractNum>
-  <w:abstractNum w:abstractNumId="13" w15:restartNumberingAfterBreak="0">
+  <w:abstractNum w:abstractNumId="13">
     <w:nsid w:val="02ED5D3A"/>
     <w:multiLevelType w:val="singleLevel"/>
     <w:tmpl w:val="E772A2E0"/>
@@ -959,7 +1199,7 @@
       </w:rPr>
     </w:lvl>
   </w:abstractNum>
-  <w:abstractNum w:abstractNumId="14" w15:restartNumberingAfterBreak="0">
+  <w:abstractNum w:abstractNumId="14">
     <w:nsid w:val="064E10C8"/>
     <w:multiLevelType w:val="singleLevel"/>
     <w:tmpl w:val="E772A2E0"/>
@@ -977,7 +1217,7 @@
       </w:rPr>
     </w:lvl>
   </w:abstractNum>
-  <w:abstractNum w:abstractNumId="15" w15:restartNumberingAfterBreak="0">
+  <w:abstractNum w:abstractNumId="15">
     <w:nsid w:val="06686EE4"/>
     <w:multiLevelType w:val="multilevel"/>
     <w:tmpl w:val="97181DC6"/>
@@ -1118,7 +1358,7 @@
       </w:rPr>
     </w:lvl>
   </w:abstractNum>
-  <w:abstractNum w:abstractNumId="16" w15:restartNumberingAfterBreak="0">
+  <w:abstractNum w:abstractNumId="16">
     <w:nsid w:val="14496F4F"/>
     <w:multiLevelType w:val="singleLevel"/>
     <w:tmpl w:val="E772A2E0"/>
@@ -1136,7 +1376,7 @@
       </w:rPr>
     </w:lvl>
   </w:abstractNum>
-  <w:abstractNum w:abstractNumId="17" w15:restartNumberingAfterBreak="0">
+  <w:abstractNum w:abstractNumId="17">
     <w:nsid w:val="198D75AF"/>
     <w:multiLevelType w:val="singleLevel"/>
     <w:tmpl w:val="DDEE8D5E"/>
@@ -1151,7 +1391,7 @@
       </w:pPr>
     </w:lvl>
   </w:abstractNum>
-  <w:abstractNum w:abstractNumId="18" w15:restartNumberingAfterBreak="0">
+  <w:abstractNum w:abstractNumId="18">
     <w:nsid w:val="1C256FB0"/>
     <w:multiLevelType w:val="singleLevel"/>
     <w:tmpl w:val="E772A2E0"/>
@@ -1169,7 +1409,7 @@
       </w:rPr>
     </w:lvl>
   </w:abstractNum>
-  <w:abstractNum w:abstractNumId="19" w15:restartNumberingAfterBreak="0">
+  <w:abstractNum w:abstractNumId="19">
     <w:nsid w:val="1F4A0179"/>
     <w:multiLevelType w:val="singleLevel"/>
     <w:tmpl w:val="E772A2E0"/>
@@ -1187,7 +1427,7 @@
       </w:rPr>
     </w:lvl>
   </w:abstractNum>
-  <w:abstractNum w:abstractNumId="20" w15:restartNumberingAfterBreak="0">
+  <w:abstractNum w:abstractNumId="20">
     <w:nsid w:val="21E218E8"/>
     <w:multiLevelType w:val="singleLevel"/>
     <w:tmpl w:val="E772A2E0"/>
@@ -1205,7 +1445,7 @@
       </w:rPr>
     </w:lvl>
   </w:abstractNum>
-  <w:abstractNum w:abstractNumId="21" w15:restartNumberingAfterBreak="0">
+  <w:abstractNum w:abstractNumId="21">
     <w:nsid w:val="29B677BC"/>
     <w:multiLevelType w:val="singleLevel"/>
     <w:tmpl w:val="E772A2E0"/>
@@ -1223,7 +1463,7 @@
       </w:rPr>
     </w:lvl>
   </w:abstractNum>
-  <w:abstractNum w:abstractNumId="22" w15:restartNumberingAfterBreak="0">
+  <w:abstractNum w:abstractNumId="22">
     <w:nsid w:val="2AB17545"/>
     <w:multiLevelType w:val="singleLevel"/>
     <w:tmpl w:val="DDEE8D5E"/>
@@ -1238,7 +1478,7 @@
       </w:pPr>
     </w:lvl>
   </w:abstractNum>
-  <w:abstractNum w:abstractNumId="23" w15:restartNumberingAfterBreak="0">
+  <w:abstractNum w:abstractNumId="23">
     <w:nsid w:val="330F08CD"/>
     <w:multiLevelType w:val="multilevel"/>
     <w:tmpl w:val="DDEE8D5E"/>
@@ -1384,7 +1624,7 @@
       </w:rPr>
     </w:lvl>
   </w:abstractNum>
-  <w:abstractNum w:abstractNumId="24" w15:restartNumberingAfterBreak="0">
+  <w:abstractNum w:abstractNumId="24">
     <w:nsid w:val="3B7C47BF"/>
     <w:multiLevelType w:val="singleLevel"/>
     <w:tmpl w:val="E772A2E0"/>
@@ -1402,7 +1642,7 @@
       </w:rPr>
     </w:lvl>
   </w:abstractNum>
-  <w:abstractNum w:abstractNumId="25" w15:restartNumberingAfterBreak="0">
+  <w:abstractNum w:abstractNumId="25">
     <w:nsid w:val="4229611F"/>
     <w:multiLevelType w:val="singleLevel"/>
     <w:tmpl w:val="DDEE8D5E"/>
@@ -1417,7 +1657,7 @@
       </w:pPr>
     </w:lvl>
   </w:abstractNum>
-  <w:abstractNum w:abstractNumId="26" w15:restartNumberingAfterBreak="0">
+  <w:abstractNum w:abstractNumId="26">
     <w:nsid w:val="499A66E6"/>
     <w:multiLevelType w:val="hybridMultilevel"/>
     <w:tmpl w:val="C2A25756"/>
@@ -1513,7 +1753,7 @@
       </w:pPr>
     </w:lvl>
   </w:abstractNum>
-  <w:abstractNum w:abstractNumId="27" w15:restartNumberingAfterBreak="0">
+  <w:abstractNum w:abstractNumId="27">
     <w:nsid w:val="4AAC6963"/>
     <w:multiLevelType w:val="singleLevel"/>
     <w:tmpl w:val="DDEE8D5E"/>
@@ -1528,7 +1768,7 @@
       </w:pPr>
     </w:lvl>
   </w:abstractNum>
-  <w:abstractNum w:abstractNumId="28" w15:restartNumberingAfterBreak="0">
+  <w:abstractNum w:abstractNumId="28">
     <w:nsid w:val="5289287D"/>
     <w:multiLevelType w:val="singleLevel"/>
     <w:tmpl w:val="DDEE8D5E"/>
@@ -1543,7 +1783,7 @@
       </w:pPr>
     </w:lvl>
   </w:abstractNum>
-  <w:abstractNum w:abstractNumId="29" w15:restartNumberingAfterBreak="0">
+  <w:abstractNum w:abstractNumId="29">
     <w:nsid w:val="58AD353F"/>
     <w:multiLevelType w:val="hybridMultilevel"/>
     <w:tmpl w:val="066CB9EA"/>
@@ -1656,7 +1896,7 @@
       </w:rPr>
     </w:lvl>
   </w:abstractNum>
-  <w:abstractNum w:abstractNumId="30" w15:restartNumberingAfterBreak="0">
+  <w:abstractNum w:abstractNumId="30">
     <w:nsid w:val="58D51CC0"/>
     <w:multiLevelType w:val="singleLevel"/>
     <w:tmpl w:val="DDEE8D5E"/>
@@ -1671,7 +1911,7 @@
       </w:pPr>
     </w:lvl>
   </w:abstractNum>
-  <w:abstractNum w:abstractNumId="31" w15:restartNumberingAfterBreak="0">
+  <w:abstractNum w:abstractNumId="31">
     <w:nsid w:val="5A0A036E"/>
     <w:multiLevelType w:val="singleLevel"/>
     <w:tmpl w:val="61E616DA"/>
@@ -1686,7 +1926,7 @@
       </w:pPr>
     </w:lvl>
   </w:abstractNum>
-  <w:abstractNum w:abstractNumId="32" w15:restartNumberingAfterBreak="0">
+  <w:abstractNum w:abstractNumId="32">
     <w:nsid w:val="5BB151A4"/>
     <w:multiLevelType w:val="multilevel"/>
     <w:tmpl w:val="0F962DDA"/>
@@ -1802,7 +2042,7 @@
       </w:pPr>
     </w:lvl>
   </w:abstractNum>
-  <w:abstractNum w:abstractNumId="33" w15:restartNumberingAfterBreak="0">
+  <w:abstractNum w:abstractNumId="33">
     <w:nsid w:val="75B570DA"/>
     <w:multiLevelType w:val="singleLevel"/>
     <w:tmpl w:val="E772A2E0"/>
@@ -1820,7 +2060,7 @@
       </w:rPr>
     </w:lvl>
   </w:abstractNum>
-  <w:abstractNum w:abstractNumId="34" w15:restartNumberingAfterBreak="0">
+  <w:abstractNum w:abstractNumId="34">
     <w:nsid w:val="7AA90541"/>
     <w:multiLevelType w:val="hybridMultilevel"/>
     <w:tmpl w:val="5F883B94"/>
@@ -1933,7 +2173,7 @@
       </w:rPr>
     </w:lvl>
   </w:abstractNum>
-  <w:abstractNum w:abstractNumId="35" w15:restartNumberingAfterBreak="0">
+  <w:abstractNum w:abstractNumId="35">
     <w:nsid w:val="7FE40FC1"/>
     <w:multiLevelType w:val="singleLevel"/>
     <w:tmpl w:val="73C82224"/>
@@ -2112,7 +2352,7 @@
 </file>
 
 <file path=word/styles.xml><?xml version="1.0" encoding="utf-8"?>
-<w:styles xmlns:mc="http://schemas.openxmlformats.org/markup-compatibility/2006" xmlns:r="http://schemas.openxmlformats.org/officeDocument/2006/relationships" xmlns:w="http://schemas.openxmlformats.org/wordprocessingml/2006/main" xmlns:w14="http://schemas.microsoft.com/office/word/2010/wordml" xmlns:w15="http://schemas.microsoft.com/office/word/2012/wordml" mc:Ignorable="w14 w15">
+<w:styles xmlns:mc="http://schemas.openxmlformats.org/markup-compatibility/2006" xmlns:r="http://schemas.openxmlformats.org/officeDocument/2006/relationships" xmlns:w="http://schemas.openxmlformats.org/wordprocessingml/2006/main" xmlns:w14="http://schemas.microsoft.com/office/word/2010/wordml" mc:Ignorable="w14">
   <w:docDefaults>
     <w:rPrDefault>
       <w:rPr>
@@ -2122,369 +2362,1351 @@
     </w:rPrDefault>
     <w:pPrDefault/>
   </w:docDefaults>
-  <w:latentStyles w:defLockedState="0" w:defUIPriority="99" w:defSemiHidden="0" w:defUnhideWhenUsed="0" w:defQFormat="0" w:count="371">
-    <w:lsdException w:name="Normal" w:uiPriority="0" w:qFormat="1"/>
-    <w:lsdException w:name="heading 1" w:uiPriority="0" w:qFormat="1"/>
-    <w:lsdException w:name="heading 2" w:uiPriority="9" w:qFormat="1"/>
-    <w:lsdException w:name="heading 3" w:uiPriority="9" w:qFormat="1"/>
-    <w:lsdException w:name="heading 4" w:uiPriority="9" w:qFormat="1"/>
-    <w:lsdException w:name="heading 5" w:uiPriority="9" w:qFormat="1"/>
-    <w:lsdException w:name="heading 6" w:uiPriority="9" w:qFormat="1"/>
-    <w:lsdException w:name="heading 7" w:uiPriority="9" w:qFormat="1"/>
-    <w:lsdException w:name="heading 8" w:uiPriority="9" w:qFormat="1"/>
-    <w:lsdException w:name="heading 9" w:uiPriority="9" w:qFormat="1"/>
-    <w:lsdException w:name="index 1" w:semiHidden="1" w:unhideWhenUsed="1"/>
-    <w:lsdException w:name="index 2" w:semiHidden="1" w:unhideWhenUsed="1"/>
-    <w:lsdException w:name="index 3" w:semiHidden="1" w:unhideWhenUsed="1"/>
-    <w:lsdException w:name="index 4" w:semiHidden="1" w:unhideWhenUsed="1"/>
-    <w:lsdException w:name="index 5" w:semiHidden="1" w:unhideWhenUsed="1"/>
-    <w:lsdException w:name="index 6" w:semiHidden="1" w:unhideWhenUsed="1"/>
-    <w:lsdException w:name="index 7" w:semiHidden="1" w:unhideWhenUsed="1"/>
-    <w:lsdException w:name="index 8" w:semiHidden="1" w:unhideWhenUsed="1"/>
-    <w:lsdException w:name="index 9" w:semiHidden="1" w:unhideWhenUsed="1"/>
-    <w:lsdException w:name="toc 1" w:semiHidden="1" w:uiPriority="39" w:unhideWhenUsed="1"/>
-    <w:lsdException w:name="toc 2" w:semiHidden="1" w:uiPriority="39" w:unhideWhenUsed="1"/>
-    <w:lsdException w:name="toc 3" w:semiHidden="1" w:uiPriority="39" w:unhideWhenUsed="1"/>
-    <w:lsdException w:name="toc 4" w:semiHidden="1" w:uiPriority="39" w:unhideWhenUsed="1"/>
-    <w:lsdException w:name="toc 5" w:semiHidden="1" w:uiPriority="39" w:unhideWhenUsed="1"/>
-    <w:lsdException w:name="toc 6" w:semiHidden="1" w:uiPriority="39" w:unhideWhenUsed="1"/>
-    <w:lsdException w:name="toc 7" w:semiHidden="1" w:uiPriority="39" w:unhideWhenUsed="1"/>
-    <w:lsdException w:name="toc 8" w:semiHidden="1" w:uiPriority="39" w:unhideWhenUsed="1"/>
-    <w:lsdException w:name="toc 9" w:semiHidden="1" w:uiPriority="39" w:unhideWhenUsed="1"/>
-    <w:lsdException w:name="Normal Indent" w:semiHidden="1" w:unhideWhenUsed="1"/>
-    <w:lsdException w:name="footnote text" w:semiHidden="1" w:unhideWhenUsed="1"/>
-    <w:lsdException w:name="annotation text" w:semiHidden="1" w:unhideWhenUsed="1"/>
-    <w:lsdException w:name="header" w:semiHidden="1" w:unhideWhenUsed="1"/>
-    <w:lsdException w:name="footer" w:semiHidden="1" w:unhideWhenUsed="1"/>
-    <w:lsdException w:name="index heading" w:semiHidden="1" w:unhideWhenUsed="1"/>
-    <w:lsdException w:name="caption" w:uiPriority="35" w:qFormat="1"/>
-    <w:lsdException w:name="table of figures" w:semiHidden="1" w:unhideWhenUsed="1"/>
-    <w:lsdException w:name="envelope address" w:semiHidden="1" w:unhideWhenUsed="1"/>
-    <w:lsdException w:name="envelope return" w:semiHidden="1" w:unhideWhenUsed="1"/>
-    <w:lsdException w:name="footnote reference" w:semiHidden="1" w:unhideWhenUsed="1"/>
-    <w:lsdException w:name="annotation reference" w:semiHidden="1" w:unhideWhenUsed="1"/>
-    <w:lsdException w:name="line number" w:semiHidden="1" w:unhideWhenUsed="1"/>
-    <w:lsdException w:name="page number" w:semiHidden="1" w:unhideWhenUsed="1"/>
-    <w:lsdException w:name="endnote reference" w:semiHidden="1" w:unhideWhenUsed="1"/>
-    <w:lsdException w:name="endnote text" w:semiHidden="1" w:unhideWhenUsed="1"/>
-    <w:lsdException w:name="table of authorities" w:semiHidden="1" w:unhideWhenUsed="1"/>
-    <w:lsdException w:name="macro" w:semiHidden="1" w:unhideWhenUsed="1"/>
-    <w:lsdException w:name="toa heading" w:semiHidden="1" w:unhideWhenUsed="1"/>
-    <w:lsdException w:name="List" w:semiHidden="1" w:unhideWhenUsed="1"/>
-    <w:lsdException w:name="List Bullet" w:semiHidden="1" w:unhideWhenUsed="1"/>
-    <w:lsdException w:name="List Number" w:semiHidden="1" w:unhideWhenUsed="1"/>
-    <w:lsdException w:name="List 2" w:semiHidden="1" w:unhideWhenUsed="1"/>
-    <w:lsdException w:name="List 3" w:semiHidden="1" w:unhideWhenUsed="1"/>
-    <w:lsdException w:name="List 4" w:semiHidden="1" w:unhideWhenUsed="1"/>
-    <w:lsdException w:name="List 5" w:semiHidden="1" w:unhideWhenUsed="1"/>
-    <w:lsdException w:name="List Bullet 2" w:semiHidden="1" w:unhideWhenUsed="1"/>
-    <w:lsdException w:name="List Bullet 3" w:semiHidden="1" w:unhideWhenUsed="1"/>
-    <w:lsdException w:name="List Bullet 4" w:semiHidden="1" w:unhideWhenUsed="1"/>
-    <w:lsdException w:name="List Bullet 5" w:semiHidden="1" w:unhideWhenUsed="1"/>
-    <w:lsdException w:name="List Number 2" w:semiHidden="1" w:unhideWhenUsed="1"/>
-    <w:lsdException w:name="List Number 3" w:semiHidden="1" w:unhideWhenUsed="1"/>
-    <w:lsdException w:name="List Number 4" w:semiHidden="1" w:unhideWhenUsed="1"/>
-    <w:lsdException w:name="List Number 5" w:semiHidden="1" w:unhideWhenUsed="1"/>
-    <w:lsdException w:name="Title" w:uiPriority="10" w:qFormat="1"/>
-    <w:lsdException w:name="Closing" w:semiHidden="1" w:unhideWhenUsed="1"/>
-    <w:lsdException w:name="Signature" w:semiHidden="1" w:unhideWhenUsed="1"/>
-    <w:lsdException w:name="Default Paragraph Font" w:semiHidden="1" w:uiPriority="1" w:unhideWhenUsed="1"/>
-    <w:lsdException w:name="Body Text" w:semiHidden="1" w:unhideWhenUsed="1"/>
-    <w:lsdException w:name="Body Text Indent" w:semiHidden="1" w:unhideWhenUsed="1"/>
-    <w:lsdException w:name="List Continue" w:semiHidden="1" w:unhideWhenUsed="1"/>
-    <w:lsdException w:name="List Continue 2" w:semiHidden="1" w:unhideWhenUsed="1"/>
-    <w:lsdException w:name="List Continue 3" w:semiHidden="1" w:unhideWhenUsed="1"/>
-    <w:lsdException w:name="List Continue 4" w:semiHidden="1" w:unhideWhenUsed="1"/>
-    <w:lsdException w:name="List Continue 5" w:semiHidden="1" w:unhideWhenUsed="1"/>
-    <w:lsdException w:name="Message Header" w:semiHidden="1" w:unhideWhenUsed="1"/>
-    <w:lsdException w:name="Subtitle" w:uiPriority="11" w:qFormat="1"/>
-    <w:lsdException w:name="Salutation" w:semiHidden="1" w:unhideWhenUsed="1"/>
-    <w:lsdException w:name="Date" w:semiHidden="1" w:unhideWhenUsed="1"/>
-    <w:lsdException w:name="Body Text First Indent" w:semiHidden="1" w:unhideWhenUsed="1"/>
-    <w:lsdException w:name="Body Text First Indent 2" w:semiHidden="1" w:unhideWhenUsed="1"/>
-    <w:lsdException w:name="Note Heading" w:semiHidden="1" w:unhideWhenUsed="1"/>
-    <w:lsdException w:name="Body Text 2" w:semiHidden="1" w:unhideWhenUsed="1"/>
-    <w:lsdException w:name="Body Text 3" w:semiHidden="1" w:unhideWhenUsed="1"/>
-    <w:lsdException w:name="Body Text Indent 2" w:semiHidden="1" w:unhideWhenUsed="1"/>
-    <w:lsdException w:name="Body Text Indent 3" w:semiHidden="1" w:unhideWhenUsed="1"/>
-    <w:lsdException w:name="Block Text" w:semiHidden="1" w:unhideWhenUsed="1"/>
-    <w:lsdException w:name="Hyperlink" w:semiHidden="1" w:uiPriority="0" w:unhideWhenUsed="1"/>
-    <w:lsdException w:name="FollowedHyperlink" w:semiHidden="1" w:unhideWhenUsed="1"/>
-    <w:lsdException w:name="Strong" w:uiPriority="22" w:qFormat="1"/>
-    <w:lsdException w:name="Emphasis" w:uiPriority="20" w:qFormat="1"/>
-    <w:lsdException w:name="Document Map" w:semiHidden="1" w:unhideWhenUsed="1"/>
-    <w:lsdException w:name="Plain Text" w:semiHidden="1" w:unhideWhenUsed="1"/>
-    <w:lsdException w:name="E-mail Signature" w:semiHidden="1" w:unhideWhenUsed="1"/>
-    <w:lsdException w:name="HTML Top of Form" w:semiHidden="1" w:unhideWhenUsed="1"/>
-    <w:lsdException w:name="HTML Bottom of Form" w:semiHidden="1" w:unhideWhenUsed="1"/>
-    <w:lsdException w:name="Normal (Web)" w:semiHidden="1" w:unhideWhenUsed="1"/>
-    <w:lsdException w:name="HTML Acronym" w:semiHidden="1" w:unhideWhenUsed="1"/>
-    <w:lsdException w:name="HTML Address" w:semiHidden="1" w:unhideWhenUsed="1"/>
-    <w:lsdException w:name="HTML Cite" w:semiHidden="1" w:unhideWhenUsed="1"/>
-    <w:lsdException w:name="HTML Code" w:semiHidden="1" w:unhideWhenUsed="1"/>
-    <w:lsdException w:name="HTML Definition" w:semiHidden="1" w:unhideWhenUsed="1"/>
-    <w:lsdException w:name="HTML Keyboard" w:semiHidden="1" w:unhideWhenUsed="1"/>
-    <w:lsdException w:name="HTML Preformatted" w:semiHidden="1" w:unhideWhenUsed="1"/>
-    <w:lsdException w:name="HTML Sample" w:semiHidden="1" w:unhideWhenUsed="1"/>
-    <w:lsdException w:name="HTML Typewriter" w:semiHidden="1" w:unhideWhenUsed="1"/>
-    <w:lsdException w:name="HTML Variable" w:semiHidden="1" w:unhideWhenUsed="1"/>
-    <w:lsdException w:name="Normal Table" w:semiHidden="1" w:unhideWhenUsed="1"/>
-    <w:lsdException w:name="annotation subject" w:semiHidden="1" w:unhideWhenUsed="1"/>
-    <w:lsdException w:name="No List" w:semiHidden="1" w:unhideWhenUsed="1"/>
-    <w:lsdException w:name="Outline List 1" w:semiHidden="1" w:unhideWhenUsed="1"/>
-    <w:lsdException w:name="Outline List 2" w:semiHidden="1" w:unhideWhenUsed="1"/>
-    <w:lsdException w:name="Outline List 3" w:semiHidden="1" w:unhideWhenUsed="1"/>
-    <w:lsdException w:name="Table Simple 1" w:semiHidden="1" w:unhideWhenUsed="1"/>
-    <w:lsdException w:name="Table Simple 2" w:semiHidden="1" w:unhideWhenUsed="1"/>
-    <w:lsdException w:name="Table Simple 3" w:semiHidden="1" w:unhideWhenUsed="1"/>
-    <w:lsdException w:name="Table Classic 1" w:semiHidden="1" w:unhideWhenUsed="1"/>
-    <w:lsdException w:name="Table Classic 2" w:semiHidden="1" w:unhideWhenUsed="1"/>
-    <w:lsdException w:name="Table Classic 3" w:semiHidden="1" w:unhideWhenUsed="1"/>
-    <w:lsdException w:name="Table Classic 4" w:semiHidden="1" w:unhideWhenUsed="1"/>
-    <w:lsdException w:name="Table Colorful 1" w:semiHidden="1" w:unhideWhenUsed="1"/>
-    <w:lsdException w:name="Table Colorful 2" w:semiHidden="1" w:unhideWhenUsed="1"/>
-    <w:lsdException w:name="Table Colorful 3" w:semiHidden="1" w:unhideWhenUsed="1"/>
-    <w:lsdException w:name="Table Columns 1" w:semiHidden="1" w:unhideWhenUsed="1"/>
-    <w:lsdException w:name="Table Columns 2" w:semiHidden="1" w:unhideWhenUsed="1"/>
-    <w:lsdException w:name="Table Columns 3" w:semiHidden="1" w:unhideWhenUsed="1"/>
-    <w:lsdException w:name="Table Columns 4" w:semiHidden="1" w:unhideWhenUsed="1"/>
-    <w:lsdException w:name="Table Columns 5" w:semiHidden="1" w:unhideWhenUsed="1"/>
-    <w:lsdException w:name="Table Grid 1" w:semiHidden="1" w:unhideWhenUsed="1"/>
-    <w:lsdException w:name="Table Grid 2" w:semiHidden="1" w:unhideWhenUsed="1"/>
-    <w:lsdException w:name="Table Grid 3" w:semiHidden="1" w:unhideWhenUsed="1"/>
-    <w:lsdException w:name="Table Grid 4" w:semiHidden="1" w:unhideWhenUsed="1"/>
-    <w:lsdException w:name="Table Grid 5" w:semiHidden="1" w:unhideWhenUsed="1"/>
-    <w:lsdException w:name="Table Grid 6" w:semiHidden="1" w:unhideWhenUsed="1"/>
-    <w:lsdException w:name="Table Grid 7" w:semiHidden="1" w:unhideWhenUsed="1"/>
-    <w:lsdException w:name="Table Grid 8" w:semiHidden="1" w:unhideWhenUsed="1"/>
-    <w:lsdException w:name="Table List 1" w:semiHidden="1" w:unhideWhenUsed="1"/>
-    <w:lsdException w:name="Table List 2" w:semiHidden="1" w:unhideWhenUsed="1"/>
-    <w:lsdException w:name="Table List 3" w:semiHidden="1" w:unhideWhenUsed="1"/>
-    <w:lsdException w:name="Table List 4" w:semiHidden="1" w:unhideWhenUsed="1"/>
-    <w:lsdException w:name="Table List 5" w:semiHidden="1" w:unhideWhenUsed="1"/>
-    <w:lsdException w:name="Table List 6" w:semiHidden="1" w:unhideWhenUsed="1"/>
-    <w:lsdException w:name="Table List 7" w:semiHidden="1" w:unhideWhenUsed="1"/>
-    <w:lsdException w:name="Table List 8" w:semiHidden="1" w:unhideWhenUsed="1"/>
-    <w:lsdException w:name="Table 3D effects 1" w:semiHidden="1" w:unhideWhenUsed="1"/>
-    <w:lsdException w:name="Table 3D effects 2" w:semiHidden="1" w:unhideWhenUsed="1"/>
-    <w:lsdException w:name="Table 3D effects 3" w:semiHidden="1" w:unhideWhenUsed="1"/>
-    <w:lsdException w:name="Table Contemporary" w:semiHidden="1" w:unhideWhenUsed="1"/>
-    <w:lsdException w:name="Table Elegant" w:semiHidden="1" w:unhideWhenUsed="1"/>
-    <w:lsdException w:name="Table Professional" w:semiHidden="1" w:unhideWhenUsed="1"/>
-    <w:lsdException w:name="Table Subtle 1" w:semiHidden="1" w:unhideWhenUsed="1"/>
-    <w:lsdException w:name="Table Subtle 2" w:semiHidden="1" w:unhideWhenUsed="1"/>
-    <w:lsdException w:name="Table Web 1" w:semiHidden="1" w:unhideWhenUsed="1"/>
-    <w:lsdException w:name="Table Web 2" w:semiHidden="1" w:unhideWhenUsed="1"/>
-    <w:lsdException w:name="Table Web 3" w:semiHidden="1" w:unhideWhenUsed="1"/>
-    <w:lsdException w:name="Balloon Text" w:semiHidden="1" w:unhideWhenUsed="1"/>
-    <w:lsdException w:name="Table Grid" w:uiPriority="59"/>
-    <w:lsdException w:name="Table Theme" w:semiHidden="1" w:unhideWhenUsed="1"/>
-    <w:lsdException w:name="Placeholder Text" w:semiHidden="1"/>
-    <w:lsdException w:name="No Spacing" w:uiPriority="1" w:qFormat="1"/>
-    <w:lsdException w:name="Light Shading" w:uiPriority="60"/>
-    <w:lsdException w:name="Light List" w:uiPriority="61"/>
-    <w:lsdException w:name="Light Grid" w:uiPriority="62"/>
-    <w:lsdException w:name="Medium Shading 1" w:uiPriority="63"/>
-    <w:lsdException w:name="Medium Shading 2" w:uiPriority="64"/>
-    <w:lsdException w:name="Medium List 1" w:uiPriority="65"/>
-    <w:lsdException w:name="Medium List 2" w:uiPriority="66"/>
-    <w:lsdException w:name="Medium Grid 1" w:uiPriority="67"/>
-    <w:lsdException w:name="Medium Grid 2" w:uiPriority="68"/>
-    <w:lsdException w:name="Medium Grid 3" w:uiPriority="69"/>
-    <w:lsdException w:name="Dark List" w:uiPriority="70"/>
-    <w:lsdException w:name="Colorful Shading" w:uiPriority="71"/>
-    <w:lsdException w:name="Colorful List" w:uiPriority="72" w:qFormat="1"/>
-    <w:lsdException w:name="Colorful Grid" w:uiPriority="73" w:qFormat="1"/>
-    <w:lsdException w:name="Light Shading Accent 1" w:uiPriority="60" w:qFormat="1"/>
-    <w:lsdException w:name="Light List Accent 1" w:uiPriority="61"/>
-    <w:lsdException w:name="Light Grid Accent 1" w:uiPriority="62"/>
-    <w:lsdException w:name="Medium Shading 1 Accent 1" w:uiPriority="63"/>
-    <w:lsdException w:name="Medium Shading 2 Accent 1" w:uiPriority="64"/>
-    <w:lsdException w:name="Medium List 1 Accent 1" w:uiPriority="65"/>
-    <w:lsdException w:name="Revision" w:semiHidden="1"/>
-    <w:lsdException w:name="List Paragraph" w:uiPriority="34" w:qFormat="1"/>
-    <w:lsdException w:name="Quote" w:uiPriority="29" w:qFormat="1"/>
-    <w:lsdException w:name="Intense Quote" w:uiPriority="30" w:qFormat="1"/>
-    <w:lsdException w:name="Medium List 2 Accent 1" w:uiPriority="66"/>
-    <w:lsdException w:name="Medium Grid 1 Accent 1" w:uiPriority="67"/>
-    <w:lsdException w:name="Medium Grid 2 Accent 1" w:uiPriority="68"/>
-    <w:lsdException w:name="Medium Grid 3 Accent 1" w:uiPriority="69"/>
-    <w:lsdException w:name="Dark List Accent 1" w:uiPriority="70"/>
-    <w:lsdException w:name="Colorful Shading Accent 1" w:uiPriority="71"/>
-    <w:lsdException w:name="Colorful List Accent 1" w:uiPriority="72"/>
-    <w:lsdException w:name="Colorful Grid Accent 1" w:uiPriority="73"/>
-    <w:lsdException w:name="Light Shading Accent 2" w:uiPriority="60"/>
-    <w:lsdException w:name="Light List Accent 2" w:uiPriority="61"/>
-    <w:lsdException w:name="Light Grid Accent 2" w:uiPriority="62"/>
-    <w:lsdException w:name="Medium Shading 1 Accent 2" w:uiPriority="63"/>
-    <w:lsdException w:name="Medium Shading 2 Accent 2" w:uiPriority="64"/>
-    <w:lsdException w:name="Medium List 1 Accent 2" w:uiPriority="65"/>
-    <w:lsdException w:name="Medium List 2 Accent 2" w:uiPriority="66"/>
-    <w:lsdException w:name="Medium Grid 1 Accent 2" w:uiPriority="67"/>
-    <w:lsdException w:name="Medium Grid 2 Accent 2" w:uiPriority="68"/>
-    <w:lsdException w:name="Medium Grid 3 Accent 2" w:uiPriority="69"/>
-    <w:lsdException w:name="Dark List Accent 2" w:uiPriority="70"/>
-    <w:lsdException w:name="Colorful Shading Accent 2" w:uiPriority="71"/>
-    <w:lsdException w:name="Colorful List Accent 2" w:uiPriority="72"/>
-    <w:lsdException w:name="Colorful Grid Accent 2" w:uiPriority="73"/>
-    <w:lsdException w:name="Light Shading Accent 3" w:uiPriority="60"/>
-    <w:lsdException w:name="Light List Accent 3" w:uiPriority="61"/>
-    <w:lsdException w:name="Light Grid Accent 3" w:uiPriority="62"/>
-    <w:lsdException w:name="Medium Shading 1 Accent 3" w:uiPriority="63"/>
-    <w:lsdException w:name="Medium Shading 2 Accent 3" w:uiPriority="64"/>
-    <w:lsdException w:name="Medium List 1 Accent 3" w:uiPriority="65"/>
-    <w:lsdException w:name="Medium List 2 Accent 3" w:uiPriority="66"/>
-    <w:lsdException w:name="Medium Grid 1 Accent 3" w:uiPriority="67"/>
-    <w:lsdException w:name="Medium Grid 2 Accent 3" w:uiPriority="68"/>
-    <w:lsdException w:name="Medium Grid 3 Accent 3" w:uiPriority="69"/>
-    <w:lsdException w:name="Dark List Accent 3" w:uiPriority="70"/>
-    <w:lsdException w:name="Colorful Shading Accent 3" w:uiPriority="71"/>
-    <w:lsdException w:name="Colorful List Accent 3" w:uiPriority="72"/>
-    <w:lsdException w:name="Colorful Grid Accent 3" w:uiPriority="73"/>
-    <w:lsdException w:name="Light Shading Accent 4" w:uiPriority="60"/>
-    <w:lsdException w:name="Light List Accent 4" w:uiPriority="61"/>
-    <w:lsdException w:name="Light Grid Accent 4" w:uiPriority="62"/>
-    <w:lsdException w:name="Medium Shading 1 Accent 4" w:uiPriority="63"/>
-    <w:lsdException w:name="Medium Shading 2 Accent 4" w:uiPriority="64"/>
-    <w:lsdException w:name="Medium List 1 Accent 4" w:uiPriority="65"/>
-    <w:lsdException w:name="Medium List 2 Accent 4" w:uiPriority="66"/>
-    <w:lsdException w:name="Medium Grid 1 Accent 4" w:uiPriority="67"/>
-    <w:lsdException w:name="Medium Grid 2 Accent 4" w:uiPriority="68"/>
-    <w:lsdException w:name="Medium Grid 3 Accent 4" w:uiPriority="69"/>
-    <w:lsdException w:name="Dark List Accent 4" w:uiPriority="70"/>
-    <w:lsdException w:name="Colorful Shading Accent 4" w:uiPriority="71"/>
-    <w:lsdException w:name="Colorful List Accent 4" w:uiPriority="72"/>
-    <w:lsdException w:name="Colorful Grid Accent 4" w:uiPriority="73"/>
-    <w:lsdException w:name="Light Shading Accent 5" w:uiPriority="60"/>
-    <w:lsdException w:name="Light List Accent 5" w:uiPriority="61"/>
-    <w:lsdException w:name="Light Grid Accent 5" w:uiPriority="62"/>
-    <w:lsdException w:name="Medium Shading 1 Accent 5" w:uiPriority="63"/>
-    <w:lsdException w:name="Medium Shading 2 Accent 5" w:uiPriority="64"/>
-    <w:lsdException w:name="Medium List 1 Accent 5" w:uiPriority="65"/>
-    <w:lsdException w:name="Medium List 2 Accent 5" w:uiPriority="66"/>
-    <w:lsdException w:name="Medium Grid 1 Accent 5" w:uiPriority="67"/>
-    <w:lsdException w:name="Medium Grid 2 Accent 5" w:uiPriority="68"/>
-    <w:lsdException w:name="Medium Grid 3 Accent 5" w:uiPriority="69"/>
-    <w:lsdException w:name="Dark List Accent 5" w:uiPriority="70"/>
-    <w:lsdException w:name="Colorful Shading Accent 5" w:uiPriority="71"/>
-    <w:lsdException w:name="Colorful List Accent 5" w:uiPriority="72"/>
-    <w:lsdException w:name="Colorful Grid Accent 5" w:uiPriority="73"/>
-    <w:lsdException w:name="Light Shading Accent 6" w:uiPriority="60"/>
-    <w:lsdException w:name="Light List Accent 6" w:uiPriority="61"/>
-    <w:lsdException w:name="Light Grid Accent 6" w:uiPriority="62"/>
-    <w:lsdException w:name="Medium Shading 1 Accent 6" w:uiPriority="63"/>
-    <w:lsdException w:name="Medium Shading 2 Accent 6" w:uiPriority="64"/>
-    <w:lsdException w:name="Medium List 1 Accent 6" w:uiPriority="65" w:qFormat="1"/>
-    <w:lsdException w:name="Medium List 2 Accent 6" w:uiPriority="66" w:qFormat="1"/>
-    <w:lsdException w:name="Medium Grid 1 Accent 6" w:uiPriority="67" w:qFormat="1"/>
-    <w:lsdException w:name="Medium Grid 2 Accent 6" w:uiPriority="68" w:qFormat="1"/>
-    <w:lsdException w:name="Medium Grid 3 Accent 6" w:uiPriority="69" w:qFormat="1"/>
-    <w:lsdException w:name="Dark List Accent 6" w:uiPriority="70"/>
-    <w:lsdException w:name="Colorful Shading Accent 6" w:uiPriority="71" w:qFormat="1"/>
-    <w:lsdException w:name="Colorful List Accent 6" w:uiPriority="72"/>
-    <w:lsdException w:name="Colorful Grid Accent 6" w:uiPriority="73"/>
-    <w:lsdException w:name="Subtle Emphasis" w:uiPriority="19" w:qFormat="1"/>
-    <w:lsdException w:name="Intense Emphasis" w:uiPriority="21" w:qFormat="1"/>
-    <w:lsdException w:name="Subtle Reference" w:uiPriority="31" w:qFormat="1"/>
-    <w:lsdException w:name="Intense Reference" w:uiPriority="32" w:qFormat="1"/>
-    <w:lsdException w:name="Book Title" w:uiPriority="33" w:qFormat="1"/>
-    <w:lsdException w:name="Bibliography" w:semiHidden="1" w:uiPriority="37" w:unhideWhenUsed="1"/>
-    <w:lsdException w:name="TOC Heading" w:semiHidden="1" w:uiPriority="39" w:unhideWhenUsed="1" w:qFormat="1"/>
-    <w:lsdException w:name="Grid Table 4" w:uiPriority="49"/>
-    <w:lsdException w:name="Grid Table 5 Dark" w:uiPriority="50"/>
-    <w:lsdException w:name="Grid Table 6 Colorful" w:uiPriority="51"/>
-    <w:lsdException w:name="Grid Table 7 Colorful" w:uiPriority="52"/>
-    <w:lsdException w:name="Grid Table 1 Light Accent 1" w:uiPriority="46"/>
-    <w:lsdException w:name="Grid Table 2 Accent 1" w:uiPriority="47"/>
-    <w:lsdException w:name="Grid Table 3 Accent 1" w:uiPriority="48"/>
-    <w:lsdException w:name="Grid Table 4 Accent 1" w:uiPriority="49"/>
-    <w:lsdException w:name="Grid Table 5 Dark Accent 1" w:uiPriority="50"/>
-    <w:lsdException w:name="Grid Table 6 Colorful Accent 1" w:uiPriority="51"/>
-    <w:lsdException w:name="Grid Table 7 Colorful Accent 1" w:uiPriority="52"/>
-    <w:lsdException w:name="Grid Table 1 Light Accent 2" w:uiPriority="46"/>
-    <w:lsdException w:name="Grid Table 2 Accent 2" w:uiPriority="47"/>
-    <w:lsdException w:name="Grid Table 3 Accent 2" w:uiPriority="48"/>
-    <w:lsdException w:name="Grid Table 4 Accent 2" w:uiPriority="49"/>
-    <w:lsdException w:name="Grid Table 5 Dark Accent 2" w:uiPriority="50"/>
-    <w:lsdException w:name="Grid Table 6 Colorful Accent 2" w:uiPriority="51"/>
-    <w:lsdException w:name="Grid Table 7 Colorful Accent 2" w:uiPriority="52"/>
-    <w:lsdException w:name="Grid Table 1 Light Accent 3" w:uiPriority="46"/>
-    <w:lsdException w:name="Grid Table 2 Accent 3" w:uiPriority="47"/>
-    <w:lsdException w:name="Grid Table 3 Accent 3" w:uiPriority="48"/>
-    <w:lsdException w:name="Grid Table 4 Accent 3" w:uiPriority="49"/>
-    <w:lsdException w:name="Grid Table 5 Dark Accent 3" w:uiPriority="50"/>
-    <w:lsdException w:name="Grid Table 6 Colorful Accent 3" w:uiPriority="51"/>
-    <w:lsdException w:name="Grid Table 7 Colorful Accent 3" w:uiPriority="52"/>
-    <w:lsdException w:name="Grid Table 1 Light Accent 4" w:uiPriority="46"/>
-    <w:lsdException w:name="Grid Table 2 Accent 4" w:uiPriority="47"/>
-    <w:lsdException w:name="Grid Table 3 Accent 4" w:uiPriority="48"/>
-    <w:lsdException w:name="Grid Table 4 Accent 4" w:uiPriority="49"/>
-    <w:lsdException w:name="Grid Table 5 Dark Accent 4" w:uiPriority="50"/>
-    <w:lsdException w:name="Grid Table 6 Colorful Accent 4" w:uiPriority="51"/>
-    <w:lsdException w:name="Grid Table 7 Colorful Accent 4" w:uiPriority="52"/>
-    <w:lsdException w:name="Grid Table 1 Light Accent 5" w:uiPriority="46"/>
-    <w:lsdException w:name="Grid Table 2 Accent 5" w:uiPriority="47"/>
-    <w:lsdException w:name="Grid Table 3 Accent 5" w:uiPriority="48"/>
-    <w:lsdException w:name="Grid Table 4 Accent 5" w:uiPriority="49"/>
-    <w:lsdException w:name="Grid Table 5 Dark Accent 5" w:uiPriority="50"/>
-    <w:lsdException w:name="Grid Table 6 Colorful Accent 5" w:uiPriority="51"/>
-    <w:lsdException w:name="Grid Table 7 Colorful Accent 5" w:uiPriority="52"/>
-    <w:lsdException w:name="Grid Table 1 Light Accent 6" w:uiPriority="46"/>
-    <w:lsdException w:name="Grid Table 2 Accent 6" w:uiPriority="47"/>
-    <w:lsdException w:name="Grid Table 3 Accent 6" w:uiPriority="48"/>
-    <w:lsdException w:name="Grid Table 4 Accent 6" w:uiPriority="49"/>
-    <w:lsdException w:name="Grid Table 5 Dark Accent 6" w:uiPriority="50"/>
-    <w:lsdException w:name="Grid Table 6 Colorful Accent 6" w:uiPriority="51"/>
-    <w:lsdException w:name="Grid Table 7 Colorful Accent 6" w:uiPriority="52"/>
-    <w:lsdException w:name="List Table 1 Light" w:uiPriority="46"/>
-    <w:lsdException w:name="List Table 2" w:uiPriority="47"/>
-    <w:lsdException w:name="List Table 3" w:uiPriority="48"/>
-    <w:lsdException w:name="List Table 4" w:uiPriority="49"/>
-    <w:lsdException w:name="List Table 5 Dark" w:uiPriority="50"/>
-    <w:lsdException w:name="List Table 6 Colorful" w:uiPriority="51"/>
-    <w:lsdException w:name="List Table 7 Colorful" w:uiPriority="52"/>
-    <w:lsdException w:name="List Table 1 Light Accent 1" w:uiPriority="46"/>
-    <w:lsdException w:name="List Table 2 Accent 1" w:uiPriority="47"/>
-    <w:lsdException w:name="List Table 3 Accent 1" w:uiPriority="48"/>
-    <w:lsdException w:name="List Table 4 Accent 1" w:uiPriority="49"/>
-    <w:lsdException w:name="List Table 5 Dark Accent 1" w:uiPriority="50"/>
-    <w:lsdException w:name="List Table 6 Colorful Accent 1" w:uiPriority="51"/>
-    <w:lsdException w:name="List Table 7 Colorful Accent 1" w:uiPriority="52"/>
-    <w:lsdException w:name="List Table 1 Light Accent 2" w:uiPriority="46"/>
-    <w:lsdException w:name="List Table 2 Accent 2" w:uiPriority="47"/>
-    <w:lsdException w:name="List Table 3 Accent 2" w:uiPriority="48"/>
-    <w:lsdException w:name="List Table 4 Accent 2" w:uiPriority="49"/>
-    <w:lsdException w:name="List Table 5 Dark Accent 2" w:uiPriority="50"/>
-    <w:lsdException w:name="List Table 6 Colorful Accent 2" w:uiPriority="51"/>
-    <w:lsdException w:name="List Table 7 Colorful Accent 2" w:uiPriority="52"/>
-    <w:lsdException w:name="List Table 1 Light Accent 3" w:uiPriority="46"/>
-    <w:lsdException w:name="List Table 2 Accent 3" w:uiPriority="47"/>
-    <w:lsdException w:name="List Table 3 Accent 3" w:uiPriority="48"/>
-    <w:lsdException w:name="List Table 4 Accent 3" w:uiPriority="49"/>
-    <w:lsdException w:name="List Table 5 Dark Accent 3" w:uiPriority="50"/>
-    <w:lsdException w:name="List Table 6 Colorful Accent 3" w:uiPriority="51"/>
-    <w:lsdException w:name="List Table 7 Colorful Accent 3" w:uiPriority="52"/>
-    <w:lsdException w:name="List Table 1 Light Accent 4" w:uiPriority="46"/>
-    <w:lsdException w:name="List Table 2 Accent 4" w:uiPriority="47"/>
-    <w:lsdException w:name="List Table 3 Accent 4" w:uiPriority="48"/>
-    <w:lsdException w:name="List Table 4 Accent 4" w:uiPriority="49"/>
-    <w:lsdException w:name="List Table 5 Dark Accent 4" w:uiPriority="50"/>
-    <w:lsdException w:name="List Table 6 Colorful Accent 4" w:uiPriority="51"/>
-    <w:lsdException w:name="List Table 7 Colorful Accent 4" w:uiPriority="52"/>
-    <w:lsdException w:name="List Table 1 Light Accent 5" w:uiPriority="46"/>
-    <w:lsdException w:name="List Table 2 Accent 5" w:uiPriority="47"/>
-    <w:lsdException w:name="List Table 3 Accent 5" w:uiPriority="48"/>
-    <w:lsdException w:name="List Table 4 Accent 5" w:uiPriority="49"/>
-    <w:lsdException w:name="List Table 5 Dark Accent 5" w:uiPriority="50"/>
-    <w:lsdException w:name="List Table 6 Colorful Accent 5" w:uiPriority="51"/>
-    <w:lsdException w:name="List Table 7 Colorful Accent 5" w:uiPriority="52"/>
-    <w:lsdException w:name="List Table 1 Light Accent 6" w:uiPriority="46"/>
-    <w:lsdException w:name="List Table 2 Accent 6" w:uiPriority="47"/>
-    <w:lsdException w:name="List Table 3 Accent 6" w:uiPriority="48"/>
-    <w:lsdException w:name="List Table 4 Accent 6" w:uiPriority="49"/>
-    <w:lsdException w:name="List Table 5 Dark Accent 6" w:uiPriority="50"/>
-    <w:lsdException w:name="List Table 6 Colorful Accent 6" w:uiPriority="51"/>
-    <w:lsdException w:name="List Table 7 Colorful Accent 6" w:uiPriority="52"/>
+  <w:latentStyles w:defLockedState="0" w:defUIPriority="99" w:defSemiHidden="1" w:defUnhideWhenUsed="1" w:defQFormat="0" w:count="267">
+    <w:lsdException w:name="Normal" w:semiHidden="0" w:uiPriority="0" w:unhideWhenUsed="0" w:qFormat="1"/>
+    <w:lsdException w:name="heading 1" w:semiHidden="0" w:uiPriority="0" w:unhideWhenUsed="0" w:qFormat="1"/>
+    <w:lsdException w:name="heading 2" w:semiHidden="0" w:uiPriority="9" w:unhideWhenUsed="0" w:qFormat="1"/>
+    <w:lsdException w:name="heading 3" w:semiHidden="0" w:uiPriority="9" w:unhideWhenUsed="0" w:qFormat="1"/>
+    <w:lsdException w:name="heading 4" w:semiHidden="0" w:uiPriority="9" w:unhideWhenUsed="0" w:qFormat="1"/>
+    <w:lsdException w:name="heading 5" w:semiHidden="0" w:uiPriority="9" w:unhideWhenUsed="0" w:qFormat="1"/>
+    <w:lsdException w:name="heading 6" w:semiHidden="0" w:uiPriority="9" w:unhideWhenUsed="0" w:qFormat="1"/>
+    <w:lsdException w:name="heading 7" w:semiHidden="0" w:uiPriority="9" w:unhideWhenUsed="0" w:qFormat="1"/>
+    <w:lsdException w:name="heading 8" w:semiHidden="0" w:uiPriority="9" w:unhideWhenUsed="0" w:qFormat="1"/>
+    <w:lsdException w:name="heading 9" w:semiHidden="0" w:uiPriority="9" w:unhideWhenUsed="0" w:qFormat="1"/>
+    <w:lsdException w:name="toc 1" w:uiPriority="39"/>
+    <w:lsdException w:name="toc 2" w:uiPriority="39"/>
+    <w:lsdException w:name="toc 3" w:uiPriority="39"/>
+    <w:lsdException w:name="toc 4" w:uiPriority="39"/>
+    <w:lsdException w:name="toc 5" w:uiPriority="39"/>
+    <w:lsdException w:name="toc 6" w:uiPriority="39"/>
+    <w:lsdException w:name="toc 7" w:uiPriority="39"/>
+    <w:lsdException w:name="toc 8" w:uiPriority="39"/>
+    <w:lsdException w:name="toc 9" w:uiPriority="39"/>
+    <w:lsdException w:name="caption" w:semiHidden="0" w:uiPriority="35" w:unhideWhenUsed="0" w:qFormat="1"/>
+    <w:lsdException w:name="Title" w:semiHidden="0" w:uiPriority="10" w:unhideWhenUsed="0" w:qFormat="1"/>
+    <w:lsdException w:name="Default Paragraph Font" w:uiPriority="1"/>
+    <w:lsdException w:name="Subtitle" w:semiHidden="0" w:uiPriority="11" w:unhideWhenUsed="0" w:qFormat="1"/>
+    <w:lsdException w:name="Hyperlink" w:uiPriority="0"/>
+    <w:lsdException w:name="Strong" w:semiHidden="0" w:uiPriority="22" w:unhideWhenUsed="0" w:qFormat="1"/>
+    <w:lsdException w:name="Emphasis" w:semiHidden="0" w:uiPriority="20" w:unhideWhenUsed="0" w:qFormat="1"/>
+    <w:lsdException w:name="Table Grid" w:semiHidden="0" w:uiPriority="59" w:unhideWhenUsed="0"/>
+    <w:lsdException w:name="Placeholder Text" w:unhideWhenUsed="0"/>
+    <w:lsdException w:name="No Spacing" w:semiHidden="0" w:uiPriority="1" w:unhideWhenUsed="0" w:qFormat="1"/>
+    <w:lsdException w:name="Light Shading" w:semiHidden="0" w:uiPriority="60" w:unhideWhenUsed="0"/>
+    <w:lsdException w:name="Light List" w:semiHidden="0" w:uiPriority="61" w:unhideWhenUsed="0"/>
+    <w:lsdException w:name="Light Grid" w:semiHidden="0" w:uiPriority="62" w:unhideWhenUsed="0"/>
+    <w:lsdException w:name="Medium Shading 1" w:semiHidden="0" w:uiPriority="63" w:unhideWhenUsed="0"/>
+    <w:lsdException w:name="Medium Shading 2" w:semiHidden="0" w:uiPriority="64" w:unhideWhenUsed="0"/>
+    <w:lsdException w:name="Medium List 1" w:semiHidden="0" w:uiPriority="65" w:unhideWhenUsed="0"/>
+    <w:lsdException w:name="Medium List 2" w:semiHidden="0" w:uiPriority="66" w:unhideWhenUsed="0"/>
+    <w:lsdException w:name="Medium Grid 1" w:semiHidden="0" w:uiPriority="67" w:unhideWhenUsed="0"/>
+    <w:lsdException w:name="Medium Grid 2" w:semiHidden="0" w:uiPriority="68" w:unhideWhenUsed="0"/>
+    <w:lsdException w:name="Medium Grid 3" w:semiHidden="0" w:uiPriority="69" w:unhideWhenUsed="0"/>
+    <w:lsdException w:name="Dark List" w:semiHidden="0" w:uiPriority="70" w:unhideWhenUsed="0"/>
+    <w:lsdException w:name="Colorful Shading" w:semiHidden="0" w:uiPriority="71" w:unhideWhenUsed="0"/>
+    <w:lsdException w:name="Colorful List" w:semiHidden="0" w:uiPriority="72" w:unhideWhenUsed="0" w:qFormat="1"/>
+    <w:lsdException w:name="Colorful Grid" w:semiHidden="0" w:uiPriority="73" w:unhideWhenUsed="0" w:qFormat="1"/>
+    <w:lsdException w:name="Light Shading Accent 1" w:semiHidden="0" w:uiPriority="60" w:unhideWhenUsed="0" w:qFormat="1"/>
+    <w:lsdException w:name="Light List Accent 1" w:semiHidden="0" w:uiPriority="61" w:unhideWhenUsed="0"/>
+    <w:lsdException w:name="Light Grid Accent 1" w:semiHidden="0" w:uiPriority="62" w:unhideWhenUsed="0"/>
+    <w:lsdException w:name="Medium Shading 1 Accent 1" w:semiHidden="0" w:uiPriority="63" w:unhideWhenUsed="0"/>
+    <w:lsdException w:name="Medium Shading 2 Accent 1" w:semiHidden="0" w:uiPriority="64" w:unhideWhenUsed="0"/>
+    <w:lsdException w:name="Medium List 1 Accent 1" w:semiHidden="0" w:uiPriority="65" w:unhideWhenUsed="0"/>
+    <w:lsdException w:name="Revision" w:unhideWhenUsed="0"/>
+    <w:lsdException w:name="List Paragraph" w:semiHidden="0" w:uiPriority="34" w:unhideWhenUsed="0" w:qFormat="1"/>
+    <w:lsdException w:name="Quote" w:semiHidden="0" w:uiPriority="29" w:unhideWhenUsed="0" w:qFormat="1"/>
+    <w:lsdException w:name="Intense Quote" w:semiHidden="0" w:uiPriority="30" w:unhideWhenUsed="0" w:qFormat="1"/>
+    <w:lsdException w:name="Medium List 2 Accent 1" w:semiHidden="0" w:uiPriority="66" w:unhideWhenUsed="0"/>
+    <w:lsdException w:name="Medium Grid 1 Accent 1" w:semiHidden="0" w:uiPriority="67" w:unhideWhenUsed="0"/>
+    <w:lsdException w:name="Medium Grid 2 Accent 1" w:semiHidden="0" w:uiPriority="68" w:unhideWhenUsed="0"/>
+    <w:lsdException w:name="Medium Grid 3 Accent 1" w:semiHidden="0" w:uiPriority="69" w:unhideWhenUsed="0"/>
+    <w:lsdException w:name="Dark List Accent 1" w:semiHidden="0" w:uiPriority="70" w:unhideWhenUsed="0"/>
+    <w:lsdException w:name="Colorful Shading Accent 1" w:semiHidden="0" w:uiPriority="71" w:unhideWhenUsed="0"/>
+    <w:lsdException w:name="Colorful List Accent 1" w:semiHidden="0" w:uiPriority="72" w:unhideWhenUsed="0"/>
+    <w:lsdException w:name="Colorful Grid Accent 1" w:semiHidden="0" w:uiPriority="73" w:unhideWhenUsed="0"/>
+    <w:lsdException w:name="Light Shading Accent 2" w:semiHidden="0" w:uiPriority="60" w:unhideWhenUsed="0"/>
+    <w:lsdException w:name="Light List Accent 2" w:semiHidden="0" w:uiPriority="61" w:unhideWhenUsed="0"/>
+    <w:lsdException w:name="Light Grid Accent 2" w:semiHidden="0" w:uiPriority="62" w:unhideWhenUsed="0"/>
+    <w:lsdException w:name="Medium Shading 1 Accent 2" w:semiHidden="0" w:uiPriority="63" w:unhideWhenUsed="0"/>
+    <w:lsdException w:name="Medium Shading 2 Accent 2" w:semiHidden="0" w:uiPriority="64" w:unhideWhenUsed="0"/>
+    <w:lsdException w:name="Medium List 1 Accent 2" w:semiHidden="0" w:uiPriority="65" w:unhideWhenUsed="0"/>
+    <w:lsdException w:name="Medium List 2 Accent 2" w:semiHidden="0" w:uiPriority="66" w:unhideWhenUsed="0"/>
+    <w:lsdException w:name="Medium Grid 1 Accent 2" w:semiHidden="0" w:uiPriority="67" w:unhideWhenUsed="0"/>
+    <w:lsdException w:name="Medium Grid 2 Accent 2" w:semiHidden="0" w:uiPriority="68" w:unhideWhenUsed="0"/>
+    <w:lsdException w:name="Medium Grid 3 Accent 2" w:semiHidden="0" w:uiPriority="69" w:unhideWhenUsed="0"/>
+    <w:lsdException w:name="Dark List Accent 2" w:semiHidden="0" w:uiPriority="70" w:unhideWhenUsed="0"/>
+    <w:lsdException w:name="Colorful Shading Accent 2" w:semiHidden="0" w:uiPriority="71" w:unhideWhenUsed="0"/>
+    <w:lsdException w:name="Colorful List Accent 2" w:semiHidden="0" w:uiPriority="72" w:unhideWhenUsed="0"/>
+    <w:lsdException w:name="Colorful Grid Accent 2" w:semiHidden="0" w:uiPriority="73" w:unhideWhenUsed="0"/>
+    <w:lsdException w:name="Light Shading Accent 3" w:semiHidden="0" w:uiPriority="60" w:unhideWhenUsed="0"/>
+    <w:lsdException w:name="Light List Accent 3" w:semiHidden="0" w:uiPriority="61" w:unhideWhenUsed="0"/>
+    <w:lsdException w:name="Light Grid Accent 3" w:semiHidden="0" w:uiPriority="62" w:unhideWhenUsed="0"/>
+    <w:lsdException w:name="Medium Shading 1 Accent 3" w:semiHidden="0" w:uiPriority="63" w:unhideWhenUsed="0"/>
+    <w:lsdException w:name="Medium Shading 2 Accent 3" w:semiHidden="0" w:uiPriority="64" w:unhideWhenUsed="0"/>
+    <w:lsdException w:name="Medium List 1 Accent 3" w:semiHidden="0" w:uiPriority="65" w:unhideWhenUsed="0"/>
+    <w:lsdException w:name="Medium List 2 Accent 3" w:semiHidden="0" w:uiPriority="66" w:unhideWhenUsed="0"/>
+    <w:lsdException w:name="Medium Grid 1 Accent 3" w:semiHidden="0" w:uiPriority="67" w:unhideWhenUsed="0"/>
+    <w:lsdException w:name="Medium Grid 2 Accent 3" w:semiHidden="0" w:uiPriority="68" w:unhideWhenUsed="0"/>
+    <w:lsdException w:name="Medium Grid 3 Accent 3" w:semiHidden="0" w:uiPriority="69" w:unhideWhenUsed="0"/>
+    <w:lsdException w:name="Dark List Accent 3" w:semiHidden="0" w:uiPriority="70" w:unhideWhenUsed="0"/>
+    <w:lsdException w:name="Colorful Shading Accent 3" w:semiHidden="0" w:uiPriority="71" w:unhideWhenUsed="0"/>
+    <w:lsdException w:name="Colorful List Accent 3" w:semiHidden="0" w:uiPriority="72" w:unhideWhenUsed="0"/>
+    <w:lsdException w:name="Colorful Grid Accent 3" w:semiHidden="0" w:uiPriority="73" w:unhideWhenUsed="0"/>
+    <w:lsdException w:name="Light Shading Accent 4" w:semiHidden="0" w:uiPriority="60" w:unhideWhenUsed="0"/>
+    <w:lsdException w:name="Light List Accent 4" w:semiHidden="0" w:uiPriority="61" w:unhideWhenUsed="0"/>
+    <w:lsdException w:name="Light Grid Accent 4" w:semiHidden="0" w:uiPriority="62" w:unhideWhenUsed="0"/>
+    <w:lsdException w:name="Medium Shading 1 Accent 4" w:semiHidden="0" w:uiPriority="63" w:unhideWhenUsed="0"/>
+    <w:lsdException w:name="Medium Shading 2 Accent 4" w:semiHidden="0" w:uiPriority="64" w:unhideWhenUsed="0"/>
+    <w:lsdException w:name="Medium List 1 Accent 4" w:semiHidden="0" w:uiPriority="65" w:unhideWhenUsed="0"/>
+    <w:lsdException w:name="Medium List 2 Accent 4" w:semiHidden="0" w:uiPriority="66" w:unhideWhenUsed="0"/>
+    <w:lsdException w:name="Medium Grid 1 Accent 4" w:semiHidden="0" w:uiPriority="67" w:unhideWhenUsed="0"/>
+    <w:lsdException w:name="Medium Grid 2 Accent 4" w:semiHidden="0" w:uiPriority="68" w:unhideWhenUsed="0"/>
+    <w:lsdException w:name="Medium Grid 3 Accent 4" w:semiHidden="0" w:uiPriority="69" w:unhideWhenUsed="0"/>
+    <w:lsdException w:name="Dark List Accent 4" w:semiHidden="0" w:uiPriority="70" w:unhideWhenUsed="0"/>
+    <w:lsdException w:name="Colorful Shading Accent 4" w:semiHidden="0" w:uiPriority="71" w:unhideWhenUsed="0"/>
+    <w:lsdException w:name="Colorful List Accent 4" w:semiHidden="0" w:uiPriority="72" w:unhideWhenUsed="0"/>
+    <w:lsdException w:name="Colorful Grid Accent 4" w:semiHidden="0" w:uiPriority="73" w:unhideWhenUsed="0"/>
+    <w:lsdException w:name="Light Shading Accent 5" w:semiHidden="0" w:uiPriority="60" w:unhideWhenUsed="0"/>
+    <w:lsdException w:name="Light List Accent 5" w:semiHidden="0" w:uiPriority="61" w:unhideWhenUsed="0"/>
+    <w:lsdException w:name="Light Grid Accent 5" w:semiHidden="0" w:uiPriority="62" w:unhideWhenUsed="0"/>
+    <w:lsdException w:name="Medium Shading 1 Accent 5" w:semiHidden="0" w:uiPriority="63" w:unhideWhenUsed="0"/>
+    <w:lsdException w:name="Medium Shading 2 Accent 5" w:semiHidden="0" w:uiPriority="64" w:unhideWhenUsed="0"/>
+    <w:lsdException w:name="Medium List 1 Accent 5" w:semiHidden="0" w:uiPriority="65" w:unhideWhenUsed="0"/>
+    <w:lsdException w:name="Medium List 2 Accent 5" w:semiHidden="0" w:uiPriority="66" w:unhideWhenUsed="0"/>
+    <w:lsdException w:name="Medium Grid 1 Accent 5" w:semiHidden="0" w:uiPriority="67" w:unhideWhenUsed="0"/>
+    <w:lsdException w:name="Medium Grid 2 Accent 5" w:semiHidden="0" w:uiPriority="68" w:unhideWhenUsed="0"/>
+    <w:lsdException w:name="Medium Grid 3 Accent 5" w:semiHidden="0" w:uiPriority="69" w:unhideWhenUsed="0"/>
+    <w:lsdException w:name="Dark List Accent 5" w:semiHidden="0" w:uiPriority="70" w:unhideWhenUsed="0"/>
+    <w:lsdException w:name="Colorful Shading Accent 5" w:semiHidden="0" w:uiPriority="71" w:unhideWhenUsed="0"/>
+    <w:lsdException w:name="Colorful List Accent 5" w:semiHidden="0" w:uiPriority="72" w:unhideWhenUsed="0"/>
+    <w:lsdException w:name="Colorful Grid Accent 5" w:semiHidden="0" w:uiPriority="73" w:unhideWhenUsed="0"/>
+    <w:lsdException w:name="Light Shading Accent 6" w:semiHidden="0" w:uiPriority="60" w:unhideWhenUsed="0"/>
+    <w:lsdException w:name="Light List Accent 6" w:semiHidden="0" w:uiPriority="61" w:unhideWhenUsed="0"/>
+    <w:lsdException w:name="Light Grid Accent 6" w:semiHidden="0" w:uiPriority="62" w:unhideWhenUsed="0"/>
+    <w:lsdException w:name="Medium Shading 1 Accent 6" w:semiHidden="0" w:uiPriority="63" w:unhideWhenUsed="0"/>
+    <w:lsdException w:name="Medium Shading 2 Accent 6" w:semiHidden="0" w:uiPriority="64" w:unhideWhenUsed="0"/>
+    <w:lsdException w:name="Medium List 1 Accent 6" w:semiHidden="0" w:uiPriority="65" w:unhideWhenUsed="0" w:qFormat="1"/>
+    <w:lsdException w:name="Medium List 2 Accent 6" w:semiHidden="0" w:uiPriority="66" w:unhideWhenUsed="0" w:qFormat="1"/>
+    <w:lsdException w:name="Medium Grid 1 Accent 6" w:semiHidden="0" w:uiPriority="67" w:unhideWhenUsed="0" w:qFormat="1"/>
+    <w:lsdException w:name="Medium Grid 2 Accent 6" w:semiHidden="0" w:uiPriority="68" w:unhideWhenUsed="0" w:qFormat="1"/>
+    <w:lsdException w:name="Medium Grid 3 Accent 6" w:semiHidden="0" w:uiPriority="69" w:unhideWhenUsed="0" w:qFormat="1"/>
+    <w:lsdException w:name="Dark List Accent 6" w:semiHidden="0" w:uiPriority="70" w:unhideWhenUsed="0"/>
+    <w:lsdException w:name="Colorful Shading Accent 6" w:semiHidden="0" w:uiPriority="71" w:unhideWhenUsed="0" w:qFormat="1"/>
+    <w:lsdException w:name="Colorful List Accent 6" w:semiHidden="0" w:uiPriority="72" w:unhideWhenUsed="0"/>
+    <w:lsdException w:name="Colorful Grid Accent 6" w:semiHidden="0" w:uiPriority="73" w:unhideWhenUsed="0"/>
+    <w:lsdException w:name="Subtle Emphasis" w:semiHidden="0" w:uiPriority="19" w:unhideWhenUsed="0" w:qFormat="1"/>
+    <w:lsdException w:name="Intense Emphasis" w:semiHidden="0" w:uiPriority="21" w:unhideWhenUsed="0" w:qFormat="1"/>
+    <w:lsdException w:name="Subtle Reference" w:semiHidden="0" w:uiPriority="31" w:unhideWhenUsed="0" w:qFormat="1"/>
+    <w:lsdException w:name="Intense Reference" w:semiHidden="0" w:uiPriority="32" w:unhideWhenUsed="0" w:qFormat="1"/>
+    <w:lsdException w:name="Book Title" w:semiHidden="0" w:uiPriority="33" w:unhideWhenUsed="0" w:qFormat="1"/>
+    <w:lsdException w:name="Bibliography" w:uiPriority="37"/>
+    <w:lsdException w:name="TOC Heading" w:uiPriority="39" w:qFormat="1"/>
+  </w:latentStyles>
+  <w:style w:type="paragraph" w:default="1" w:styleId="Normal">
+    <w:name w:val="Normal"/>
+    <w:qFormat/>
+    <w:pPr>
+      <w:spacing w:after="120"/>
+      <w:jc w:val="both"/>
+    </w:pPr>
+    <w:rPr>
+      <w:rFonts w:ascii="Times New Roman" w:eastAsia="Times New Roman" w:hAnsi="Times New Roman"/>
+    </w:rPr>
+  </w:style>
+  <w:style w:type="paragraph" w:styleId="Heading1">
+    <w:name w:val="heading 1"/>
+    <w:basedOn w:val="Normal"/>
+    <w:next w:val="Normal"/>
+    <w:qFormat/>
+    <w:pPr>
+      <w:keepNext/>
+      <w:keepLines/>
+      <w:spacing w:before="120" w:after="0"/>
+      <w:outlineLvl w:val="0"/>
+    </w:pPr>
+    <w:rPr>
+      <w:rFonts w:ascii="Arial" w:hAnsi="Arial"/>
+      <w:b/>
+      <w:caps/>
+      <w:kern w:val="32"/>
+      <w:sz w:val="18"/>
+    </w:rPr>
+  </w:style>
+  <w:style w:type="paragraph" w:styleId="Heading2">
+    <w:name w:val="heading 2"/>
+    <w:basedOn w:val="Heading1"/>
+    <w:next w:val="Normal"/>
+    <w:qFormat/>
+    <w:pPr>
+      <w:outlineLvl w:val="1"/>
+    </w:pPr>
+    <w:rPr>
+      <w:caps w:val="0"/>
+    </w:rPr>
+  </w:style>
+  <w:style w:type="paragraph" w:styleId="Heading3">
+    <w:name w:val="heading 3"/>
+    <w:basedOn w:val="Heading2"/>
+    <w:next w:val="Normal"/>
+    <w:qFormat/>
+    <w:pPr>
+      <w:outlineLvl w:val="2"/>
+    </w:pPr>
+    <w:rPr>
+      <w:b w:val="0"/>
+      <w:i/>
+    </w:rPr>
+  </w:style>
+  <w:style w:type="paragraph" w:styleId="Heading4">
+    <w:name w:val="heading 4"/>
+    <w:basedOn w:val="Normal"/>
+    <w:next w:val="Normal"/>
+    <w:qFormat/>
+    <w:pPr>
+      <w:keepNext/>
+      <w:numPr>
+        <w:ilvl w:val="3"/>
+        <w:numId w:val="23"/>
+      </w:numPr>
+      <w:spacing w:before="240" w:after="60"/>
+      <w:outlineLvl w:val="3"/>
+    </w:pPr>
+    <w:rPr>
+      <w:b/>
+      <w:sz w:val="28"/>
+    </w:rPr>
+  </w:style>
+  <w:style w:type="paragraph" w:styleId="Heading5">
+    <w:name w:val="heading 5"/>
+    <w:basedOn w:val="Normal"/>
+    <w:next w:val="Normal"/>
+    <w:qFormat/>
+    <w:pPr>
+      <w:numPr>
+        <w:ilvl w:val="4"/>
+        <w:numId w:val="23"/>
+      </w:numPr>
+      <w:spacing w:before="240" w:after="60"/>
+      <w:outlineLvl w:val="4"/>
+    </w:pPr>
+    <w:rPr>
+      <w:b/>
+      <w:i/>
+      <w:sz w:val="26"/>
+    </w:rPr>
+  </w:style>
+  <w:style w:type="paragraph" w:styleId="Heading6">
+    <w:name w:val="heading 6"/>
+    <w:basedOn w:val="Normal"/>
+    <w:next w:val="Normal"/>
+    <w:qFormat/>
+    <w:pPr>
+      <w:numPr>
+        <w:ilvl w:val="5"/>
+        <w:numId w:val="23"/>
+      </w:numPr>
+      <w:spacing w:before="240" w:after="60"/>
+      <w:outlineLvl w:val="5"/>
+    </w:pPr>
+    <w:rPr>
+      <w:b/>
+      <w:sz w:val="22"/>
+    </w:rPr>
+  </w:style>
+  <w:style w:type="paragraph" w:styleId="Heading7">
+    <w:name w:val="heading 7"/>
+    <w:basedOn w:val="Normal"/>
+    <w:next w:val="Normal"/>
+    <w:qFormat/>
+    <w:pPr>
+      <w:numPr>
+        <w:ilvl w:val="6"/>
+        <w:numId w:val="23"/>
+      </w:numPr>
+      <w:spacing w:before="240" w:after="60"/>
+      <w:outlineLvl w:val="6"/>
+    </w:pPr>
+  </w:style>
+  <w:style w:type="paragraph" w:styleId="Heading8">
+    <w:name w:val="heading 8"/>
+    <w:basedOn w:val="Normal"/>
+    <w:next w:val="Normal"/>
+    <w:qFormat/>
+    <w:pPr>
+      <w:numPr>
+        <w:ilvl w:val="7"/>
+        <w:numId w:val="23"/>
+      </w:numPr>
+      <w:spacing w:before="240" w:after="60"/>
+      <w:outlineLvl w:val="7"/>
+    </w:pPr>
+    <w:rPr>
+      <w:i/>
+    </w:rPr>
+  </w:style>
+  <w:style w:type="paragraph" w:styleId="Heading9">
+    <w:name w:val="heading 9"/>
+    <w:basedOn w:val="Normal"/>
+    <w:next w:val="Normal"/>
+    <w:qFormat/>
+    <w:pPr>
+      <w:numPr>
+        <w:ilvl w:val="8"/>
+        <w:numId w:val="23"/>
+      </w:numPr>
+      <w:spacing w:before="240" w:after="60"/>
+      <w:outlineLvl w:val="8"/>
+    </w:pPr>
+    <w:rPr>
+      <w:rFonts w:ascii="Arial" w:hAnsi="Arial"/>
+      <w:sz w:val="22"/>
+    </w:rPr>
+  </w:style>
+  <w:style w:type="character" w:default="1" w:styleId="DefaultParagraphFont">
+    <w:name w:val="Default Paragraph Font"/>
+    <w:uiPriority w:val="1"/>
+    <w:semiHidden/>
+    <w:unhideWhenUsed/>
+  </w:style>
+  <w:style w:type="table" w:default="1" w:styleId="TableNormal">
+    <w:name w:val="Normal Table"/>
+    <w:uiPriority w:val="99"/>
+    <w:semiHidden/>
+    <w:unhideWhenUsed/>
+    <w:tblPr>
+      <w:tblInd w:w="0" w:type="dxa"/>
+      <w:tblCellMar>
+        <w:top w:w="0" w:type="dxa"/>
+        <w:left w:w="108" w:type="dxa"/>
+        <w:bottom w:w="0" w:type="dxa"/>
+        <w:right w:w="108" w:type="dxa"/>
+      </w:tblCellMar>
+    </w:tblPr>
+  </w:style>
+  <w:style w:type="numbering" w:default="1" w:styleId="NoList">
+    <w:name w:val="No List"/>
+    <w:uiPriority w:val="99"/>
+    <w:semiHidden/>
+    <w:unhideWhenUsed/>
+  </w:style>
+  <w:style w:type="paragraph" w:styleId="Footer">
+    <w:name w:val="footer"/>
+    <w:basedOn w:val="Normal"/>
+    <w:pPr>
+      <w:tabs>
+        <w:tab w:val="center" w:pos="4320"/>
+        <w:tab w:val="right" w:pos="8640"/>
+      </w:tabs>
+    </w:pPr>
+  </w:style>
+  <w:style w:type="paragraph" w:styleId="Header">
+    <w:name w:val="header"/>
+    <w:basedOn w:val="Normal"/>
+    <w:pPr>
+      <w:tabs>
+        <w:tab w:val="center" w:pos="4320"/>
+        <w:tab w:val="right" w:pos="8640"/>
+      </w:tabs>
+    </w:pPr>
+    <w:rPr>
+      <w:rFonts w:ascii="Arial" w:hAnsi="Arial"/>
+    </w:rPr>
+  </w:style>
+  <w:style w:type="paragraph" w:customStyle="1" w:styleId="Author">
+    <w:name w:val="Author"/>
+    <w:basedOn w:val="Normal"/>
+    <w:link w:val="AuthorChar"/>
+    <w:pPr>
+      <w:spacing w:after="0"/>
+      <w:jc w:val="center"/>
+    </w:pPr>
+    <w:rPr>
+      <w:b/>
+      <w:color w:val="000000"/>
+      <w:sz w:val="24"/>
+    </w:rPr>
+  </w:style>
+  <w:style w:type="character" w:styleId="PageNumber">
+    <w:name w:val="page number"/>
+    <w:basedOn w:val="DefaultParagraphFont"/>
+  </w:style>
+  <w:style w:type="paragraph" w:styleId="Title">
+    <w:name w:val="Title"/>
+    <w:basedOn w:val="Normal"/>
+    <w:qFormat/>
+    <w:pPr>
+      <w:spacing w:before="100" w:beforeAutospacing="1"/>
+      <w:jc w:val="center"/>
+      <w:outlineLvl w:val="0"/>
+    </w:pPr>
+    <w:rPr>
+      <w:rFonts w:ascii="Arial" w:hAnsi="Arial"/>
+      <w:b/>
+      <w:kern w:val="28"/>
+      <w:sz w:val="36"/>
+    </w:rPr>
+  </w:style>
+  <w:style w:type="paragraph" w:styleId="BlockText">
+    <w:name w:val="Block Text"/>
+    <w:basedOn w:val="Normal"/>
+    <w:pPr>
+      <w:ind w:left="1440" w:right="1440"/>
+    </w:pPr>
+  </w:style>
+  <w:style w:type="paragraph" w:styleId="Caption">
+    <w:name w:val="caption"/>
+    <w:basedOn w:val="Normal"/>
+    <w:next w:val="Normal"/>
+    <w:qFormat/>
+    <w:rsid w:val="00D90F52"/>
+    <w:pPr>
+      <w:spacing w:before="60"/>
+      <w:jc w:val="center"/>
+    </w:pPr>
+    <w:rPr>
+      <w:b/>
+      <w:sz w:val="18"/>
+    </w:rPr>
+  </w:style>
+  <w:style w:type="paragraph" w:styleId="Closing">
+    <w:name w:val="Closing"/>
+    <w:basedOn w:val="Normal"/>
+    <w:pPr>
+      <w:ind w:left="4320"/>
+    </w:pPr>
+  </w:style>
+  <w:style w:type="paragraph" w:styleId="CommentText">
+    <w:name w:val="annotation text"/>
+    <w:basedOn w:val="Normal"/>
+    <w:semiHidden/>
+  </w:style>
+  <w:style w:type="paragraph" w:styleId="Date">
+    <w:name w:val="Date"/>
+    <w:basedOn w:val="Normal"/>
+    <w:next w:val="Normal"/>
+  </w:style>
+  <w:style w:type="paragraph" w:styleId="DocumentMap">
+    <w:name w:val="Document Map"/>
+    <w:basedOn w:val="Normal"/>
+    <w:semiHidden/>
+    <w:pPr>
+      <w:shd w:val="clear" w:color="auto" w:fill="000080"/>
+    </w:pPr>
+    <w:rPr>
+      <w:rFonts w:ascii="Tahoma" w:hAnsi="Tahoma"/>
+    </w:rPr>
+  </w:style>
+  <w:style w:type="paragraph" w:styleId="FootnoteText">
+    <w:name w:val="footnote text"/>
+    <w:basedOn w:val="Normal"/>
+    <w:semiHidden/>
+    <w:pPr>
+      <w:tabs>
+        <w:tab w:val="left" w:pos="360"/>
+      </w:tabs>
+    </w:pPr>
+  </w:style>
+  <w:style w:type="paragraph" w:styleId="Index1">
+    <w:name w:val="index 1"/>
+    <w:basedOn w:val="Normal"/>
+    <w:next w:val="Normal"/>
+    <w:autoRedefine/>
+    <w:semiHidden/>
+    <w:pPr>
+      <w:ind w:left="240" w:hanging="240"/>
+    </w:pPr>
+  </w:style>
+  <w:style w:type="paragraph" w:styleId="Index2">
+    <w:name w:val="index 2"/>
+    <w:basedOn w:val="Normal"/>
+    <w:next w:val="Normal"/>
+    <w:autoRedefine/>
+    <w:semiHidden/>
+    <w:pPr>
+      <w:ind w:left="480" w:hanging="240"/>
+    </w:pPr>
+  </w:style>
+  <w:style w:type="paragraph" w:styleId="Index3">
+    <w:name w:val="index 3"/>
+    <w:basedOn w:val="Normal"/>
+    <w:next w:val="Normal"/>
+    <w:autoRedefine/>
+    <w:semiHidden/>
+    <w:pPr>
+      <w:ind w:left="720" w:hanging="240"/>
+    </w:pPr>
+  </w:style>
+  <w:style w:type="paragraph" w:styleId="Index4">
+    <w:name w:val="index 4"/>
+    <w:basedOn w:val="Normal"/>
+    <w:next w:val="Normal"/>
+    <w:autoRedefine/>
+    <w:semiHidden/>
+    <w:pPr>
+      <w:ind w:left="960" w:hanging="240"/>
+    </w:pPr>
+  </w:style>
+  <w:style w:type="paragraph" w:styleId="Index5">
+    <w:name w:val="index 5"/>
+    <w:basedOn w:val="Normal"/>
+    <w:next w:val="Normal"/>
+    <w:autoRedefine/>
+    <w:semiHidden/>
+    <w:pPr>
+      <w:ind w:left="1200" w:hanging="240"/>
+    </w:pPr>
+  </w:style>
+  <w:style w:type="paragraph" w:styleId="Index6">
+    <w:name w:val="index 6"/>
+    <w:basedOn w:val="Normal"/>
+    <w:next w:val="Normal"/>
+    <w:autoRedefine/>
+    <w:semiHidden/>
+    <w:pPr>
+      <w:ind w:left="1440" w:hanging="240"/>
+    </w:pPr>
+  </w:style>
+  <w:style w:type="paragraph" w:styleId="Index7">
+    <w:name w:val="index 7"/>
+    <w:basedOn w:val="Normal"/>
+    <w:next w:val="Normal"/>
+    <w:autoRedefine/>
+    <w:semiHidden/>
+    <w:pPr>
+      <w:ind w:left="1680" w:hanging="240"/>
+    </w:pPr>
+  </w:style>
+  <w:style w:type="paragraph" w:styleId="Index8">
+    <w:name w:val="index 8"/>
+    <w:basedOn w:val="Normal"/>
+    <w:next w:val="Normal"/>
+    <w:autoRedefine/>
+    <w:semiHidden/>
+    <w:pPr>
+      <w:ind w:left="1920" w:hanging="240"/>
+    </w:pPr>
+  </w:style>
+  <w:style w:type="paragraph" w:styleId="Index9">
+    <w:name w:val="index 9"/>
+    <w:basedOn w:val="Normal"/>
+    <w:next w:val="Normal"/>
+    <w:autoRedefine/>
+    <w:semiHidden/>
+    <w:pPr>
+      <w:ind w:left="2160" w:hanging="240"/>
+    </w:pPr>
+  </w:style>
+  <w:style w:type="paragraph" w:styleId="IndexHeading">
+    <w:name w:val="index heading"/>
+    <w:basedOn w:val="Normal"/>
+    <w:next w:val="Index1"/>
+    <w:semiHidden/>
+    <w:rPr>
+      <w:rFonts w:ascii="Arial" w:hAnsi="Arial"/>
+      <w:b/>
+    </w:rPr>
+  </w:style>
+  <w:style w:type="paragraph" w:styleId="List">
+    <w:name w:val="List"/>
+    <w:basedOn w:val="Normal"/>
+    <w:pPr>
+      <w:ind w:left="360" w:hanging="360"/>
+    </w:pPr>
+  </w:style>
+  <w:style w:type="paragraph" w:styleId="List2">
+    <w:name w:val="List 2"/>
+    <w:basedOn w:val="Normal"/>
+    <w:pPr>
+      <w:ind w:left="720" w:hanging="360"/>
+    </w:pPr>
+  </w:style>
+  <w:style w:type="paragraph" w:styleId="List3">
+    <w:name w:val="List 3"/>
+    <w:basedOn w:val="Normal"/>
+    <w:pPr>
+      <w:ind w:left="1080" w:hanging="360"/>
+    </w:pPr>
+  </w:style>
+  <w:style w:type="paragraph" w:styleId="List4">
+    <w:name w:val="List 4"/>
+    <w:basedOn w:val="Normal"/>
+    <w:pPr>
+      <w:ind w:left="1440" w:hanging="360"/>
+    </w:pPr>
+  </w:style>
+  <w:style w:type="paragraph" w:styleId="List5">
+    <w:name w:val="List 5"/>
+    <w:basedOn w:val="Normal"/>
+    <w:pPr>
+      <w:ind w:left="1800" w:hanging="360"/>
+    </w:pPr>
+  </w:style>
+  <w:style w:type="paragraph" w:styleId="ListBullet">
+    <w:name w:val="List Bullet"/>
+    <w:basedOn w:val="Normal"/>
+    <w:autoRedefine/>
+    <w:pPr>
+      <w:numPr>
+        <w:numId w:val="11"/>
+      </w:numPr>
+    </w:pPr>
+  </w:style>
+  <w:style w:type="paragraph" w:styleId="ListBullet2">
+    <w:name w:val="List Bullet 2"/>
+    <w:basedOn w:val="Normal"/>
+    <w:autoRedefine/>
+    <w:pPr>
+      <w:numPr>
+        <w:numId w:val="12"/>
+      </w:numPr>
+    </w:pPr>
+  </w:style>
+  <w:style w:type="paragraph" w:styleId="ListBullet3">
+    <w:name w:val="List Bullet 3"/>
+    <w:basedOn w:val="Normal"/>
+    <w:autoRedefine/>
+    <w:pPr>
+      <w:numPr>
+        <w:numId w:val="13"/>
+      </w:numPr>
+    </w:pPr>
+  </w:style>
+  <w:style w:type="paragraph" w:styleId="ListBullet4">
+    <w:name w:val="List Bullet 4"/>
+    <w:basedOn w:val="Normal"/>
+    <w:autoRedefine/>
+    <w:pPr>
+      <w:numPr>
+        <w:numId w:val="14"/>
+      </w:numPr>
+    </w:pPr>
+  </w:style>
+  <w:style w:type="paragraph" w:styleId="ListBullet5">
+    <w:name w:val="List Bullet 5"/>
+    <w:basedOn w:val="Normal"/>
+    <w:autoRedefine/>
+    <w:pPr>
+      <w:numPr>
+        <w:numId w:val="15"/>
+      </w:numPr>
+    </w:pPr>
+  </w:style>
+  <w:style w:type="paragraph" w:styleId="ListContinue">
+    <w:name w:val="List Continue"/>
+    <w:basedOn w:val="Normal"/>
+    <w:pPr>
+      <w:ind w:left="360"/>
+    </w:pPr>
+  </w:style>
+  <w:style w:type="paragraph" w:styleId="ListContinue2">
+    <w:name w:val="List Continue 2"/>
+    <w:basedOn w:val="Normal"/>
+    <w:pPr>
+      <w:ind w:left="720"/>
+    </w:pPr>
+  </w:style>
+  <w:style w:type="paragraph" w:styleId="ListContinue3">
+    <w:name w:val="List Continue 3"/>
+    <w:basedOn w:val="Normal"/>
+    <w:pPr>
+      <w:ind w:left="1080"/>
+    </w:pPr>
+  </w:style>
+  <w:style w:type="paragraph" w:styleId="ListContinue4">
+    <w:name w:val="List Continue 4"/>
+    <w:basedOn w:val="Normal"/>
+    <w:pPr>
+      <w:ind w:left="1440"/>
+    </w:pPr>
+  </w:style>
+  <w:style w:type="paragraph" w:styleId="ListContinue5">
+    <w:name w:val="List Continue 5"/>
+    <w:basedOn w:val="Normal"/>
+    <w:pPr>
+      <w:ind w:left="1800"/>
+    </w:pPr>
+  </w:style>
+  <w:style w:type="paragraph" w:styleId="ListNumber">
+    <w:name w:val="List Number"/>
+    <w:basedOn w:val="Normal"/>
+    <w:pPr>
+      <w:numPr>
+        <w:numId w:val="16"/>
+      </w:numPr>
+    </w:pPr>
+  </w:style>
+  <w:style w:type="paragraph" w:styleId="ListNumber2">
+    <w:name w:val="List Number 2"/>
+    <w:basedOn w:val="Normal"/>
+    <w:pPr>
+      <w:numPr>
+        <w:numId w:val="17"/>
+      </w:numPr>
+    </w:pPr>
+  </w:style>
+  <w:style w:type="paragraph" w:styleId="ListNumber3">
+    <w:name w:val="List Number 3"/>
+    <w:basedOn w:val="Normal"/>
+    <w:pPr>
+      <w:numPr>
+        <w:numId w:val="18"/>
+      </w:numPr>
+    </w:pPr>
+  </w:style>
+  <w:style w:type="paragraph" w:styleId="ListNumber4">
+    <w:name w:val="List Number 4"/>
+    <w:basedOn w:val="Normal"/>
+    <w:pPr>
+      <w:numPr>
+        <w:numId w:val="19"/>
+      </w:numPr>
+    </w:pPr>
+  </w:style>
+  <w:style w:type="paragraph" w:styleId="ListNumber5">
+    <w:name w:val="List Number 5"/>
+    <w:basedOn w:val="Normal"/>
+    <w:pPr>
+      <w:numPr>
+        <w:numId w:val="20"/>
+      </w:numPr>
+    </w:pPr>
+  </w:style>
+  <w:style w:type="paragraph" w:styleId="MacroText">
+    <w:name w:val="macro"/>
+    <w:semiHidden/>
+    <w:pPr>
+      <w:tabs>
+        <w:tab w:val="left" w:pos="480"/>
+        <w:tab w:val="left" w:pos="960"/>
+        <w:tab w:val="left" w:pos="1440"/>
+        <w:tab w:val="left" w:pos="1920"/>
+        <w:tab w:val="left" w:pos="2400"/>
+        <w:tab w:val="left" w:pos="2880"/>
+        <w:tab w:val="left" w:pos="3360"/>
+        <w:tab w:val="left" w:pos="3840"/>
+        <w:tab w:val="left" w:pos="4320"/>
+      </w:tabs>
+    </w:pPr>
+    <w:rPr>
+      <w:rFonts w:ascii="Courier New" w:eastAsia="Times New Roman" w:hAnsi="Courier New"/>
+    </w:rPr>
+  </w:style>
+  <w:style w:type="paragraph" w:styleId="MessageHeader">
+    <w:name w:val="Message Header"/>
+    <w:basedOn w:val="Normal"/>
+    <w:pPr>
+      <w:pBdr>
+        <w:top w:val="single" w:sz="6" w:space="1" w:color="auto"/>
+        <w:left w:val="single" w:sz="6" w:space="1" w:color="auto"/>
+        <w:bottom w:val="single" w:sz="6" w:space="1" w:color="auto"/>
+        <w:right w:val="single" w:sz="6" w:space="1" w:color="auto"/>
+      </w:pBdr>
+      <w:shd w:val="pct20" w:color="auto" w:fill="auto"/>
+      <w:ind w:left="1080" w:hanging="1080"/>
+    </w:pPr>
+    <w:rPr>
+      <w:rFonts w:ascii="Arial" w:hAnsi="Arial"/>
+    </w:rPr>
+  </w:style>
+  <w:style w:type="paragraph" w:styleId="NormalIndent">
+    <w:name w:val="Normal Indent"/>
+    <w:basedOn w:val="Normal"/>
+    <w:pPr>
+      <w:ind w:left="720"/>
+    </w:pPr>
+  </w:style>
+  <w:style w:type="paragraph" w:styleId="NoteHeading">
+    <w:name w:val="Note Heading"/>
+    <w:basedOn w:val="Normal"/>
+    <w:next w:val="Normal"/>
+  </w:style>
+  <w:style w:type="paragraph" w:styleId="PlainText">
+    <w:name w:val="Plain Text"/>
+    <w:basedOn w:val="Normal"/>
+    <w:rPr>
+      <w:rFonts w:ascii="Courier New" w:hAnsi="Courier New"/>
+    </w:rPr>
+  </w:style>
+  <w:style w:type="paragraph" w:styleId="Salutation">
+    <w:name w:val="Salutation"/>
+    <w:basedOn w:val="Normal"/>
+    <w:next w:val="Normal"/>
+  </w:style>
+  <w:style w:type="paragraph" w:styleId="Signature">
+    <w:name w:val="Signature"/>
+    <w:basedOn w:val="Normal"/>
+    <w:pPr>
+      <w:ind w:left="4320"/>
+    </w:pPr>
+  </w:style>
+  <w:style w:type="paragraph" w:styleId="Subtitle">
+    <w:name w:val="Subtitle"/>
+    <w:basedOn w:val="Normal"/>
+    <w:qFormat/>
+    <w:pPr>
+      <w:spacing w:after="60"/>
+      <w:jc w:val="center"/>
+      <w:outlineLvl w:val="1"/>
+    </w:pPr>
+    <w:rPr>
+      <w:rFonts w:ascii="Arial" w:hAnsi="Arial"/>
+    </w:rPr>
+  </w:style>
+  <w:style w:type="paragraph" w:styleId="TOAHeading">
+    <w:name w:val="toa heading"/>
+    <w:basedOn w:val="Normal"/>
+    <w:next w:val="Normal"/>
+    <w:semiHidden/>
+    <w:pPr>
+      <w:spacing w:before="120"/>
+    </w:pPr>
+    <w:rPr>
+      <w:rFonts w:ascii="Arial" w:hAnsi="Arial"/>
+      <w:b/>
+    </w:rPr>
+  </w:style>
+  <w:style w:type="paragraph" w:styleId="TOC1">
+    <w:name w:val="toc 1"/>
+    <w:basedOn w:val="Normal"/>
+    <w:next w:val="Normal"/>
+    <w:autoRedefine/>
+    <w:semiHidden/>
+  </w:style>
+  <w:style w:type="paragraph" w:styleId="TOC2">
+    <w:name w:val="toc 2"/>
+    <w:basedOn w:val="Normal"/>
+    <w:next w:val="Normal"/>
+    <w:autoRedefine/>
+    <w:semiHidden/>
+    <w:pPr>
+      <w:ind w:left="240"/>
+    </w:pPr>
+  </w:style>
+  <w:style w:type="paragraph" w:styleId="TOC3">
+    <w:name w:val="toc 3"/>
+    <w:basedOn w:val="Normal"/>
+    <w:next w:val="Normal"/>
+    <w:autoRedefine/>
+    <w:semiHidden/>
+    <w:pPr>
+      <w:ind w:left="480"/>
+    </w:pPr>
+  </w:style>
+  <w:style w:type="paragraph" w:styleId="TOC4">
+    <w:name w:val="toc 4"/>
+    <w:basedOn w:val="Normal"/>
+    <w:next w:val="Normal"/>
+    <w:autoRedefine/>
+    <w:semiHidden/>
+    <w:pPr>
+      <w:ind w:left="720"/>
+    </w:pPr>
+  </w:style>
+  <w:style w:type="paragraph" w:styleId="TOC5">
+    <w:name w:val="toc 5"/>
+    <w:basedOn w:val="Normal"/>
+    <w:next w:val="Normal"/>
+    <w:autoRedefine/>
+    <w:semiHidden/>
+    <w:pPr>
+      <w:ind w:left="960"/>
+    </w:pPr>
+  </w:style>
+  <w:style w:type="paragraph" w:styleId="TOC6">
+    <w:name w:val="toc 6"/>
+    <w:basedOn w:val="Normal"/>
+    <w:next w:val="Normal"/>
+    <w:autoRedefine/>
+    <w:semiHidden/>
+    <w:pPr>
+      <w:ind w:left="1200"/>
+    </w:pPr>
+  </w:style>
+  <w:style w:type="paragraph" w:styleId="TOC7">
+    <w:name w:val="toc 7"/>
+    <w:basedOn w:val="Normal"/>
+    <w:next w:val="Normal"/>
+    <w:autoRedefine/>
+    <w:semiHidden/>
+    <w:pPr>
+      <w:ind w:left="1440"/>
+    </w:pPr>
+  </w:style>
+  <w:style w:type="paragraph" w:styleId="TOC8">
+    <w:name w:val="toc 8"/>
+    <w:basedOn w:val="Normal"/>
+    <w:next w:val="Normal"/>
+    <w:autoRedefine/>
+    <w:semiHidden/>
+    <w:pPr>
+      <w:ind w:left="1680"/>
+    </w:pPr>
+  </w:style>
+  <w:style w:type="paragraph" w:styleId="TOC9">
+    <w:name w:val="toc 9"/>
+    <w:basedOn w:val="Normal"/>
+    <w:next w:val="Normal"/>
+    <w:autoRedefine/>
+    <w:semiHidden/>
+    <w:pPr>
+      <w:ind w:left="1920"/>
+    </w:pPr>
+  </w:style>
+  <w:style w:type="character" w:styleId="FootnoteReference">
+    <w:name w:val="footnote reference"/>
+    <w:semiHidden/>
+    <w:rPr>
+      <w:vertAlign w:val="superscript"/>
+    </w:rPr>
+  </w:style>
+  <w:style w:type="paragraph" w:customStyle="1" w:styleId="Bullet">
+    <w:name w:val="Bullet"/>
+    <w:basedOn w:val="Normal"/>
+    <w:pPr>
+      <w:numPr>
+        <w:numId w:val="31"/>
+      </w:numPr>
+      <w:tabs>
+        <w:tab w:val="clear" w:pos="720"/>
+        <w:tab w:val="left" w:pos="180"/>
+      </w:tabs>
+      <w:overflowPunct w:val="0"/>
+      <w:autoSpaceDE w:val="0"/>
+      <w:autoSpaceDN w:val="0"/>
+      <w:adjustRightInd w:val="0"/>
+      <w:spacing w:after="80"/>
+      <w:ind w:left="180" w:hanging="180"/>
+      <w:textAlignment w:val="baseline"/>
+    </w:pPr>
+  </w:style>
+  <w:style w:type="paragraph" w:customStyle="1" w:styleId="Paper-Title">
+    <w:name w:val="Paper-Title"/>
+    <w:basedOn w:val="Normal"/>
+    <w:pPr>
+      <w:overflowPunct w:val="0"/>
+      <w:autoSpaceDE w:val="0"/>
+      <w:autoSpaceDN w:val="0"/>
+      <w:adjustRightInd w:val="0"/>
+      <w:jc w:val="center"/>
+      <w:textAlignment w:val="baseline"/>
+    </w:pPr>
+    <w:rPr>
+      <w:rFonts w:ascii="Helvetica" w:hAnsi="Helvetica"/>
+      <w:b/>
+      <w:sz w:val="36"/>
+    </w:rPr>
+  </w:style>
+  <w:style w:type="paragraph" w:customStyle="1" w:styleId="References">
+    <w:name w:val="References"/>
+    <w:basedOn w:val="Normal"/>
+    <w:rsid w:val="00853A06"/>
+    <w:pPr>
+      <w:numPr>
+        <w:numId w:val="44"/>
+      </w:numPr>
+      <w:overflowPunct w:val="0"/>
+      <w:autoSpaceDE w:val="0"/>
+      <w:autoSpaceDN w:val="0"/>
+      <w:adjustRightInd w:val="0"/>
+      <w:spacing w:after="80"/>
+      <w:ind w:left="360"/>
+      <w:jc w:val="left"/>
+      <w:textAlignment w:val="baseline"/>
+    </w:pPr>
+  </w:style>
+  <w:style w:type="character" w:styleId="CommentReference">
+    <w:name w:val="annotation reference"/>
+    <w:semiHidden/>
+    <w:rPr>
+      <w:sz w:val="16"/>
+    </w:rPr>
+  </w:style>
+  <w:style w:type="paragraph" w:customStyle="1" w:styleId="Abstract">
+    <w:name w:val="Abstract"/>
+    <w:basedOn w:val="Heading1"/>
+    <w:pPr>
+      <w:spacing w:before="40"/>
+      <w:outlineLvl w:val="9"/>
+    </w:pPr>
+    <w:rPr>
+      <w:rFonts w:ascii="Times New Roman" w:hAnsi="Times New Roman"/>
+      <w:kern w:val="28"/>
+      <w:sz w:val="24"/>
+    </w:rPr>
+  </w:style>
+  <w:style w:type="character" w:styleId="Hyperlink">
+    <w:name w:val="Hyperlink"/>
+    <w:rsid w:val="00480565"/>
+    <w:rPr>
+      <w:color w:val="4173AF"/>
+      <w:sz w:val="20"/>
+      <w:szCs w:val="20"/>
+    </w:rPr>
+  </w:style>
+  <w:style w:type="paragraph" w:customStyle="1" w:styleId="Affiliation">
+    <w:name w:val="Affiliation"/>
+    <w:basedOn w:val="Author"/>
+    <w:link w:val="AffiliationChar"/>
+    <w:rPr>
+      <w:b w:val="0"/>
+    </w:rPr>
+  </w:style>
+  <w:style w:type="paragraph" w:customStyle="1" w:styleId="Figure">
+    <w:name w:val="Figure"/>
+    <w:basedOn w:val="Normal"/>
+    <w:pPr>
+      <w:spacing w:after="0"/>
+    </w:pPr>
+  </w:style>
+  <w:style w:type="paragraph" w:customStyle="1" w:styleId="Copyright">
+    <w:name w:val="Copyright"/>
+    <w:basedOn w:val="Normal"/>
+    <w:pPr>
+      <w:framePr w:w="4680" w:h="1977" w:hRule="exact" w:hSpace="187" w:wrap="auto" w:vAnchor="page" w:hAnchor="page" w:x="1155" w:y="12605" w:anchorLock="1"/>
+      <w:spacing w:after="0"/>
+    </w:pPr>
+    <w:rPr>
+      <w:sz w:val="16"/>
+    </w:rPr>
+  </w:style>
+  <w:style w:type="paragraph" w:customStyle="1" w:styleId="cell">
+    <w:name w:val="cell"/>
+    <w:basedOn w:val="Normal"/>
+    <w:pPr>
+      <w:keepNext/>
+      <w:keepLines/>
+      <w:jc w:val="center"/>
+    </w:pPr>
+    <w:rPr>
+      <w:b/>
+    </w:rPr>
+  </w:style>
+  <w:style w:type="character" w:customStyle="1" w:styleId="v8n000000">
+    <w:name w:val="v8n000000"/>
+    <w:basedOn w:val="DefaultParagraphFont"/>
+  </w:style>
+  <w:style w:type="paragraph" w:customStyle="1" w:styleId="TableText">
+    <w:name w:val="Table Text"/>
+    <w:basedOn w:val="Normal"/>
+    <w:rsid w:val="00D90F52"/>
+    <w:pPr>
+      <w:keepLines/>
+      <w:spacing w:before="40" w:after="40"/>
+      <w:jc w:val="center"/>
+    </w:pPr>
+  </w:style>
+  <w:style w:type="character" w:styleId="FollowedHyperlink">
+    <w:name w:val="FollowedHyperlink"/>
+    <w:basedOn w:val="Hyperlink"/>
+    <w:rsid w:val="004F7A15"/>
+    <w:rPr>
+      <w:color w:val="4F81BD"/>
+      <w:sz w:val="20"/>
+      <w:szCs w:val="20"/>
+    </w:rPr>
+  </w:style>
+  <w:style w:type="paragraph" w:styleId="CommentSubject">
+    <w:name w:val="annotation subject"/>
+    <w:basedOn w:val="CommentText"/>
+    <w:next w:val="CommentText"/>
+    <w:semiHidden/>
+    <w:rsid w:val="006D66A4"/>
+    <w:rPr>
+      <w:b/>
+      <w:bCs/>
+    </w:rPr>
+  </w:style>
+  <w:style w:type="paragraph" w:styleId="BalloonText">
+    <w:name w:val="Balloon Text"/>
+    <w:basedOn w:val="Normal"/>
+    <w:semiHidden/>
+    <w:rsid w:val="006D66A4"/>
+    <w:rPr>
+      <w:rFonts w:ascii="Tahoma" w:hAnsi="Tahoma" w:cs="Tahoma"/>
+      <w:sz w:val="16"/>
+      <w:szCs w:val="16"/>
+    </w:rPr>
+  </w:style>
+  <w:style w:type="character" w:customStyle="1" w:styleId="q">
+    <w:name w:val="q"/>
+    <w:basedOn w:val="DefaultParagraphFont"/>
+    <w:rsid w:val="00F01986"/>
+  </w:style>
+  <w:style w:type="paragraph" w:customStyle="1" w:styleId="Link">
+    <w:name w:val="Link"/>
+    <w:basedOn w:val="Normal"/>
+    <w:link w:val="LinkChar"/>
+    <w:rsid w:val="00F100EF"/>
+    <w:rPr>
+      <w:color w:val="2E74B5"/>
+      <w:sz w:val="18"/>
+      <w:szCs w:val="18"/>
+    </w:rPr>
+  </w:style>
+  <w:style w:type="character" w:customStyle="1" w:styleId="LinkChar">
+    <w:name w:val="Link Char"/>
+    <w:link w:val="Link"/>
+    <w:rsid w:val="00F100EF"/>
+    <w:rPr>
+      <w:rFonts w:ascii="Times New Roman" w:eastAsia="Times New Roman" w:hAnsi="Times New Roman"/>
+      <w:color w:val="2E74B5"/>
+      <w:sz w:val="18"/>
+      <w:szCs w:val="18"/>
+    </w:rPr>
+  </w:style>
+  <w:style w:type="paragraph" w:customStyle="1" w:styleId="AuthorName">
+    <w:name w:val="Author Name"/>
+    <w:basedOn w:val="Author"/>
+    <w:link w:val="AuthorNameChar"/>
+    <w:qFormat/>
+    <w:rsid w:val="005A2C27"/>
+  </w:style>
+  <w:style w:type="paragraph" w:customStyle="1" w:styleId="AuthorAffiliation">
+    <w:name w:val="Author Affiliation"/>
+    <w:basedOn w:val="Affiliation"/>
+    <w:link w:val="AuthorAffiliationChar"/>
+    <w:qFormat/>
+    <w:rsid w:val="005A2C27"/>
+  </w:style>
+  <w:style w:type="character" w:customStyle="1" w:styleId="AuthorChar">
+    <w:name w:val="Author Char"/>
+    <w:basedOn w:val="DefaultParagraphFont"/>
+    <w:link w:val="Author"/>
+    <w:rsid w:val="005A2C27"/>
+    <w:rPr>
+      <w:rFonts w:ascii="Times New Roman" w:eastAsia="Times New Roman" w:hAnsi="Times New Roman"/>
+      <w:b/>
+      <w:color w:val="000000"/>
+      <w:sz w:val="24"/>
+    </w:rPr>
+  </w:style>
+  <w:style w:type="character" w:customStyle="1" w:styleId="AuthorNameChar">
+    <w:name w:val="Author Name Char"/>
+    <w:basedOn w:val="AuthorChar"/>
+    <w:link w:val="AuthorName"/>
+    <w:rsid w:val="005A2C27"/>
+    <w:rPr>
+      <w:rFonts w:ascii="Times New Roman" w:eastAsia="Times New Roman" w:hAnsi="Times New Roman"/>
+      <w:b/>
+      <w:color w:val="000000"/>
+      <w:sz w:val="24"/>
+    </w:rPr>
+  </w:style>
+  <w:style w:type="paragraph" w:customStyle="1" w:styleId="StyleDescription">
+    <w:name w:val="Style Description"/>
+    <w:basedOn w:val="Normal"/>
+    <w:link w:val="StyleDescriptionChar"/>
+    <w:qFormat/>
+    <w:rsid w:val="005A2C27"/>
+    <w:rPr>
+      <w:rFonts w:ascii="Courier New" w:hAnsi="Courier New"/>
+      <w:sz w:val="18"/>
+    </w:rPr>
+  </w:style>
+  <w:style w:type="character" w:customStyle="1" w:styleId="AffiliationChar">
+    <w:name w:val="Affiliation Char"/>
+    <w:basedOn w:val="AuthorChar"/>
+    <w:link w:val="Affiliation"/>
+    <w:rsid w:val="005A2C27"/>
+    <w:rPr>
+      <w:rFonts w:ascii="Times New Roman" w:eastAsia="Times New Roman" w:hAnsi="Times New Roman"/>
+      <w:b w:val="0"/>
+      <w:color w:val="000000"/>
+      <w:sz w:val="24"/>
+    </w:rPr>
+  </w:style>
+  <w:style w:type="character" w:customStyle="1" w:styleId="AuthorAffiliationChar">
+    <w:name w:val="Author Affiliation Char"/>
+    <w:basedOn w:val="AffiliationChar"/>
+    <w:link w:val="AuthorAffiliation"/>
+    <w:rsid w:val="005A2C27"/>
+    <w:rPr>
+      <w:rFonts w:ascii="Times New Roman" w:eastAsia="Times New Roman" w:hAnsi="Times New Roman"/>
+      <w:b w:val="0"/>
+      <w:color w:val="000000"/>
+      <w:sz w:val="24"/>
+    </w:rPr>
+  </w:style>
+  <w:style w:type="character" w:customStyle="1" w:styleId="StyleDescriptionChar">
+    <w:name w:val="Style Description Char"/>
+    <w:basedOn w:val="DefaultParagraphFont"/>
+    <w:link w:val="StyleDescription"/>
+    <w:rsid w:val="005A2C27"/>
+    <w:rPr>
+      <w:rFonts w:ascii="Courier New" w:eastAsia="Times New Roman" w:hAnsi="Courier New"/>
+      <w:sz w:val="18"/>
+    </w:rPr>
+  </w:style>
+  <w:style w:type="paragraph" w:customStyle="1" w:styleId="bulletlist">
+    <w:name w:val="bullet list"/>
+    <w:basedOn w:val="Normal"/>
+    <w:rsid w:val="00103A63"/>
+    <w:pPr>
+      <w:numPr>
+        <w:numId w:val="46"/>
+      </w:numPr>
+      <w:spacing w:before="60" w:after="0" w:line="240" w:lineRule="atLeast"/>
+      <w:jc w:val="left"/>
+    </w:pPr>
+    <w:rPr>
+      <w:rFonts w:ascii="Verdana" w:hAnsi="Verdana"/>
+      <w:kern w:val="18"/>
+      <w:sz w:val="17"/>
+    </w:rPr>
+  </w:style>
+</w:styles>
+</file>
+
+<file path=word/stylesWithEffects.xml><?xml version="1.0" encoding="utf-8"?>
+<w:styles xmlns:wpc="http://schemas.microsoft.com/office/word/2010/wordprocessingCanvas" xmlns:mc="http://schemas.openxmlformats.org/markup-compatibility/2006" xmlns:o="urn:schemas-microsoft-com:office:office" xmlns:r="http://schemas.openxmlformats.org/officeDocument/2006/relationships" xmlns:m="http://schemas.openxmlformats.org/officeDocument/2006/math" xmlns:v="urn:schemas-microsoft-com:vml" xmlns:wp14="http://schemas.microsoft.com/office/word/2010/wordprocessingDrawing" xmlns:wp="http://schemas.openxmlformats.org/drawingml/2006/wordprocessingDrawing" xmlns:w10="urn:schemas-microsoft-com:office:word" xmlns:w="http://schemas.openxmlformats.org/wordprocessingml/2006/main" xmlns:w14="http://schemas.microsoft.com/office/word/2010/wordml" xmlns:wpg="http://schemas.microsoft.com/office/word/2010/wordprocessingGroup" xmlns:wpi="http://schemas.microsoft.com/office/word/2010/wordprocessingInk" xmlns:wne="http://schemas.microsoft.com/office/word/2006/wordml" xmlns:wps="http://schemas.microsoft.com/office/word/2010/wordprocessingShape" mc:Ignorable="w14 wp14">
+  <w:docDefaults>
+    <w:rPrDefault>
+      <w:rPr>
+        <w:rFonts w:ascii="Times" w:eastAsia="Times" w:hAnsi="Times" w:cs="Times New Roman"/>
+        <w:lang w:val="en-US" w:eastAsia="en-US" w:bidi="ar-SA"/>
+      </w:rPr>
+    </w:rPrDefault>
+    <w:pPrDefault/>
+  </w:docDefaults>
+  <w:latentStyles w:defLockedState="0" w:defUIPriority="99" w:defSemiHidden="1" w:defUnhideWhenUsed="1" w:defQFormat="0" w:count="267">
+    <w:lsdException w:name="Normal" w:semiHidden="0" w:uiPriority="0" w:unhideWhenUsed="0" w:qFormat="1"/>
+    <w:lsdException w:name="heading 1" w:semiHidden="0" w:uiPriority="0" w:unhideWhenUsed="0" w:qFormat="1"/>
+    <w:lsdException w:name="heading 2" w:semiHidden="0" w:uiPriority="9" w:unhideWhenUsed="0" w:qFormat="1"/>
+    <w:lsdException w:name="heading 3" w:semiHidden="0" w:uiPriority="9" w:unhideWhenUsed="0" w:qFormat="1"/>
+    <w:lsdException w:name="heading 4" w:semiHidden="0" w:uiPriority="9" w:unhideWhenUsed="0" w:qFormat="1"/>
+    <w:lsdException w:name="heading 5" w:semiHidden="0" w:uiPriority="9" w:unhideWhenUsed="0" w:qFormat="1"/>
+    <w:lsdException w:name="heading 6" w:semiHidden="0" w:uiPriority="9" w:unhideWhenUsed="0" w:qFormat="1"/>
+    <w:lsdException w:name="heading 7" w:semiHidden="0" w:uiPriority="9" w:unhideWhenUsed="0" w:qFormat="1"/>
+    <w:lsdException w:name="heading 8" w:semiHidden="0" w:uiPriority="9" w:unhideWhenUsed="0" w:qFormat="1"/>
+    <w:lsdException w:name="heading 9" w:semiHidden="0" w:uiPriority="9" w:unhideWhenUsed="0" w:qFormat="1"/>
+    <w:lsdException w:name="toc 1" w:uiPriority="39"/>
+    <w:lsdException w:name="toc 2" w:uiPriority="39"/>
+    <w:lsdException w:name="toc 3" w:uiPriority="39"/>
+    <w:lsdException w:name="toc 4" w:uiPriority="39"/>
+    <w:lsdException w:name="toc 5" w:uiPriority="39"/>
+    <w:lsdException w:name="toc 6" w:uiPriority="39"/>
+    <w:lsdException w:name="toc 7" w:uiPriority="39"/>
+    <w:lsdException w:name="toc 8" w:uiPriority="39"/>
+    <w:lsdException w:name="toc 9" w:uiPriority="39"/>
+    <w:lsdException w:name="caption" w:semiHidden="0" w:uiPriority="35" w:unhideWhenUsed="0" w:qFormat="1"/>
+    <w:lsdException w:name="Title" w:semiHidden="0" w:uiPriority="10" w:unhideWhenUsed="0" w:qFormat="1"/>
+    <w:lsdException w:name="Default Paragraph Font" w:uiPriority="1"/>
+    <w:lsdException w:name="Subtitle" w:semiHidden="0" w:uiPriority="11" w:unhideWhenUsed="0" w:qFormat="1"/>
+    <w:lsdException w:name="Hyperlink" w:uiPriority="0"/>
+    <w:lsdException w:name="Strong" w:semiHidden="0" w:uiPriority="22" w:unhideWhenUsed="0" w:qFormat="1"/>
+    <w:lsdException w:name="Emphasis" w:semiHidden="0" w:uiPriority="20" w:unhideWhenUsed="0" w:qFormat="1"/>
+    <w:lsdException w:name="Table Grid" w:semiHidden="0" w:uiPriority="59" w:unhideWhenUsed="0"/>
+    <w:lsdException w:name="Placeholder Text" w:unhideWhenUsed="0"/>
+    <w:lsdException w:name="No Spacing" w:semiHidden="0" w:uiPriority="1" w:unhideWhenUsed="0" w:qFormat="1"/>
+    <w:lsdException w:name="Light Shading" w:semiHidden="0" w:uiPriority="60" w:unhideWhenUsed="0"/>
+    <w:lsdException w:name="Light List" w:semiHidden="0" w:uiPriority="61" w:unhideWhenUsed="0"/>
+    <w:lsdException w:name="Light Grid" w:semiHidden="0" w:uiPriority="62" w:unhideWhenUsed="0"/>
+    <w:lsdException w:name="Medium Shading 1" w:semiHidden="0" w:uiPriority="63" w:unhideWhenUsed="0"/>
+    <w:lsdException w:name="Medium Shading 2" w:semiHidden="0" w:uiPriority="64" w:unhideWhenUsed="0"/>
+    <w:lsdException w:name="Medium List 1" w:semiHidden="0" w:uiPriority="65" w:unhideWhenUsed="0"/>
+    <w:lsdException w:name="Medium List 2" w:semiHidden="0" w:uiPriority="66" w:unhideWhenUsed="0"/>
+    <w:lsdException w:name="Medium Grid 1" w:semiHidden="0" w:uiPriority="67" w:unhideWhenUsed="0"/>
+    <w:lsdException w:name="Medium Grid 2" w:semiHidden="0" w:uiPriority="68" w:unhideWhenUsed="0"/>
+    <w:lsdException w:name="Medium Grid 3" w:semiHidden="0" w:uiPriority="69" w:unhideWhenUsed="0"/>
+    <w:lsdException w:name="Dark List" w:semiHidden="0" w:uiPriority="70" w:unhideWhenUsed="0"/>
+    <w:lsdException w:name="Colorful Shading" w:semiHidden="0" w:uiPriority="71" w:unhideWhenUsed="0"/>
+    <w:lsdException w:name="Colorful List" w:semiHidden="0" w:uiPriority="72" w:unhideWhenUsed="0" w:qFormat="1"/>
+    <w:lsdException w:name="Colorful Grid" w:semiHidden="0" w:uiPriority="73" w:unhideWhenUsed="0" w:qFormat="1"/>
+    <w:lsdException w:name="Light Shading Accent 1" w:semiHidden="0" w:uiPriority="60" w:unhideWhenUsed="0" w:qFormat="1"/>
+    <w:lsdException w:name="Light List Accent 1" w:semiHidden="0" w:uiPriority="61" w:unhideWhenUsed="0"/>
+    <w:lsdException w:name="Light Grid Accent 1" w:semiHidden="0" w:uiPriority="62" w:unhideWhenUsed="0"/>
+    <w:lsdException w:name="Medium Shading 1 Accent 1" w:semiHidden="0" w:uiPriority="63" w:unhideWhenUsed="0"/>
+    <w:lsdException w:name="Medium Shading 2 Accent 1" w:semiHidden="0" w:uiPriority="64" w:unhideWhenUsed="0"/>
+    <w:lsdException w:name="Medium List 1 Accent 1" w:semiHidden="0" w:uiPriority="65" w:unhideWhenUsed="0"/>
+    <w:lsdException w:name="Revision" w:unhideWhenUsed="0"/>
+    <w:lsdException w:name="List Paragraph" w:semiHidden="0" w:uiPriority="34" w:unhideWhenUsed="0" w:qFormat="1"/>
+    <w:lsdException w:name="Quote" w:semiHidden="0" w:uiPriority="29" w:unhideWhenUsed="0" w:qFormat="1"/>
+    <w:lsdException w:name="Intense Quote" w:semiHidden="0" w:uiPriority="30" w:unhideWhenUsed="0" w:qFormat="1"/>
+    <w:lsdException w:name="Medium List 2 Accent 1" w:semiHidden="0" w:uiPriority="66" w:unhideWhenUsed="0"/>
+    <w:lsdException w:name="Medium Grid 1 Accent 1" w:semiHidden="0" w:uiPriority="67" w:unhideWhenUsed="0"/>
+    <w:lsdException w:name="Medium Grid 2 Accent 1" w:semiHidden="0" w:uiPriority="68" w:unhideWhenUsed="0"/>
+    <w:lsdException w:name="Medium Grid 3 Accent 1" w:semiHidden="0" w:uiPriority="69" w:unhideWhenUsed="0"/>
+    <w:lsdException w:name="Dark List Accent 1" w:semiHidden="0" w:uiPriority="70" w:unhideWhenUsed="0"/>
+    <w:lsdException w:name="Colorful Shading Accent 1" w:semiHidden="0" w:uiPriority="71" w:unhideWhenUsed="0"/>
+    <w:lsdException w:name="Colorful List Accent 1" w:semiHidden="0" w:uiPriority="72" w:unhideWhenUsed="0"/>
+    <w:lsdException w:name="Colorful Grid Accent 1" w:semiHidden="0" w:uiPriority="73" w:unhideWhenUsed="0"/>
+    <w:lsdException w:name="Light Shading Accent 2" w:semiHidden="0" w:uiPriority="60" w:unhideWhenUsed="0"/>
+    <w:lsdException w:name="Light List Accent 2" w:semiHidden="0" w:uiPriority="61" w:unhideWhenUsed="0"/>
+    <w:lsdException w:name="Light Grid Accent 2" w:semiHidden="0" w:uiPriority="62" w:unhideWhenUsed="0"/>
+    <w:lsdException w:name="Medium Shading 1 Accent 2" w:semiHidden="0" w:uiPriority="63" w:unhideWhenUsed="0"/>
+    <w:lsdException w:name="Medium Shading 2 Accent 2" w:semiHidden="0" w:uiPriority="64" w:unhideWhenUsed="0"/>
+    <w:lsdException w:name="Medium List 1 Accent 2" w:semiHidden="0" w:uiPriority="65" w:unhideWhenUsed="0"/>
+    <w:lsdException w:name="Medium List 2 Accent 2" w:semiHidden="0" w:uiPriority="66" w:unhideWhenUsed="0"/>
+    <w:lsdException w:name="Medium Grid 1 Accent 2" w:semiHidden="0" w:uiPriority="67" w:unhideWhenUsed="0"/>
+    <w:lsdException w:name="Medium Grid 2 Accent 2" w:semiHidden="0" w:uiPriority="68" w:unhideWhenUsed="0"/>
+    <w:lsdException w:name="Medium Grid 3 Accent 2" w:semiHidden="0" w:uiPriority="69" w:unhideWhenUsed="0"/>
+    <w:lsdException w:name="Dark List Accent 2" w:semiHidden="0" w:uiPriority="70" w:unhideWhenUsed="0"/>
+    <w:lsdException w:name="Colorful Shading Accent 2" w:semiHidden="0" w:uiPriority="71" w:unhideWhenUsed="0"/>
+    <w:lsdException w:name="Colorful List Accent 2" w:semiHidden="0" w:uiPriority="72" w:unhideWhenUsed="0"/>
+    <w:lsdException w:name="Colorful Grid Accent 2" w:semiHidden="0" w:uiPriority="73" w:unhideWhenUsed="0"/>
+    <w:lsdException w:name="Light Shading Accent 3" w:semiHidden="0" w:uiPriority="60" w:unhideWhenUsed="0"/>
+    <w:lsdException w:name="Light List Accent 3" w:semiHidden="0" w:uiPriority="61" w:unhideWhenUsed="0"/>
+    <w:lsdException w:name="Light Grid Accent 3" w:semiHidden="0" w:uiPriority="62" w:unhideWhenUsed="0"/>
+    <w:lsdException w:name="Medium Shading 1 Accent 3" w:semiHidden="0" w:uiPriority="63" w:unhideWhenUsed="0"/>
+    <w:lsdException w:name="Medium Shading 2 Accent 3" w:semiHidden="0" w:uiPriority="64" w:unhideWhenUsed="0"/>
+    <w:lsdException w:name="Medium List 1 Accent 3" w:semiHidden="0" w:uiPriority="65" w:unhideWhenUsed="0"/>
+    <w:lsdException w:name="Medium List 2 Accent 3" w:semiHidden="0" w:uiPriority="66" w:unhideWhenUsed="0"/>
+    <w:lsdException w:name="Medium Grid 1 Accent 3" w:semiHidden="0" w:uiPriority="67" w:unhideWhenUsed="0"/>
+    <w:lsdException w:name="Medium Grid 2 Accent 3" w:semiHidden="0" w:uiPriority="68" w:unhideWhenUsed="0"/>
+    <w:lsdException w:name="Medium Grid 3 Accent 3" w:semiHidden="0" w:uiPriority="69" w:unhideWhenUsed="0"/>
+    <w:lsdException w:name="Dark List Accent 3" w:semiHidden="0" w:uiPriority="70" w:unhideWhenUsed="0"/>
+    <w:lsdException w:name="Colorful Shading Accent 3" w:semiHidden="0" w:uiPriority="71" w:unhideWhenUsed="0"/>
+    <w:lsdException w:name="Colorful List Accent 3" w:semiHidden="0" w:uiPriority="72" w:unhideWhenUsed="0"/>
+    <w:lsdException w:name="Colorful Grid Accent 3" w:semiHidden="0" w:uiPriority="73" w:unhideWhenUsed="0"/>
+    <w:lsdException w:name="Light Shading Accent 4" w:semiHidden="0" w:uiPriority="60" w:unhideWhenUsed="0"/>
+    <w:lsdException w:name="Light List Accent 4" w:semiHidden="0" w:uiPriority="61" w:unhideWhenUsed="0"/>
+    <w:lsdException w:name="Light Grid Accent 4" w:semiHidden="0" w:uiPriority="62" w:unhideWhenUsed="0"/>
+    <w:lsdException w:name="Medium Shading 1 Accent 4" w:semiHidden="0" w:uiPriority="63" w:unhideWhenUsed="0"/>
+    <w:lsdException w:name="Medium Shading 2 Accent 4" w:semiHidden="0" w:uiPriority="64" w:unhideWhenUsed="0"/>
+    <w:lsdException w:name="Medium List 1 Accent 4" w:semiHidden="0" w:uiPriority="65" w:unhideWhenUsed="0"/>
+    <w:lsdException w:name="Medium List 2 Accent 4" w:semiHidden="0" w:uiPriority="66" w:unhideWhenUsed="0"/>
+    <w:lsdException w:name="Medium Grid 1 Accent 4" w:semiHidden="0" w:uiPriority="67" w:unhideWhenUsed="0"/>
+    <w:lsdException w:name="Medium Grid 2 Accent 4" w:semiHidden="0" w:uiPriority="68" w:unhideWhenUsed="0"/>
+    <w:lsdException w:name="Medium Grid 3 Accent 4" w:semiHidden="0" w:uiPriority="69" w:unhideWhenUsed="0"/>
+    <w:lsdException w:name="Dark List Accent 4" w:semiHidden="0" w:uiPriority="70" w:unhideWhenUsed="0"/>
+    <w:lsdException w:name="Colorful Shading Accent 4" w:semiHidden="0" w:uiPriority="71" w:unhideWhenUsed="0"/>
+    <w:lsdException w:name="Colorful List Accent 4" w:semiHidden="0" w:uiPriority="72" w:unhideWhenUsed="0"/>
+    <w:lsdException w:name="Colorful Grid Accent 4" w:semiHidden="0" w:uiPriority="73" w:unhideWhenUsed="0"/>
+    <w:lsdException w:name="Light Shading Accent 5" w:semiHidden="0" w:uiPriority="60" w:unhideWhenUsed="0"/>
+    <w:lsdException w:name="Light List Accent 5" w:semiHidden="0" w:uiPriority="61" w:unhideWhenUsed="0"/>
+    <w:lsdException w:name="Light Grid Accent 5" w:semiHidden="0" w:uiPriority="62" w:unhideWhenUsed="0"/>
+    <w:lsdException w:name="Medium Shading 1 Accent 5" w:semiHidden="0" w:uiPriority="63" w:unhideWhenUsed="0"/>
+    <w:lsdException w:name="Medium Shading 2 Accent 5" w:semiHidden="0" w:uiPriority="64" w:unhideWhenUsed="0"/>
+    <w:lsdException w:name="Medium List 1 Accent 5" w:semiHidden="0" w:uiPriority="65" w:unhideWhenUsed="0"/>
+    <w:lsdException w:name="Medium List 2 Accent 5" w:semiHidden="0" w:uiPriority="66" w:unhideWhenUsed="0"/>
+    <w:lsdException w:name="Medium Grid 1 Accent 5" w:semiHidden="0" w:uiPriority="67" w:unhideWhenUsed="0"/>
+    <w:lsdException w:name="Medium Grid 2 Accent 5" w:semiHidden="0" w:uiPriority="68" w:unhideWhenUsed="0"/>
+    <w:lsdException w:name="Medium Grid 3 Accent 5" w:semiHidden="0" w:uiPriority="69" w:unhideWhenUsed="0"/>
+    <w:lsdException w:name="Dark List Accent 5" w:semiHidden="0" w:uiPriority="70" w:unhideWhenUsed="0"/>
+    <w:lsdException w:name="Colorful Shading Accent 5" w:semiHidden="0" w:uiPriority="71" w:unhideWhenUsed="0"/>
+    <w:lsdException w:name="Colorful List Accent 5" w:semiHidden="0" w:uiPriority="72" w:unhideWhenUsed="0"/>
+    <w:lsdException w:name="Colorful Grid Accent 5" w:semiHidden="0" w:uiPriority="73" w:unhideWhenUsed="0"/>
+    <w:lsdException w:name="Light Shading Accent 6" w:semiHidden="0" w:uiPriority="60" w:unhideWhenUsed="0"/>
+    <w:lsdException w:name="Light List Accent 6" w:semiHidden="0" w:uiPriority="61" w:unhideWhenUsed="0"/>
+    <w:lsdException w:name="Light Grid Accent 6" w:semiHidden="0" w:uiPriority="62" w:unhideWhenUsed="0"/>
+    <w:lsdException w:name="Medium Shading 1 Accent 6" w:semiHidden="0" w:uiPriority="63" w:unhideWhenUsed="0"/>
+    <w:lsdException w:name="Medium Shading 2 Accent 6" w:semiHidden="0" w:uiPriority="64" w:unhideWhenUsed="0"/>
+    <w:lsdException w:name="Medium List 1 Accent 6" w:semiHidden="0" w:uiPriority="65" w:unhideWhenUsed="0" w:qFormat="1"/>
+    <w:lsdException w:name="Medium List 2 Accent 6" w:semiHidden="0" w:uiPriority="66" w:unhideWhenUsed="0" w:qFormat="1"/>
+    <w:lsdException w:name="Medium Grid 1 Accent 6" w:semiHidden="0" w:uiPriority="67" w:unhideWhenUsed="0" w:qFormat="1"/>
+    <w:lsdException w:name="Medium Grid 2 Accent 6" w:semiHidden="0" w:uiPriority="68" w:unhideWhenUsed="0" w:qFormat="1"/>
+    <w:lsdException w:name="Medium Grid 3 Accent 6" w:semiHidden="0" w:uiPriority="69" w:unhideWhenUsed="0" w:qFormat="1"/>
+    <w:lsdException w:name="Dark List Accent 6" w:semiHidden="0" w:uiPriority="70" w:unhideWhenUsed="0"/>
+    <w:lsdException w:name="Colorful Shading Accent 6" w:semiHidden="0" w:uiPriority="71" w:unhideWhenUsed="0" w:qFormat="1"/>
+    <w:lsdException w:name="Colorful List Accent 6" w:semiHidden="0" w:uiPriority="72" w:unhideWhenUsed="0"/>
+    <w:lsdException w:name="Colorful Grid Accent 6" w:semiHidden="0" w:uiPriority="73" w:unhideWhenUsed="0"/>
+    <w:lsdException w:name="Subtle Emphasis" w:semiHidden="0" w:uiPriority="19" w:unhideWhenUsed="0" w:qFormat="1"/>
+    <w:lsdException w:name="Intense Emphasis" w:semiHidden="0" w:uiPriority="21" w:unhideWhenUsed="0" w:qFormat="1"/>
+    <w:lsdException w:name="Subtle Reference" w:semiHidden="0" w:uiPriority="31" w:unhideWhenUsed="0" w:qFormat="1"/>
+    <w:lsdException w:name="Intense Reference" w:semiHidden="0" w:uiPriority="32" w:unhideWhenUsed="0" w:qFormat="1"/>
+    <w:lsdException w:name="Book Title" w:semiHidden="0" w:uiPriority="33" w:unhideWhenUsed="0" w:qFormat="1"/>
+    <w:lsdException w:name="Bibliography" w:uiPriority="37"/>
+    <w:lsdException w:name="TOC Heading" w:uiPriority="39" w:qFormat="1"/>
   </w:latentStyles>
   <w:style w:type="paragraph" w:default="1" w:styleId="Normal">
     <w:name w:val="Normal"/>
@@ -3866,7 +5088,7 @@
 </file>
 
 <file path=customXml/itemProps1.xml><?xml version="1.0" encoding="utf-8"?>
-<ds:datastoreItem xmlns:ds="http://schemas.openxmlformats.org/officeDocument/2006/customXml" ds:itemID="{6D820218-E896-44F4-B0D7-60B79B522040}">
+<ds:datastoreItem xmlns:ds="http://schemas.openxmlformats.org/officeDocument/2006/customXml" ds:itemID="{233BF8C0-FF37-4843-A93A-5EB877125BD6}">
   <ds:schemaRefs>
     <ds:schemaRef ds:uri="http://schemas.openxmlformats.org/officeDocument/2006/bibliography"/>
   </ds:schemaRefs>

</xml_diff>

<commit_message>
Added draft introuction and my litrereture review.
</commit_message>
<xml_diff>
--- a/lit-review/chi2017proceedingsformat.docx
+++ b/lit-review/chi2017proceedingsformat.docx
@@ -1,6 +1,6 @@
 
 <file path=word/document.xml><?xml version="1.0" encoding="utf-8"?>
-<w:document xmlns:wpc="http://schemas.microsoft.com/office/word/2010/wordprocessingCanvas" xmlns:mc="http://schemas.openxmlformats.org/markup-compatibility/2006" xmlns:o="urn:schemas-microsoft-com:office:office" xmlns:r="http://schemas.openxmlformats.org/officeDocument/2006/relationships" xmlns:m="http://schemas.openxmlformats.org/officeDocument/2006/math" xmlns:v="urn:schemas-microsoft-com:vml" xmlns:wp14="http://schemas.microsoft.com/office/word/2010/wordprocessingDrawing" xmlns:wp="http://schemas.openxmlformats.org/drawingml/2006/wordprocessingDrawing" xmlns:w10="urn:schemas-microsoft-com:office:word" xmlns:w="http://schemas.openxmlformats.org/wordprocessingml/2006/main" xmlns:w14="http://schemas.microsoft.com/office/word/2010/wordml" xmlns:wpg="http://schemas.microsoft.com/office/word/2010/wordprocessingGroup" xmlns:wpi="http://schemas.microsoft.com/office/word/2010/wordprocessingInk" xmlns:wne="http://schemas.microsoft.com/office/word/2006/wordml" xmlns:wps="http://schemas.microsoft.com/office/word/2010/wordprocessingShape" mc:Ignorable="w14 wp14">
+<w:document xmlns:wpc="http://schemas.microsoft.com/office/word/2010/wordprocessingCanvas" xmlns:cx="http://schemas.microsoft.com/office/drawing/2014/chartex" xmlns:cx1="http://schemas.microsoft.com/office/drawing/2015/9/8/chartex" xmlns:cx2="http://schemas.microsoft.com/office/drawing/2015/10/21/chartex" xmlns:mc="http://schemas.openxmlformats.org/markup-compatibility/2006" xmlns:o="urn:schemas-microsoft-com:office:office" xmlns:r="http://schemas.openxmlformats.org/officeDocument/2006/relationships" xmlns:m="http://schemas.openxmlformats.org/officeDocument/2006/math" xmlns:v="urn:schemas-microsoft-com:vml" xmlns:wp14="http://schemas.microsoft.com/office/word/2010/wordprocessingDrawing" xmlns:wp="http://schemas.openxmlformats.org/drawingml/2006/wordprocessingDrawing" xmlns:w10="urn:schemas-microsoft-com:office:word" xmlns:w="http://schemas.openxmlformats.org/wordprocessingml/2006/main" xmlns:w14="http://schemas.microsoft.com/office/word/2010/wordml" xmlns:w15="http://schemas.microsoft.com/office/word/2012/wordml" xmlns:w16se="http://schemas.microsoft.com/office/word/2015/wordml/symex" xmlns:wpg="http://schemas.microsoft.com/office/word/2010/wordprocessingGroup" xmlns:wpi="http://schemas.microsoft.com/office/word/2010/wordprocessingInk" xmlns:wne="http://schemas.microsoft.com/office/word/2006/wordml" xmlns:wps="http://schemas.microsoft.com/office/word/2010/wordprocessingShape" mc:Ignorable="w14 w15 w16se wp14">
   <w:body>
     <w:p>
       <w:pPr>
@@ -11,15 +11,7 @@
         <w:t>Smart Wristband</w:t>
       </w:r>
       <w:r>
-        <w:t xml:space="preserve">: Pressure-Sensitive Wristband as input Method for </w:t>
-      </w:r>
-      <w:proofErr w:type="spellStart"/>
-      <w:r>
-        <w:t>Smartwatch</w:t>
-      </w:r>
-      <w:proofErr w:type="spellEnd"/>
-      <w:r>
-        <w:t xml:space="preserve"> </w:t>
+        <w:t xml:space="preserve">: Pressure-Sensitive Wristband as input Method for Smartwatch </w:t>
       </w:r>
     </w:p>
     <w:tbl>
@@ -52,53 +44,20 @@
               <w:pStyle w:val="AuthorName"/>
             </w:pPr>
             <w:r>
-              <w:t xml:space="preserve">Serena </w:t>
+              <w:t>Serena Jeblee</w:t>
             </w:r>
-            <w:proofErr w:type="spellStart"/>
             <w:r>
-              <w:t>Jeblee</w:t>
+              <w:t xml:space="preserve">, Dina Sabie, </w:t>
             </w:r>
-            <w:proofErr w:type="spellEnd"/>
             <w:r>
-              <w:t xml:space="preserve">, Dina </w:t>
+              <w:t>Gurleen Kaur</w:t>
             </w:r>
-            <w:proofErr w:type="spellStart"/>
-            <w:r>
-              <w:t>Sabie</w:t>
-            </w:r>
-            <w:proofErr w:type="spellEnd"/>
             <w:r>
               <w:t xml:space="preserve">, </w:t>
             </w:r>
-            <w:proofErr w:type="spellStart"/>
             <w:r>
-              <w:t>Gurleen</w:t>
+              <w:t>Shamama Khattak</w:t>
             </w:r>
-            <w:proofErr w:type="spellEnd"/>
-            <w:r>
-              <w:t xml:space="preserve"> </w:t>
-            </w:r>
-            <w:proofErr w:type="spellStart"/>
-            <w:r>
-              <w:t>Kaur</w:t>
-            </w:r>
-            <w:proofErr w:type="spellEnd"/>
-            <w:r>
-              <w:t xml:space="preserve">, </w:t>
-            </w:r>
-            <w:proofErr w:type="spellStart"/>
-            <w:r>
-              <w:t>Shamama</w:t>
-            </w:r>
-            <w:proofErr w:type="spellEnd"/>
-            <w:r>
-              <w:t xml:space="preserve"> </w:t>
-            </w:r>
-            <w:proofErr w:type="spellStart"/>
-            <w:r>
-              <w:t>Khattak</w:t>
-            </w:r>
-            <w:proofErr w:type="spellEnd"/>
           </w:p>
           <w:p>
             <w:pPr>
@@ -129,22 +88,10 @@
               <w:pStyle w:val="AuthorAffiliation"/>
             </w:pPr>
             <w:r>
-              <w:t>{</w:t>
-            </w:r>
-            <w:proofErr w:type="spellStart"/>
-            <w:r>
-              <w:t>dina.sabie</w:t>
-            </w:r>
-            <w:proofErr w:type="spellEnd"/>
-            <w:r>
-              <w:t>,</w:t>
+              <w:t>{dina.sabie,</w:t>
             </w:r>
             <w:r>
-              <w:t xml:space="preserve"> </w:t>
-            </w:r>
-            <w:proofErr w:type="spellStart"/>
-            <w:r>
-              <w:t>gurleen.kaur</w:t>
+              <w:t xml:space="preserve"> gurleen.kaur</w:t>
             </w:r>
             <w:r>
               <w:t>,</w:t>
@@ -152,7 +99,6 @@
             <w:r>
               <w:t>shamama.khattak</w:t>
             </w:r>
-            <w:proofErr w:type="spellEnd"/>
             <w:r>
               <w:t>}@mail.utoronto.ca</w:t>
             </w:r>
@@ -186,179 +132,142 @@
     <w:p>
       <w:pPr>
         <w:pStyle w:val="Heading1"/>
-        <w:spacing w:before="0"/>
-      </w:pPr>
-      <w:r>
-        <w:lastRenderedPageBreak/>
+        <w:spacing w:before="0" w:after="240"/>
+      </w:pPr>
+      <w:r>
         <w:t>ABSTRACT</w:t>
       </w:r>
     </w:p>
     <w:p>
       <w:pPr>
+        <w:rPr>
+          <w:color w:val="FF0000"/>
+        </w:rPr>
+      </w:pPr>
+      <w:r>
+        <w:rPr>
+          <w:color w:val="FF0000"/>
+        </w:rPr>
+        <w:t xml:space="preserve">[To be </w:t>
+      </w:r>
+      <w:r>
+        <w:rPr>
+          <w:color w:val="FF0000"/>
+        </w:rPr>
+        <w:t>Added L</w:t>
+      </w:r>
+      <w:r>
+        <w:rPr>
+          <w:color w:val="FF0000"/>
+        </w:rPr>
+        <w:t>ater]</w:t>
+      </w:r>
+    </w:p>
+    <w:p>
+      <w:pPr>
         <w:pStyle w:val="Heading2"/>
+      </w:pPr>
+      <w:r>
+        <w:t>Author Keywords</w:t>
+      </w:r>
+    </w:p>
+    <w:p>
+      <w:r>
+        <w:t xml:space="preserve">Smartwatch; wristband; input method, wearable.  </w:t>
+      </w:r>
+    </w:p>
+    <w:p>
+      <w:pPr>
+        <w:pStyle w:val="Heading2"/>
+        <w:spacing w:before="0"/>
+        <w:jc w:val="left"/>
+      </w:pPr>
+      <w:r>
+        <w:t>ACM Classification Keywords</w:t>
+      </w:r>
+    </w:p>
+    <w:p>
+      <w:r>
+        <w:t xml:space="preserve">H.5.2. Information interfaces and presentation: User Interfaces – </w:t>
+      </w:r>
+      <w:r>
+        <w:rPr>
+          <w:i/>
+          <w:iCs/>
+        </w:rPr>
+        <w:t>input devices and strategies</w:t>
+      </w:r>
+      <w:r>
+        <w:t>.</w:t>
+      </w:r>
+    </w:p>
+    <w:p>
+      <w:pPr>
+        <w:pStyle w:val="Heading1"/>
+      </w:pPr>
+      <w:r>
+        <w:t>Introduction</w:t>
+      </w:r>
+    </w:p>
+    <w:p>
+      <w:r>
+        <w:t>The main input methods for traditional smartwatches on the market are display touch screens and physical buttons. It is difficult to carry out complex tasks on smartwatches due to the limited physical buttons and inadequate area of touch interaction. Moreover, the limited display screen size of smartwatch can be easily blocked by user’s finger when using.</w:t>
+      </w:r>
+      <w:r>
+        <w:t xml:space="preserve"> Lastly, the selection process of objects, especially the fine ones,</w:t>
+      </w:r>
+      <w:r>
+        <w:t xml:space="preserve"> on the screen can be not accurate due to the size of the user’s finger in relation to the size of the touchscreen. Our research aims to enhance users experience with smartwatches by increasing efficiency and accuracy of scrolling and selection through extending interaction surface of smartwatch to include the wristband as an input tool. </w:t>
+      </w:r>
+    </w:p>
+    <w:p>
+      <w:r>
+        <w:t>We propose placing different types of touch sensors on</w:t>
+      </w:r>
+      <w:r>
+        <w:t xml:space="preserve"> the</w:t>
+      </w:r>
+      <w:r>
+        <w:t xml:space="preserve"> smartwatch wristband and use these sensors to identify scrolling and selection input. </w:t>
+      </w:r>
+      <w:r>
+        <w:t xml:space="preserve">To </w:t>
+      </w:r>
+      <w:r>
+        <w:t>scrolls up and down</w:t>
+      </w:r>
+      <w:r>
+        <w:t>, a</w:t>
+      </w:r>
+      <w:r>
+        <w:t xml:space="preserve"> user can move their finger along the long edge of the band. Alternatively, the user can move his/her finger along the short edge of the band (where it meets the watch) to scroll left and right. For long scrolls, a user can do multiple rolling strokes over and over. Furthermore, moving a finger on the wristband will be mapped on the display screen using selection arrow. Once the selection arrow is on the desired object, the user can tap his/her finger on the band to select. Our research question is: Is placing touch input on the back of a smartwatch wristband more convenient to users and will it lead to faster and more accurate object selection compared to using finger selection on smartwatch touchscreen? We argue that our input method can deliver more selection accuracy and freedom because the finger will be moving along bigger interaction space. Moreover, moving the touch interaction off the screen will allow the user to not block the display screen while interacting with the device. </w:t>
+      </w:r>
+    </w:p>
+    <w:p>
+      <w:r>
+        <w:t>While no other input method beyond smartwatch touchscreens and physical buttons has been implemented commercially, there are several studies that research the possibility of extending interaction surfaces beyond these two methods such as using air-magnet-pen and hand gestures. There are few studies that use the wristband as an input method, but they either focused on developing the strap only for text entry or the wristband was only sensitive on the edges where the wristband touches the watch. We are studying the possibility of making the entire wristband sensitive so we can use the whole wristband as an input surface. This has the potential of performing multiple and complex tasks and can increase the selection accuracy.</w:t>
+      </w:r>
+    </w:p>
+    <w:p>
+      <w:pPr>
+        <w:pStyle w:val="Heading1"/>
+        <w:rPr>
+          <w:rStyle w:val="Hyperlink"/>
+        </w:rPr>
+      </w:pPr>
+      <w:r>
+        <w:t xml:space="preserve">Related </w:t>
+      </w:r>
+      <w:r>
+        <w:t xml:space="preserve">work </w:t>
+      </w:r>
+    </w:p>
+    <w:p>
+      <w:pPr>
         <w:spacing w:after="240"/>
-        <w:rPr>
-          <w:rFonts w:ascii="Times New Roman" w:hAnsi="Times New Roman"/>
-          <w:b w:val="0"/>
-          <w:kern w:val="0"/>
-          <w:sz w:val="20"/>
-        </w:rPr>
-      </w:pPr>
-      <w:r>
-        <w:rPr>
-          <w:rFonts w:ascii="Times New Roman" w:hAnsi="Times New Roman"/>
-          <w:b w:val="0"/>
-          <w:kern w:val="0"/>
-          <w:sz w:val="20"/>
-        </w:rPr>
-        <w:t xml:space="preserve">The main input methods for traditional </w:t>
-      </w:r>
-      <w:proofErr w:type="spellStart"/>
-      <w:r>
-        <w:rPr>
-          <w:rFonts w:ascii="Times New Roman" w:hAnsi="Times New Roman"/>
-          <w:b w:val="0"/>
-          <w:kern w:val="0"/>
-          <w:sz w:val="20"/>
-        </w:rPr>
-        <w:t>smartwatches</w:t>
-      </w:r>
-      <w:proofErr w:type="spellEnd"/>
-      <w:r>
-        <w:rPr>
-          <w:rFonts w:ascii="Times New Roman" w:hAnsi="Times New Roman"/>
-          <w:b w:val="0"/>
-          <w:kern w:val="0"/>
-          <w:sz w:val="20"/>
-        </w:rPr>
-        <w:t xml:space="preserve"> on the market are display touch screens and physical buttons. However, due to the limited display screen size of </w:t>
-      </w:r>
-      <w:proofErr w:type="spellStart"/>
-      <w:r>
-        <w:rPr>
-          <w:rFonts w:ascii="Times New Roman" w:hAnsi="Times New Roman"/>
-          <w:b w:val="0"/>
-          <w:kern w:val="0"/>
-          <w:sz w:val="20"/>
-        </w:rPr>
-        <w:t>smartwatch</w:t>
-      </w:r>
-      <w:proofErr w:type="spellEnd"/>
-      <w:r>
-        <w:rPr>
-          <w:rFonts w:ascii="Times New Roman" w:hAnsi="Times New Roman"/>
-          <w:b w:val="0"/>
-          <w:kern w:val="0"/>
-          <w:sz w:val="20"/>
-        </w:rPr>
-        <w:t xml:space="preserve">, interaction with them is limited. Our research aims to enhance users experience with </w:t>
-      </w:r>
-      <w:proofErr w:type="spellStart"/>
-      <w:r>
-        <w:rPr>
-          <w:rFonts w:ascii="Times New Roman" w:hAnsi="Times New Roman"/>
-          <w:b w:val="0"/>
-          <w:kern w:val="0"/>
-          <w:sz w:val="20"/>
-        </w:rPr>
-        <w:t>smartwatches</w:t>
-      </w:r>
-      <w:proofErr w:type="spellEnd"/>
-      <w:r>
-        <w:rPr>
-          <w:rFonts w:ascii="Times New Roman" w:hAnsi="Times New Roman"/>
-          <w:b w:val="0"/>
-          <w:kern w:val="0"/>
-          <w:sz w:val="20"/>
-        </w:rPr>
-        <w:t xml:space="preserve"> and increase efficiency of interaction</w:t>
-      </w:r>
-      <w:r>
-        <w:rPr>
-          <w:rFonts w:ascii="Times New Roman" w:hAnsi="Times New Roman"/>
-          <w:b w:val="0"/>
-          <w:kern w:val="0"/>
-          <w:sz w:val="20"/>
-        </w:rPr>
-        <w:t xml:space="preserve"> by </w:t>
-      </w:r>
-      <w:r>
-        <w:rPr>
-          <w:rFonts w:ascii="Times New Roman" w:hAnsi="Times New Roman"/>
-          <w:b w:val="0"/>
-          <w:kern w:val="0"/>
-          <w:sz w:val="20"/>
-        </w:rPr>
-        <w:t>implementing easy-to-use input method</w:t>
-      </w:r>
-      <w:r>
-        <w:rPr>
-          <w:rFonts w:ascii="Times New Roman" w:hAnsi="Times New Roman"/>
-          <w:b w:val="0"/>
-          <w:kern w:val="0"/>
-          <w:sz w:val="20"/>
-        </w:rPr>
-        <w:t xml:space="preserve">. We are proposing to extend interaction surface of </w:t>
-      </w:r>
-      <w:proofErr w:type="spellStart"/>
-      <w:r>
-        <w:rPr>
-          <w:rFonts w:ascii="Times New Roman" w:hAnsi="Times New Roman"/>
-          <w:b w:val="0"/>
-          <w:kern w:val="0"/>
-          <w:sz w:val="20"/>
-        </w:rPr>
-        <w:t>smartwatch</w:t>
-      </w:r>
-      <w:proofErr w:type="spellEnd"/>
-      <w:r>
-        <w:rPr>
-          <w:rFonts w:ascii="Times New Roman" w:hAnsi="Times New Roman"/>
-          <w:b w:val="0"/>
-          <w:kern w:val="0"/>
-          <w:sz w:val="20"/>
-        </w:rPr>
-        <w:t xml:space="preserve"> by using the wristband as an input tool. While no such method has been implemented commercially, there are several studies that research the possibility of extending interaction surfaces beyond </w:t>
-      </w:r>
-      <w:proofErr w:type="spellStart"/>
-      <w:r>
-        <w:rPr>
-          <w:rFonts w:ascii="Times New Roman" w:hAnsi="Times New Roman"/>
-          <w:b w:val="0"/>
-          <w:kern w:val="0"/>
-          <w:sz w:val="20"/>
-        </w:rPr>
-        <w:t>smartwatch</w:t>
-      </w:r>
-      <w:proofErr w:type="spellEnd"/>
-      <w:r>
-        <w:rPr>
-          <w:rFonts w:ascii="Times New Roman" w:hAnsi="Times New Roman"/>
-          <w:b w:val="0"/>
-          <w:kern w:val="0"/>
-          <w:sz w:val="20"/>
-        </w:rPr>
-        <w:t xml:space="preserve"> surface and buttons such as by using air-magnet-pen. There </w:t>
-      </w:r>
-      <w:proofErr w:type="gramStart"/>
-      <w:r>
-        <w:rPr>
-          <w:rFonts w:ascii="Times New Roman" w:hAnsi="Times New Roman"/>
-          <w:b w:val="0"/>
-          <w:kern w:val="0"/>
-          <w:sz w:val="20"/>
-        </w:rPr>
-        <w:t>are</w:t>
-      </w:r>
-      <w:proofErr w:type="gramEnd"/>
-      <w:r>
-        <w:rPr>
-          <w:rFonts w:ascii="Times New Roman" w:hAnsi="Times New Roman"/>
-          <w:b w:val="0"/>
-          <w:kern w:val="0"/>
-          <w:sz w:val="20"/>
-        </w:rPr>
-        <w:t xml:space="preserve"> few study that use wristband as an input method but they either focused on developing it for text entry only or the wristband was only sensitive on the edges where the wristband touches the watch. We are studying the possibility of making the entire wristband sensitive so we can use the whole wristband as an input surface for multiple tasks. </w:t>
+      </w:pPr>
+      <w:r>
+        <w:t>BandSense (Ahn et al) explores pressure-sensitive multi-touch interactions with a smartwatch wristband. Their device has pressure-sensitive touch sensors on the wristband on either side of the smartwatch screen. The sensors can tapping and flicking motions, as well as pressure input on part of the band that can be used a directional input. The device could also interpret flicking up and down motions as commands for copying and pasting.</w:t>
       </w:r>
     </w:p>
     <w:p>
@@ -369,333 +278,181 @@
         </w:rPr>
       </w:pPr>
       <w:r>
+        <w:t>Knibbe</w:t>
+      </w:r>
+      <w:r>
+        <w:t xml:space="preserve"> et al. </w:t>
+      </w:r>
+      <w:r>
+        <w:t>pr</w:t>
+      </w:r>
+      <w:r>
+        <w:t>opose</w:t>
+      </w:r>
+      <w:r>
+        <w:t>d</w:t>
+      </w:r>
+      <w:r>
+        <w:t xml:space="preserve"> extending interaction area with smartwatches to include the back </w:t>
+      </w:r>
+      <w:r>
+        <w:t>of</w:t>
+      </w:r>
+      <w:r>
+        <w:t xml:space="preserve"> the wear</w:t>
+      </w:r>
+      <w:r>
+        <w:t>er</w:t>
+      </w:r>
+      <w:r>
+        <w:t>’s hand and use off-gesture interaction as input method. The proposed prototype supports range of bimanual gestures that translates into commands for the smartwatch. The prototype built for this experiment has infrared proximity sensors on the sides of the watch and the strap to identify different dynamic gestures which are made by the hand wearing the watch and recognize bimanual gestures that are made by the other hand on the back of the wearing hand.  There are also piezoelectric sensors positioned underneath the watch where it touches user’s skin to detect taps and when the wearing hand moves or there are actions at the back of the wearing hand by the other hand. By adapting part</w:t>
+      </w:r>
+      <w:r>
+        <w:t>s</w:t>
+      </w:r>
+      <w:r>
+        <w:t xml:space="preserve"> of this approach</w:t>
+      </w:r>
+      <w:r>
+        <w:t>, namely sensors used and adaption algorithm</w:t>
+      </w:r>
+      <w:bookmarkStart w:id="0" w:name="_GoBack"/>
+      <w:bookmarkEnd w:id="0"/>
+      <w:r>
+        <w:t>,</w:t>
+      </w:r>
+      <w:r>
+        <w:t xml:space="preserve"> along the wristband, we can identify tab and figure movement.  </w:t>
+      </w:r>
+    </w:p>
+    <w:p>
+      <w:pPr>
+        <w:pStyle w:val="Heading1"/>
         <w:rPr>
           <w:color w:val="FF0000"/>
         </w:rPr>
-        <w:t xml:space="preserve">[Add type of sensors used] </w:t>
+      </w:pPr>
+      <w:r>
+        <w:t>REFERENCES</w:t>
+      </w:r>
+      <w:r>
+        <w:t xml:space="preserve"> </w:t>
       </w:r>
     </w:p>
     <w:p>
       <w:pPr>
-        <w:spacing w:after="240"/>
+        <w:pStyle w:val="References"/>
+      </w:pPr>
+      <w:r>
+        <w:t xml:space="preserve">Youngseok Ahn, Sungjae Hwang, HyunGook Yoon, Junghyeon Gim, and Jung-hee Ryu. 2015. BandSense: Pressure-sensitive Multi-touch Interaction on a </w:t>
+      </w:r>
+      <w:r>
+        <w:lastRenderedPageBreak/>
+        <w:t xml:space="preserve">Wristband. In </w:t>
+      </w:r>
+      <w:r>
         <w:rPr>
-          <w:color w:val="FF0000"/>
+          <w:i/>
+          <w:iCs/>
         </w:rPr>
-      </w:pPr>
-      <w:r>
-        <w:rPr>
-          <w:color w:val="FF0000"/>
-        </w:rPr>
-        <w:t xml:space="preserve">[Add Research Question] </w:t>
+        <w:t>Proceedings of the 33rd Annual ACM Conference Extended Abstracts on Human Factors in Computing Systems</w:t>
+      </w:r>
+      <w:r>
+        <w:t xml:space="preserve"> (CHI EA '15), 251-254. http://dl.acm.org/citation.cfm?doid=2702613.2725441</w:t>
       </w:r>
     </w:p>
     <w:p>
       <w:pPr>
-        <w:pStyle w:val="Heading2"/>
-      </w:pPr>
-      <w:r>
-        <w:t>Author Keywords</w:t>
+        <w:pStyle w:val="References"/>
+      </w:pPr>
+      <w:r>
+        <w:t xml:space="preserve">Markus Funk, Alireza Sahami, Niels Henze, and Albrecht Schmidt. 2014. Using a touch-sensitive wristband for text entry on smart watches. In </w:t>
+      </w:r>
+      <w:r>
+        <w:rPr>
+          <w:i/>
+          <w:iCs/>
+        </w:rPr>
+        <w:t>CHI '14 Extended Abstracts on Human Factors in Computing Systems</w:t>
+      </w:r>
+      <w:r>
+        <w:t xml:space="preserve"> (CHI EA '14), 2305-2310. http://dl.acm.org/citation.cfm?doid=2559206.2581143</w:t>
       </w:r>
     </w:p>
     <w:p>
-      <w:proofErr w:type="spellStart"/>
-      <w:proofErr w:type="gramStart"/>
-      <w:r>
-        <w:t>Smartwatch</w:t>
-      </w:r>
-      <w:proofErr w:type="spellEnd"/>
-      <w:r>
-        <w:t>; wristband; input method, wearable.</w:t>
-      </w:r>
-      <w:proofErr w:type="gramEnd"/>
-      <w:r>
-        <w:t xml:space="preserve">  </w:t>
+      <w:pPr>
+        <w:pStyle w:val="References"/>
+      </w:pPr>
+      <w:r>
+        <w:t xml:space="preserve">Chris Harrison and Scott E. Hudson. 2009. Abracadabra: wireless, high-precision, and unpowered finger input for very small mobile devices. In </w:t>
+      </w:r>
+      <w:r>
+        <w:rPr>
+          <w:i/>
+          <w:iCs/>
+        </w:rPr>
+        <w:t>Proceedings of the 22nd annual ACM symposium on User interface software and technology</w:t>
+      </w:r>
+      <w:r>
+        <w:t xml:space="preserve"> (UIST '09), 121-124. http://dl.acm.org/citation.cfm?doid=1622176.1622199</w:t>
       </w:r>
     </w:p>
     <w:p>
       <w:pPr>
-        <w:pStyle w:val="Heading2"/>
-        <w:spacing w:before="0"/>
-        <w:jc w:val="left"/>
-      </w:pPr>
-      <w:r>
-        <w:t>ACM Classification Keywords</w:t>
+        <w:pStyle w:val="References"/>
+      </w:pPr>
+      <w:r>
+        <w:t xml:space="preserve">Jarrod Knibbe, Diego Martinez Plasencia, Christopher Bainbridge, Chee-Kin Chan, Jiawei Wu, Thomas Cable, Hassan Munir, and David Coyle. 2014. Extending interaction for smart watches: enabling bimanual around device control. In </w:t>
+      </w:r>
+      <w:r>
+        <w:rPr>
+          <w:i/>
+          <w:iCs/>
+        </w:rPr>
+        <w:t xml:space="preserve">CHI '14 Extended Abstracts on Human Factors in Computing Systems </w:t>
+      </w:r>
+      <w:r>
+        <w:t>(CHI EA '14), 1891-1896. http://dl.acm.org/citation.cfm?doid=2559206.2581315</w:t>
       </w:r>
     </w:p>
     <w:p>
       <w:pPr>
-        <w:pStyle w:val="Heading1"/>
-        <w:spacing w:before="0"/>
+        <w:pStyle w:val="References"/>
+      </w:pPr>
+      <w:r>
+        <w:t xml:space="preserve">Kent Lyons, David Nguyen, Daniel Ashbrook, and Sean White. 2012. Facet: a multi-segment wrist worn system. In </w:t>
+      </w:r>
+      <w:r>
         <w:rPr>
-          <w:rFonts w:ascii="Times New Roman" w:hAnsi="Times New Roman"/>
-          <w:b w:val="0"/>
-          <w:caps w:val="0"/>
-          <w:kern w:val="0"/>
-          <w:sz w:val="20"/>
+          <w:i/>
+          <w:iCs/>
         </w:rPr>
-      </w:pPr>
-      <w:r>
-        <w:rPr>
-          <w:rFonts w:ascii="Times New Roman" w:hAnsi="Times New Roman"/>
-          <w:b w:val="0"/>
-          <w:caps w:val="0"/>
-          <w:kern w:val="0"/>
-          <w:sz w:val="20"/>
-        </w:rPr>
-        <w:t>H.5.2. Informat</w:t>
-      </w:r>
-      <w:r>
-        <w:rPr>
-          <w:rFonts w:ascii="Times New Roman" w:hAnsi="Times New Roman"/>
-          <w:b w:val="0"/>
-          <w:caps w:val="0"/>
-          <w:kern w:val="0"/>
-          <w:sz w:val="20"/>
-        </w:rPr>
-        <w:t>ion interfaces and presentation</w:t>
-      </w:r>
-      <w:r>
-        <w:rPr>
-          <w:rFonts w:ascii="Times New Roman" w:hAnsi="Times New Roman"/>
-          <w:b w:val="0"/>
-          <w:caps w:val="0"/>
-          <w:kern w:val="0"/>
-          <w:sz w:val="20"/>
-        </w:rPr>
-        <w:t>: User Interfaces</w:t>
-      </w:r>
-      <w:r>
-        <w:rPr>
-          <w:rFonts w:ascii="Times New Roman" w:hAnsi="Times New Roman"/>
-          <w:b w:val="0"/>
-          <w:caps w:val="0"/>
-          <w:kern w:val="0"/>
-          <w:sz w:val="20"/>
-        </w:rPr>
-        <w:t xml:space="preserve"> </w:t>
-      </w:r>
-      <w:r>
-        <w:rPr>
-          <w:rFonts w:ascii="Times New Roman" w:hAnsi="Times New Roman"/>
-          <w:b w:val="0"/>
-          <w:caps w:val="0"/>
-          <w:kern w:val="0"/>
-          <w:sz w:val="20"/>
-        </w:rPr>
-        <w:t xml:space="preserve">– </w:t>
-      </w:r>
-      <w:r>
-        <w:rPr>
-          <w:rFonts w:ascii="Times New Roman" w:hAnsi="Times New Roman"/>
-          <w:b w:val="0"/>
-          <w:i/>
-          <w:caps w:val="0"/>
-          <w:kern w:val="0"/>
-          <w:sz w:val="20"/>
-        </w:rPr>
-        <w:t>input devices and strategies</w:t>
-      </w:r>
-      <w:r>
-        <w:rPr>
-          <w:rFonts w:ascii="Times New Roman" w:hAnsi="Times New Roman"/>
-          <w:b w:val="0"/>
-          <w:caps w:val="0"/>
-          <w:kern w:val="0"/>
-          <w:sz w:val="20"/>
-        </w:rPr>
-        <w:t>.</w:t>
+        <w:t>Proceedings of the 25th annual ACM symposium on User interface software and technology</w:t>
+      </w:r>
+      <w:r>
+        <w:t xml:space="preserve"> (UIST '12), 123-130. http://dl.acm.org/citation.cfm?doid=2380116.2380134</w:t>
       </w:r>
     </w:p>
     <w:p>
       <w:pPr>
-        <w:pStyle w:val="Heading1"/>
-        <w:spacing w:after="240"/>
+        <w:pStyle w:val="References"/>
+      </w:pPr>
+      <w:r>
+        <w:t xml:space="preserve">Simon T. Perrault, Eric Lecolinet, James Eagan, and Yves Guiard. 2013. Watchit: simple gestures and eyes-free interaction for wristwatches and bracelets. In </w:t>
+      </w:r>
+      <w:r>
         <w:rPr>
-          <w:rStyle w:val="Hyperlink"/>
+          <w:i/>
+          <w:iCs/>
         </w:rPr>
-      </w:pPr>
-      <w:r>
-        <w:t xml:space="preserve">Related </w:t>
-      </w:r>
-      <w:r>
-        <w:t xml:space="preserve">work </w:t>
-      </w:r>
-    </w:p>
-    <w:p>
-      <w:pPr>
-        <w:spacing w:after="240"/>
-        <w:rPr>
-          <w:color w:val="FF0000"/>
-        </w:rPr>
-      </w:pPr>
-      <w:r>
-        <w:rPr>
-          <w:color w:val="FF0000"/>
-        </w:rPr>
-        <w:t>[Literature review goes here]</w:t>
-      </w:r>
-    </w:p>
-    <w:p>
-      <w:pPr>
-        <w:spacing w:after="240"/>
-        <w:rPr>
-          <w:color w:val="FF0000"/>
-        </w:rPr>
-      </w:pPr>
-      <w:proofErr w:type="spellStart"/>
-      <w:r>
-        <w:t>BandSense</w:t>
-      </w:r>
-      <w:proofErr w:type="spellEnd"/>
-      <w:r>
-        <w:t xml:space="preserve"> (</w:t>
-      </w:r>
-      <w:proofErr w:type="spellStart"/>
-      <w:r>
-        <w:t>Ahn</w:t>
-      </w:r>
-      <w:proofErr w:type="spellEnd"/>
-      <w:r>
-        <w:t xml:space="preserve"> et al) explores pressure-sensitive multi-touch interactions with a </w:t>
-      </w:r>
-      <w:proofErr w:type="spellStart"/>
-      <w:r>
-        <w:t>smartwatch</w:t>
-      </w:r>
-      <w:proofErr w:type="spellEnd"/>
-      <w:r>
-        <w:t xml:space="preserve"> wristband. Their device has pressure-sensitive touch sensors on the wristband on either side of the </w:t>
-      </w:r>
-      <w:proofErr w:type="spellStart"/>
-      <w:r>
-        <w:t>smartwatch</w:t>
-      </w:r>
-      <w:proofErr w:type="spellEnd"/>
-      <w:r>
-        <w:t xml:space="preserve"> screen. The sensors can </w:t>
-      </w:r>
-      <w:proofErr w:type="gramStart"/>
-      <w:r>
-        <w:t>tapping</w:t>
-      </w:r>
-      <w:proofErr w:type="gramEnd"/>
-      <w:r>
-        <w:t xml:space="preserve"> and flicking motions, as well as pressure input on part of the band that can be used a directional input. The device could also interpret flicking up and down motions as commands for copying and pasting.</w:t>
-      </w:r>
-      <w:bookmarkStart w:id="0" w:name="_GoBack"/>
-      <w:bookmarkEnd w:id="0"/>
-    </w:p>
-    <w:p>
-      <w:pPr>
-        <w:pStyle w:val="Heading1"/>
-        <w:spacing w:after="240"/>
-        <w:rPr>
-          <w:color w:val="FF0000"/>
-        </w:rPr>
-      </w:pPr>
-      <w:r>
-        <w:lastRenderedPageBreak/>
-        <w:t>REFERENCES</w:t>
-      </w:r>
-      <w:r>
-        <w:t xml:space="preserve"> </w:t>
-      </w:r>
-      <w:r>
-        <w:rPr>
-          <w:color w:val="FF0000"/>
-        </w:rPr>
-        <w:t xml:space="preserve">[needs formating] </w:t>
-      </w:r>
-    </w:p>
-    <w:p>
-      <w:pPr>
-        <w:pStyle w:val="References"/>
-      </w:pPr>
-      <w:proofErr w:type="spellStart"/>
-      <w:r>
-        <w:t>Ahn</w:t>
-      </w:r>
-      <w:proofErr w:type="spellEnd"/>
-      <w:r>
-        <w:t xml:space="preserve"> et al - </w:t>
-      </w:r>
-      <w:proofErr w:type="spellStart"/>
-      <w:r>
-        <w:t>BandSense</w:t>
-      </w:r>
-      <w:proofErr w:type="spellEnd"/>
-      <w:r>
-        <w:t xml:space="preserve">: Pressure-sensitive </w:t>
-      </w:r>
-      <w:proofErr w:type="spellStart"/>
-      <w:r>
-        <w:t>Multitouch</w:t>
-      </w:r>
-      <w:proofErr w:type="spellEnd"/>
-      <w:r>
-        <w:t xml:space="preserve"> Interaction on a Wristband</w:t>
-      </w:r>
-    </w:p>
-    <w:p>
-      <w:pPr>
-        <w:pStyle w:val="References"/>
-      </w:pPr>
-      <w:r>
-        <w:t xml:space="preserve">Funk et al - Using a Touch-Sensitive Wristband for Text Entry on </w:t>
-      </w:r>
-      <w:proofErr w:type="spellStart"/>
-      <w:r>
-        <w:t>Smartwatches</w:t>
-      </w:r>
-      <w:proofErr w:type="spellEnd"/>
-    </w:p>
-    <w:p>
-      <w:pPr>
-        <w:pStyle w:val="References"/>
-      </w:pPr>
-      <w:r>
-        <w:t>Harrison &amp; Hudson - Abracadabra: Wireless, High Precision, and Unpowered Finger Input for Very Small Mobile Devices</w:t>
-      </w:r>
-    </w:p>
-    <w:p>
-      <w:pPr>
-        <w:pStyle w:val="References"/>
-      </w:pPr>
-      <w:proofErr w:type="spellStart"/>
-      <w:r>
-        <w:t>Knibbe</w:t>
-      </w:r>
-      <w:proofErr w:type="spellEnd"/>
-      <w:r>
-        <w:t xml:space="preserve"> et al - Extending Interaction for Smart Watches: Enabling Bimanual Around Device Control</w:t>
-      </w:r>
-    </w:p>
-    <w:p>
-      <w:pPr>
-        <w:pStyle w:val="References"/>
-      </w:pPr>
-      <w:r>
-        <w:t>Lyons et al - Facet: A Multi-Segment Wrist-Worn System</w:t>
-      </w:r>
-    </w:p>
-    <w:p>
-      <w:pPr>
-        <w:pStyle w:val="References"/>
-      </w:pPr>
-      <w:r>
-        <w:t xml:space="preserve">Perrault et al - </w:t>
-      </w:r>
-      <w:proofErr w:type="spellStart"/>
-      <w:r>
-        <w:t>WatchIt</w:t>
-      </w:r>
-      <w:proofErr w:type="spellEnd"/>
-      <w:r>
-        <w:t>: Simple Gestures and Eyes-free Interaction for Wristwatches and Bracelets</w:t>
+        <w:t>Proceedings of the SIGCHI Conference on Human Factors in Computing Systems</w:t>
+      </w:r>
+      <w:r>
+        <w:t xml:space="preserve"> (CHI '13), 1451-1460. http://dl.acm.org/citation.cfm?doid=2470654.2466192</w:t>
       </w:r>
     </w:p>
     <w:sectPr>
-      <w:headerReference w:type="even" r:id="rId9"/>
+      <w:headerReference w:type="even" r:id="rId8"/>
       <w:type w:val="continuous"/>
       <w:pgSz w:w="12240" w:h="15840" w:code="1"/>
       <w:pgMar w:top="1224" w:right="1080" w:bottom="1440" w:left="1080" w:header="720" w:footer="720" w:gutter="0"/>
@@ -707,7 +464,7 @@
 </file>
 
 <file path=word/endnotes.xml><?xml version="1.0" encoding="utf-8"?>
-<w:endnotes xmlns:wpc="http://schemas.microsoft.com/office/word/2010/wordprocessingCanvas" xmlns:mc="http://schemas.openxmlformats.org/markup-compatibility/2006" xmlns:o="urn:schemas-microsoft-com:office:office" xmlns:r="http://schemas.openxmlformats.org/officeDocument/2006/relationships" xmlns:m="http://schemas.openxmlformats.org/officeDocument/2006/math" xmlns:v="urn:schemas-microsoft-com:vml" xmlns:wp14="http://schemas.microsoft.com/office/word/2010/wordprocessingDrawing" xmlns:wp="http://schemas.openxmlformats.org/drawingml/2006/wordprocessingDrawing" xmlns:w10="urn:schemas-microsoft-com:office:word" xmlns:w="http://schemas.openxmlformats.org/wordprocessingml/2006/main" xmlns:w14="http://schemas.microsoft.com/office/word/2010/wordml" xmlns:wpg="http://schemas.microsoft.com/office/word/2010/wordprocessingGroup" xmlns:wpi="http://schemas.microsoft.com/office/word/2010/wordprocessingInk" xmlns:wne="http://schemas.microsoft.com/office/word/2006/wordml" xmlns:wps="http://schemas.microsoft.com/office/word/2010/wordprocessingShape" mc:Ignorable="w14 wp14">
+<w:endnotes xmlns:wpc="http://schemas.microsoft.com/office/word/2010/wordprocessingCanvas" xmlns:cx="http://schemas.microsoft.com/office/drawing/2014/chartex" xmlns:cx1="http://schemas.microsoft.com/office/drawing/2015/9/8/chartex" xmlns:cx2="http://schemas.microsoft.com/office/drawing/2015/10/21/chartex" xmlns:mc="http://schemas.openxmlformats.org/markup-compatibility/2006" xmlns:o="urn:schemas-microsoft-com:office:office" xmlns:r="http://schemas.openxmlformats.org/officeDocument/2006/relationships" xmlns:m="http://schemas.openxmlformats.org/officeDocument/2006/math" xmlns:v="urn:schemas-microsoft-com:vml" xmlns:wp14="http://schemas.microsoft.com/office/word/2010/wordprocessingDrawing" xmlns:wp="http://schemas.openxmlformats.org/drawingml/2006/wordprocessingDrawing" xmlns:w10="urn:schemas-microsoft-com:office:word" xmlns:w="http://schemas.openxmlformats.org/wordprocessingml/2006/main" xmlns:w14="http://schemas.microsoft.com/office/word/2010/wordml" xmlns:w15="http://schemas.microsoft.com/office/word/2012/wordml" xmlns:w16se="http://schemas.microsoft.com/office/word/2015/wordml/symex" xmlns:wpg="http://schemas.microsoft.com/office/word/2010/wordprocessingGroup" xmlns:wpi="http://schemas.microsoft.com/office/word/2010/wordprocessingInk" xmlns:wne="http://schemas.microsoft.com/office/word/2006/wordml" xmlns:wps="http://schemas.microsoft.com/office/word/2010/wordprocessingShape" mc:Ignorable="w14 w15 w16se wp14">
   <w:endnote w:type="separator" w:id="-1">
     <w:p>
       <w:r>
@@ -726,7 +483,7 @@
 </file>
 
 <file path=word/footnotes.xml><?xml version="1.0" encoding="utf-8"?>
-<w:footnotes xmlns:wpc="http://schemas.microsoft.com/office/word/2010/wordprocessingCanvas" xmlns:mc="http://schemas.openxmlformats.org/markup-compatibility/2006" xmlns:o="urn:schemas-microsoft-com:office:office" xmlns:r="http://schemas.openxmlformats.org/officeDocument/2006/relationships" xmlns:m="http://schemas.openxmlformats.org/officeDocument/2006/math" xmlns:v="urn:schemas-microsoft-com:vml" xmlns:wp14="http://schemas.microsoft.com/office/word/2010/wordprocessingDrawing" xmlns:wp="http://schemas.openxmlformats.org/drawingml/2006/wordprocessingDrawing" xmlns:w10="urn:schemas-microsoft-com:office:word" xmlns:w="http://schemas.openxmlformats.org/wordprocessingml/2006/main" xmlns:w14="http://schemas.microsoft.com/office/word/2010/wordml" xmlns:wpg="http://schemas.microsoft.com/office/word/2010/wordprocessingGroup" xmlns:wpi="http://schemas.microsoft.com/office/word/2010/wordprocessingInk" xmlns:wne="http://schemas.microsoft.com/office/word/2006/wordml" xmlns:wps="http://schemas.microsoft.com/office/word/2010/wordprocessingShape" mc:Ignorable="w14 wp14">
+<w:footnotes xmlns:wpc="http://schemas.microsoft.com/office/word/2010/wordprocessingCanvas" xmlns:cx="http://schemas.microsoft.com/office/drawing/2014/chartex" xmlns:cx1="http://schemas.microsoft.com/office/drawing/2015/9/8/chartex" xmlns:cx2="http://schemas.microsoft.com/office/drawing/2015/10/21/chartex" xmlns:mc="http://schemas.openxmlformats.org/markup-compatibility/2006" xmlns:o="urn:schemas-microsoft-com:office:office" xmlns:r="http://schemas.openxmlformats.org/officeDocument/2006/relationships" xmlns:m="http://schemas.openxmlformats.org/officeDocument/2006/math" xmlns:v="urn:schemas-microsoft-com:vml" xmlns:wp14="http://schemas.microsoft.com/office/word/2010/wordprocessingDrawing" xmlns:wp="http://schemas.openxmlformats.org/drawingml/2006/wordprocessingDrawing" xmlns:w10="urn:schemas-microsoft-com:office:word" xmlns:w="http://schemas.openxmlformats.org/wordprocessingml/2006/main" xmlns:w14="http://schemas.microsoft.com/office/word/2010/wordml" xmlns:w15="http://schemas.microsoft.com/office/word/2012/wordml" xmlns:w16se="http://schemas.microsoft.com/office/word/2015/wordml/symex" xmlns:wpg="http://schemas.microsoft.com/office/word/2010/wordprocessingGroup" xmlns:wpi="http://schemas.microsoft.com/office/word/2010/wordprocessingInk" xmlns:wne="http://schemas.microsoft.com/office/word/2006/wordml" xmlns:wps="http://schemas.microsoft.com/office/word/2010/wordprocessingShape" mc:Ignorable="w14 w15 w16se wp14">
   <w:footnote w:type="separator" w:id="-1">
     <w:p>
       <w:pPr>
@@ -751,7 +508,7 @@
 </file>
 
 <file path=word/header1.xml><?xml version="1.0" encoding="utf-8"?>
-<w:hdr xmlns:wpc="http://schemas.microsoft.com/office/word/2010/wordprocessingCanvas" xmlns:mc="http://schemas.openxmlformats.org/markup-compatibility/2006" xmlns:o="urn:schemas-microsoft-com:office:office" xmlns:r="http://schemas.openxmlformats.org/officeDocument/2006/relationships" xmlns:m="http://schemas.openxmlformats.org/officeDocument/2006/math" xmlns:v="urn:schemas-microsoft-com:vml" xmlns:wp14="http://schemas.microsoft.com/office/word/2010/wordprocessingDrawing" xmlns:wp="http://schemas.openxmlformats.org/drawingml/2006/wordprocessingDrawing" xmlns:w10="urn:schemas-microsoft-com:office:word" xmlns:w="http://schemas.openxmlformats.org/wordprocessingml/2006/main" xmlns:w14="http://schemas.microsoft.com/office/word/2010/wordml" xmlns:wpg="http://schemas.microsoft.com/office/word/2010/wordprocessingGroup" xmlns:wpi="http://schemas.microsoft.com/office/word/2010/wordprocessingInk" xmlns:wne="http://schemas.microsoft.com/office/word/2006/wordml" xmlns:wps="http://schemas.microsoft.com/office/word/2010/wordprocessingShape" mc:Ignorable="w14 wp14">
+<w:hdr xmlns:wpc="http://schemas.microsoft.com/office/word/2010/wordprocessingCanvas" xmlns:cx="http://schemas.microsoft.com/office/drawing/2014/chartex" xmlns:cx1="http://schemas.microsoft.com/office/drawing/2015/9/8/chartex" xmlns:cx2="http://schemas.microsoft.com/office/drawing/2015/10/21/chartex" xmlns:mc="http://schemas.openxmlformats.org/markup-compatibility/2006" xmlns:o="urn:schemas-microsoft-com:office:office" xmlns:r="http://schemas.openxmlformats.org/officeDocument/2006/relationships" xmlns:m="http://schemas.openxmlformats.org/officeDocument/2006/math" xmlns:v="urn:schemas-microsoft-com:vml" xmlns:wp14="http://schemas.microsoft.com/office/word/2010/wordprocessingDrawing" xmlns:wp="http://schemas.openxmlformats.org/drawingml/2006/wordprocessingDrawing" xmlns:w10="urn:schemas-microsoft-com:office:word" xmlns:w="http://schemas.openxmlformats.org/wordprocessingml/2006/main" xmlns:w14="http://schemas.microsoft.com/office/word/2010/wordml" xmlns:w15="http://schemas.microsoft.com/office/word/2012/wordml" xmlns:w16se="http://schemas.microsoft.com/office/word/2015/wordml/symex" xmlns:wpg="http://schemas.microsoft.com/office/word/2010/wordprocessingGroup" xmlns:wpi="http://schemas.microsoft.com/office/word/2010/wordprocessingInk" xmlns:wne="http://schemas.microsoft.com/office/word/2006/wordml" xmlns:wps="http://schemas.microsoft.com/office/word/2010/wordprocessingShape" mc:Ignorable="w14 w15 w16se wp14">
   <w:p>
     <w:pPr>
       <w:pStyle w:val="Header"/>
@@ -767,8 +524,8 @@
 </file>
 
 <file path=word/numbering.xml><?xml version="1.0" encoding="utf-8"?>
-<w:numbering xmlns:wpc="http://schemas.microsoft.com/office/word/2010/wordprocessingCanvas" xmlns:mc="http://schemas.openxmlformats.org/markup-compatibility/2006" xmlns:o="urn:schemas-microsoft-com:office:office" xmlns:r="http://schemas.openxmlformats.org/officeDocument/2006/relationships" xmlns:m="http://schemas.openxmlformats.org/officeDocument/2006/math" xmlns:v="urn:schemas-microsoft-com:vml" xmlns:wp14="http://schemas.microsoft.com/office/word/2010/wordprocessingDrawing" xmlns:wp="http://schemas.openxmlformats.org/drawingml/2006/wordprocessingDrawing" xmlns:w10="urn:schemas-microsoft-com:office:word" xmlns:w="http://schemas.openxmlformats.org/wordprocessingml/2006/main" xmlns:w14="http://schemas.microsoft.com/office/word/2010/wordml" xmlns:wpg="http://schemas.microsoft.com/office/word/2010/wordprocessingGroup" xmlns:wpi="http://schemas.microsoft.com/office/word/2010/wordprocessingInk" xmlns:wne="http://schemas.microsoft.com/office/word/2006/wordml" xmlns:wps="http://schemas.microsoft.com/office/word/2010/wordprocessingShape" mc:Ignorable="w14 wp14">
-  <w:abstractNum w:abstractNumId="0">
+<w:numbering xmlns:wpc="http://schemas.microsoft.com/office/word/2010/wordprocessingCanvas" xmlns:cx="http://schemas.microsoft.com/office/drawing/2014/chartex" xmlns:cx1="http://schemas.microsoft.com/office/drawing/2015/9/8/chartex" xmlns:cx2="http://schemas.microsoft.com/office/drawing/2015/10/21/chartex" xmlns:mc="http://schemas.openxmlformats.org/markup-compatibility/2006" xmlns:o="urn:schemas-microsoft-com:office:office" xmlns:r="http://schemas.openxmlformats.org/officeDocument/2006/relationships" xmlns:m="http://schemas.openxmlformats.org/officeDocument/2006/math" xmlns:v="urn:schemas-microsoft-com:vml" xmlns:wp14="http://schemas.microsoft.com/office/word/2010/wordprocessingDrawing" xmlns:wp="http://schemas.openxmlformats.org/drawingml/2006/wordprocessingDrawing" xmlns:w10="urn:schemas-microsoft-com:office:word" xmlns:w="http://schemas.openxmlformats.org/wordprocessingml/2006/main" xmlns:w14="http://schemas.microsoft.com/office/word/2010/wordml" xmlns:w15="http://schemas.microsoft.com/office/word/2012/wordml" xmlns:w16se="http://schemas.microsoft.com/office/word/2015/wordml/symex" xmlns:wpg="http://schemas.microsoft.com/office/word/2010/wordprocessingGroup" xmlns:wpi="http://schemas.microsoft.com/office/word/2010/wordprocessingInk" xmlns:wne="http://schemas.microsoft.com/office/word/2006/wordml" xmlns:wps="http://schemas.microsoft.com/office/word/2010/wordprocessingShape" mc:Ignorable="w14 w15 w16se wp14">
+  <w:abstractNum w:abstractNumId="0" w15:restartNumberingAfterBreak="0">
     <w:nsid w:val="FFFFFF1D"/>
     <w:multiLevelType w:val="multilevel"/>
     <w:tmpl w:val="FA341EF8"/>
@@ -908,7 +665,7 @@
       </w:rPr>
     </w:lvl>
   </w:abstractNum>
-  <w:abstractNum w:abstractNumId="1">
+  <w:abstractNum w:abstractNumId="1" w15:restartNumberingAfterBreak="0">
     <w:nsid w:val="FFFFFF7C"/>
     <w:multiLevelType w:val="singleLevel"/>
     <w:tmpl w:val="5F2EDC94"/>
@@ -926,7 +683,7 @@
       </w:pPr>
     </w:lvl>
   </w:abstractNum>
-  <w:abstractNum w:abstractNumId="2">
+  <w:abstractNum w:abstractNumId="2" w15:restartNumberingAfterBreak="0">
     <w:nsid w:val="FFFFFF7D"/>
     <w:multiLevelType w:val="singleLevel"/>
     <w:tmpl w:val="255A5C26"/>
@@ -944,7 +701,7 @@
       </w:pPr>
     </w:lvl>
   </w:abstractNum>
-  <w:abstractNum w:abstractNumId="3">
+  <w:abstractNum w:abstractNumId="3" w15:restartNumberingAfterBreak="0">
     <w:nsid w:val="FFFFFF7E"/>
     <w:multiLevelType w:val="singleLevel"/>
     <w:tmpl w:val="AF0C147E"/>
@@ -962,7 +719,7 @@
       </w:pPr>
     </w:lvl>
   </w:abstractNum>
-  <w:abstractNum w:abstractNumId="4">
+  <w:abstractNum w:abstractNumId="4" w15:restartNumberingAfterBreak="0">
     <w:nsid w:val="FFFFFF7F"/>
     <w:multiLevelType w:val="singleLevel"/>
     <w:tmpl w:val="795EB0FE"/>
@@ -980,7 +737,7 @@
       </w:pPr>
     </w:lvl>
   </w:abstractNum>
-  <w:abstractNum w:abstractNumId="5">
+  <w:abstractNum w:abstractNumId="5" w15:restartNumberingAfterBreak="0">
     <w:nsid w:val="FFFFFF80"/>
     <w:multiLevelType w:val="singleLevel"/>
     <w:tmpl w:val="843EB82E"/>
@@ -1001,7 +758,7 @@
       </w:rPr>
     </w:lvl>
   </w:abstractNum>
-  <w:abstractNum w:abstractNumId="6">
+  <w:abstractNum w:abstractNumId="6" w15:restartNumberingAfterBreak="0">
     <w:nsid w:val="FFFFFF81"/>
     <w:multiLevelType w:val="singleLevel"/>
     <w:tmpl w:val="BA480184"/>
@@ -1022,7 +779,7 @@
       </w:rPr>
     </w:lvl>
   </w:abstractNum>
-  <w:abstractNum w:abstractNumId="7">
+  <w:abstractNum w:abstractNumId="7" w15:restartNumberingAfterBreak="0">
     <w:nsid w:val="FFFFFF82"/>
     <w:multiLevelType w:val="singleLevel"/>
     <w:tmpl w:val="9B1C1786"/>
@@ -1043,7 +800,7 @@
       </w:rPr>
     </w:lvl>
   </w:abstractNum>
-  <w:abstractNum w:abstractNumId="8">
+  <w:abstractNum w:abstractNumId="8" w15:restartNumberingAfterBreak="0">
     <w:nsid w:val="FFFFFF83"/>
     <w:multiLevelType w:val="singleLevel"/>
     <w:tmpl w:val="536E19F6"/>
@@ -1064,7 +821,7 @@
       </w:rPr>
     </w:lvl>
   </w:abstractNum>
-  <w:abstractNum w:abstractNumId="9">
+  <w:abstractNum w:abstractNumId="9" w15:restartNumberingAfterBreak="0">
     <w:nsid w:val="FFFFFF88"/>
     <w:multiLevelType w:val="singleLevel"/>
     <w:tmpl w:val="66E00E2E"/>
@@ -1082,7 +839,7 @@
       </w:pPr>
     </w:lvl>
   </w:abstractNum>
-  <w:abstractNum w:abstractNumId="10">
+  <w:abstractNum w:abstractNumId="10" w15:restartNumberingAfterBreak="0">
     <w:nsid w:val="FFFFFF89"/>
     <w:multiLevelType w:val="singleLevel"/>
     <w:tmpl w:val="A836A8AC"/>
@@ -1103,7 +860,7 @@
       </w:rPr>
     </w:lvl>
   </w:abstractNum>
-  <w:abstractNum w:abstractNumId="11">
+  <w:abstractNum w:abstractNumId="11" w15:restartNumberingAfterBreak="0">
     <w:nsid w:val="FFFFFFFB"/>
     <w:multiLevelType w:val="multilevel"/>
     <w:tmpl w:val="FFFFFFFF"/>
@@ -1171,7 +928,7 @@
       <w:lvlJc w:val="left"/>
     </w:lvl>
   </w:abstractNum>
-  <w:abstractNum w:abstractNumId="12">
+  <w:abstractNum w:abstractNumId="12" w15:restartNumberingAfterBreak="0">
     <w:nsid w:val="FFFFFFFE"/>
     <w:multiLevelType w:val="singleLevel"/>
     <w:tmpl w:val="5CA6E12C"/>
@@ -1181,7 +938,7 @@
       <w:lvlJc w:val="left"/>
     </w:lvl>
   </w:abstractNum>
-  <w:abstractNum w:abstractNumId="13">
+  <w:abstractNum w:abstractNumId="13" w15:restartNumberingAfterBreak="0">
     <w:nsid w:val="02ED5D3A"/>
     <w:multiLevelType w:val="singleLevel"/>
     <w:tmpl w:val="E772A2E0"/>
@@ -1199,7 +956,7 @@
       </w:rPr>
     </w:lvl>
   </w:abstractNum>
-  <w:abstractNum w:abstractNumId="14">
+  <w:abstractNum w:abstractNumId="14" w15:restartNumberingAfterBreak="0">
     <w:nsid w:val="064E10C8"/>
     <w:multiLevelType w:val="singleLevel"/>
     <w:tmpl w:val="E772A2E0"/>
@@ -1217,7 +974,7 @@
       </w:rPr>
     </w:lvl>
   </w:abstractNum>
-  <w:abstractNum w:abstractNumId="15">
+  <w:abstractNum w:abstractNumId="15" w15:restartNumberingAfterBreak="0">
     <w:nsid w:val="06686EE4"/>
     <w:multiLevelType w:val="multilevel"/>
     <w:tmpl w:val="97181DC6"/>
@@ -1358,7 +1115,7 @@
       </w:rPr>
     </w:lvl>
   </w:abstractNum>
-  <w:abstractNum w:abstractNumId="16">
+  <w:abstractNum w:abstractNumId="16" w15:restartNumberingAfterBreak="0">
     <w:nsid w:val="14496F4F"/>
     <w:multiLevelType w:val="singleLevel"/>
     <w:tmpl w:val="E772A2E0"/>
@@ -1376,7 +1133,7 @@
       </w:rPr>
     </w:lvl>
   </w:abstractNum>
-  <w:abstractNum w:abstractNumId="17">
+  <w:abstractNum w:abstractNumId="17" w15:restartNumberingAfterBreak="0">
     <w:nsid w:val="198D75AF"/>
     <w:multiLevelType w:val="singleLevel"/>
     <w:tmpl w:val="DDEE8D5E"/>
@@ -1391,7 +1148,7 @@
       </w:pPr>
     </w:lvl>
   </w:abstractNum>
-  <w:abstractNum w:abstractNumId="18">
+  <w:abstractNum w:abstractNumId="18" w15:restartNumberingAfterBreak="0">
     <w:nsid w:val="1C256FB0"/>
     <w:multiLevelType w:val="singleLevel"/>
     <w:tmpl w:val="E772A2E0"/>
@@ -1409,7 +1166,7 @@
       </w:rPr>
     </w:lvl>
   </w:abstractNum>
-  <w:abstractNum w:abstractNumId="19">
+  <w:abstractNum w:abstractNumId="19" w15:restartNumberingAfterBreak="0">
     <w:nsid w:val="1F4A0179"/>
     <w:multiLevelType w:val="singleLevel"/>
     <w:tmpl w:val="E772A2E0"/>
@@ -1427,7 +1184,7 @@
       </w:rPr>
     </w:lvl>
   </w:abstractNum>
-  <w:abstractNum w:abstractNumId="20">
+  <w:abstractNum w:abstractNumId="20" w15:restartNumberingAfterBreak="0">
     <w:nsid w:val="21E218E8"/>
     <w:multiLevelType w:val="singleLevel"/>
     <w:tmpl w:val="E772A2E0"/>
@@ -1445,7 +1202,7 @@
       </w:rPr>
     </w:lvl>
   </w:abstractNum>
-  <w:abstractNum w:abstractNumId="21">
+  <w:abstractNum w:abstractNumId="21" w15:restartNumberingAfterBreak="0">
     <w:nsid w:val="29B677BC"/>
     <w:multiLevelType w:val="singleLevel"/>
     <w:tmpl w:val="E772A2E0"/>
@@ -1463,7 +1220,7 @@
       </w:rPr>
     </w:lvl>
   </w:abstractNum>
-  <w:abstractNum w:abstractNumId="22">
+  <w:abstractNum w:abstractNumId="22" w15:restartNumberingAfterBreak="0">
     <w:nsid w:val="2AB17545"/>
     <w:multiLevelType w:val="singleLevel"/>
     <w:tmpl w:val="DDEE8D5E"/>
@@ -1478,7 +1235,7 @@
       </w:pPr>
     </w:lvl>
   </w:abstractNum>
-  <w:abstractNum w:abstractNumId="23">
+  <w:abstractNum w:abstractNumId="23" w15:restartNumberingAfterBreak="0">
     <w:nsid w:val="330F08CD"/>
     <w:multiLevelType w:val="multilevel"/>
     <w:tmpl w:val="DDEE8D5E"/>
@@ -1624,7 +1381,7 @@
       </w:rPr>
     </w:lvl>
   </w:abstractNum>
-  <w:abstractNum w:abstractNumId="24">
+  <w:abstractNum w:abstractNumId="24" w15:restartNumberingAfterBreak="0">
     <w:nsid w:val="3B7C47BF"/>
     <w:multiLevelType w:val="singleLevel"/>
     <w:tmpl w:val="E772A2E0"/>
@@ -1642,7 +1399,7 @@
       </w:rPr>
     </w:lvl>
   </w:abstractNum>
-  <w:abstractNum w:abstractNumId="25">
+  <w:abstractNum w:abstractNumId="25" w15:restartNumberingAfterBreak="0">
     <w:nsid w:val="4229611F"/>
     <w:multiLevelType w:val="singleLevel"/>
     <w:tmpl w:val="DDEE8D5E"/>
@@ -1657,7 +1414,7 @@
       </w:pPr>
     </w:lvl>
   </w:abstractNum>
-  <w:abstractNum w:abstractNumId="26">
+  <w:abstractNum w:abstractNumId="26" w15:restartNumberingAfterBreak="0">
     <w:nsid w:val="499A66E6"/>
     <w:multiLevelType w:val="hybridMultilevel"/>
     <w:tmpl w:val="C2A25756"/>
@@ -1753,7 +1510,7 @@
       </w:pPr>
     </w:lvl>
   </w:abstractNum>
-  <w:abstractNum w:abstractNumId="27">
+  <w:abstractNum w:abstractNumId="27" w15:restartNumberingAfterBreak="0">
     <w:nsid w:val="4AAC6963"/>
     <w:multiLevelType w:val="singleLevel"/>
     <w:tmpl w:val="DDEE8D5E"/>
@@ -1768,7 +1525,7 @@
       </w:pPr>
     </w:lvl>
   </w:abstractNum>
-  <w:abstractNum w:abstractNumId="28">
+  <w:abstractNum w:abstractNumId="28" w15:restartNumberingAfterBreak="0">
     <w:nsid w:val="5289287D"/>
     <w:multiLevelType w:val="singleLevel"/>
     <w:tmpl w:val="DDEE8D5E"/>
@@ -1783,7 +1540,7 @@
       </w:pPr>
     </w:lvl>
   </w:abstractNum>
-  <w:abstractNum w:abstractNumId="29">
+  <w:abstractNum w:abstractNumId="29" w15:restartNumberingAfterBreak="0">
     <w:nsid w:val="58AD353F"/>
     <w:multiLevelType w:val="hybridMultilevel"/>
     <w:tmpl w:val="066CB9EA"/>
@@ -1896,7 +1653,7 @@
       </w:rPr>
     </w:lvl>
   </w:abstractNum>
-  <w:abstractNum w:abstractNumId="30">
+  <w:abstractNum w:abstractNumId="30" w15:restartNumberingAfterBreak="0">
     <w:nsid w:val="58D51CC0"/>
     <w:multiLevelType w:val="singleLevel"/>
     <w:tmpl w:val="DDEE8D5E"/>
@@ -1911,7 +1668,7 @@
       </w:pPr>
     </w:lvl>
   </w:abstractNum>
-  <w:abstractNum w:abstractNumId="31">
+  <w:abstractNum w:abstractNumId="31" w15:restartNumberingAfterBreak="0">
     <w:nsid w:val="5A0A036E"/>
     <w:multiLevelType w:val="singleLevel"/>
     <w:tmpl w:val="61E616DA"/>
@@ -1926,7 +1683,7 @@
       </w:pPr>
     </w:lvl>
   </w:abstractNum>
-  <w:abstractNum w:abstractNumId="32">
+  <w:abstractNum w:abstractNumId="32" w15:restartNumberingAfterBreak="0">
     <w:nsid w:val="5BB151A4"/>
     <w:multiLevelType w:val="multilevel"/>
     <w:tmpl w:val="0F962DDA"/>
@@ -2042,7 +1799,7 @@
       </w:pPr>
     </w:lvl>
   </w:abstractNum>
-  <w:abstractNum w:abstractNumId="33">
+  <w:abstractNum w:abstractNumId="33" w15:restartNumberingAfterBreak="0">
     <w:nsid w:val="75B570DA"/>
     <w:multiLevelType w:val="singleLevel"/>
     <w:tmpl w:val="E772A2E0"/>
@@ -2060,7 +1817,7 @@
       </w:rPr>
     </w:lvl>
   </w:abstractNum>
-  <w:abstractNum w:abstractNumId="34">
+  <w:abstractNum w:abstractNumId="34" w15:restartNumberingAfterBreak="0">
     <w:nsid w:val="7AA90541"/>
     <w:multiLevelType w:val="hybridMultilevel"/>
     <w:tmpl w:val="5F883B94"/>
@@ -2173,7 +1930,7 @@
       </w:rPr>
     </w:lvl>
   </w:abstractNum>
-  <w:abstractNum w:abstractNumId="35">
+  <w:abstractNum w:abstractNumId="35" w15:restartNumberingAfterBreak="0">
     <w:nsid w:val="7FE40FC1"/>
     <w:multiLevelType w:val="singleLevel"/>
     <w:tmpl w:val="73C82224"/>
@@ -2352,7 +2109,7 @@
 </file>
 
 <file path=word/styles.xml><?xml version="1.0" encoding="utf-8"?>
-<w:styles xmlns:mc="http://schemas.openxmlformats.org/markup-compatibility/2006" xmlns:r="http://schemas.openxmlformats.org/officeDocument/2006/relationships" xmlns:w="http://schemas.openxmlformats.org/wordprocessingml/2006/main" xmlns:w14="http://schemas.microsoft.com/office/word/2010/wordml" mc:Ignorable="w14">
+<w:styles xmlns:mc="http://schemas.openxmlformats.org/markup-compatibility/2006" xmlns:r="http://schemas.openxmlformats.org/officeDocument/2006/relationships" xmlns:w="http://schemas.openxmlformats.org/wordprocessingml/2006/main" xmlns:w14="http://schemas.microsoft.com/office/word/2010/wordml" xmlns:w15="http://schemas.microsoft.com/office/word/2012/wordml" xmlns:w16se="http://schemas.microsoft.com/office/word/2015/wordml/symex" mc:Ignorable="w14 w15 w16se">
   <w:docDefaults>
     <w:rPrDefault>
       <w:rPr>
@@ -2362,1351 +2119,379 @@
     </w:rPrDefault>
     <w:pPrDefault/>
   </w:docDefaults>
-  <w:latentStyles w:defLockedState="0" w:defUIPriority="99" w:defSemiHidden="1" w:defUnhideWhenUsed="1" w:defQFormat="0" w:count="267">
-    <w:lsdException w:name="Normal" w:semiHidden="0" w:uiPriority="0" w:unhideWhenUsed="0" w:qFormat="1"/>
-    <w:lsdException w:name="heading 1" w:semiHidden="0" w:uiPriority="0" w:unhideWhenUsed="0" w:qFormat="1"/>
-    <w:lsdException w:name="heading 2" w:semiHidden="0" w:uiPriority="9" w:unhideWhenUsed="0" w:qFormat="1"/>
-    <w:lsdException w:name="heading 3" w:semiHidden="0" w:uiPriority="9" w:unhideWhenUsed="0" w:qFormat="1"/>
-    <w:lsdException w:name="heading 4" w:semiHidden="0" w:uiPriority="9" w:unhideWhenUsed="0" w:qFormat="1"/>
-    <w:lsdException w:name="heading 5" w:semiHidden="0" w:uiPriority="9" w:unhideWhenUsed="0" w:qFormat="1"/>
-    <w:lsdException w:name="heading 6" w:semiHidden="0" w:uiPriority="9" w:unhideWhenUsed="0" w:qFormat="1"/>
-    <w:lsdException w:name="heading 7" w:semiHidden="0" w:uiPriority="9" w:unhideWhenUsed="0" w:qFormat="1"/>
-    <w:lsdException w:name="heading 8" w:semiHidden="0" w:uiPriority="9" w:unhideWhenUsed="0" w:qFormat="1"/>
-    <w:lsdException w:name="heading 9" w:semiHidden="0" w:uiPriority="9" w:unhideWhenUsed="0" w:qFormat="1"/>
-    <w:lsdException w:name="toc 1" w:uiPriority="39"/>
-    <w:lsdException w:name="toc 2" w:uiPriority="39"/>
-    <w:lsdException w:name="toc 3" w:uiPriority="39"/>
-    <w:lsdException w:name="toc 4" w:uiPriority="39"/>
-    <w:lsdException w:name="toc 5" w:uiPriority="39"/>
-    <w:lsdException w:name="toc 6" w:uiPriority="39"/>
-    <w:lsdException w:name="toc 7" w:uiPriority="39"/>
-    <w:lsdException w:name="toc 8" w:uiPriority="39"/>
-    <w:lsdException w:name="toc 9" w:uiPriority="39"/>
-    <w:lsdException w:name="caption" w:semiHidden="0" w:uiPriority="35" w:unhideWhenUsed="0" w:qFormat="1"/>
-    <w:lsdException w:name="Title" w:semiHidden="0" w:uiPriority="10" w:unhideWhenUsed="0" w:qFormat="1"/>
-    <w:lsdException w:name="Default Paragraph Font" w:uiPriority="1"/>
-    <w:lsdException w:name="Subtitle" w:semiHidden="0" w:uiPriority="11" w:unhideWhenUsed="0" w:qFormat="1"/>
-    <w:lsdException w:name="Hyperlink" w:uiPriority="0"/>
-    <w:lsdException w:name="Strong" w:semiHidden="0" w:uiPriority="22" w:unhideWhenUsed="0" w:qFormat="1"/>
-    <w:lsdException w:name="Emphasis" w:semiHidden="0" w:uiPriority="20" w:unhideWhenUsed="0" w:qFormat="1"/>
-    <w:lsdException w:name="Table Grid" w:semiHidden="0" w:uiPriority="59" w:unhideWhenUsed="0"/>
-    <w:lsdException w:name="Placeholder Text" w:unhideWhenUsed="0"/>
-    <w:lsdException w:name="No Spacing" w:semiHidden="0" w:uiPriority="1" w:unhideWhenUsed="0" w:qFormat="1"/>
-    <w:lsdException w:name="Light Shading" w:semiHidden="0" w:uiPriority="60" w:unhideWhenUsed="0"/>
-    <w:lsdException w:name="Light List" w:semiHidden="0" w:uiPriority="61" w:unhideWhenUsed="0"/>
-    <w:lsdException w:name="Light Grid" w:semiHidden="0" w:uiPriority="62" w:unhideWhenUsed="0"/>
-    <w:lsdException w:name="Medium Shading 1" w:semiHidden="0" w:uiPriority="63" w:unhideWhenUsed="0"/>
-    <w:lsdException w:name="Medium Shading 2" w:semiHidden="0" w:uiPriority="64" w:unhideWhenUsed="0"/>
-    <w:lsdException w:name="Medium List 1" w:semiHidden="0" w:uiPriority="65" w:unhideWhenUsed="0"/>
-    <w:lsdException w:name="Medium List 2" w:semiHidden="0" w:uiPriority="66" w:unhideWhenUsed="0"/>
-    <w:lsdException w:name="Medium Grid 1" w:semiHidden="0" w:uiPriority="67" w:unhideWhenUsed="0"/>
-    <w:lsdException w:name="Medium Grid 2" w:semiHidden="0" w:uiPriority="68" w:unhideWhenUsed="0"/>
-    <w:lsdException w:name="Medium Grid 3" w:semiHidden="0" w:uiPriority="69" w:unhideWhenUsed="0"/>
-    <w:lsdException w:name="Dark List" w:semiHidden="0" w:uiPriority="70" w:unhideWhenUsed="0"/>
-    <w:lsdException w:name="Colorful Shading" w:semiHidden="0" w:uiPriority="71" w:unhideWhenUsed="0"/>
-    <w:lsdException w:name="Colorful List" w:semiHidden="0" w:uiPriority="72" w:unhideWhenUsed="0" w:qFormat="1"/>
-    <w:lsdException w:name="Colorful Grid" w:semiHidden="0" w:uiPriority="73" w:unhideWhenUsed="0" w:qFormat="1"/>
-    <w:lsdException w:name="Light Shading Accent 1" w:semiHidden="0" w:uiPriority="60" w:unhideWhenUsed="0" w:qFormat="1"/>
-    <w:lsdException w:name="Light List Accent 1" w:semiHidden="0" w:uiPriority="61" w:unhideWhenUsed="0"/>
-    <w:lsdException w:name="Light Grid Accent 1" w:semiHidden="0" w:uiPriority="62" w:unhideWhenUsed="0"/>
-    <w:lsdException w:name="Medium Shading 1 Accent 1" w:semiHidden="0" w:uiPriority="63" w:unhideWhenUsed="0"/>
-    <w:lsdException w:name="Medium Shading 2 Accent 1" w:semiHidden="0" w:uiPriority="64" w:unhideWhenUsed="0"/>
-    <w:lsdException w:name="Medium List 1 Accent 1" w:semiHidden="0" w:uiPriority="65" w:unhideWhenUsed="0"/>
-    <w:lsdException w:name="Revision" w:unhideWhenUsed="0"/>
-    <w:lsdException w:name="List Paragraph" w:semiHidden="0" w:uiPriority="34" w:unhideWhenUsed="0" w:qFormat="1"/>
-    <w:lsdException w:name="Quote" w:semiHidden="0" w:uiPriority="29" w:unhideWhenUsed="0" w:qFormat="1"/>
-    <w:lsdException w:name="Intense Quote" w:semiHidden="0" w:uiPriority="30" w:unhideWhenUsed="0" w:qFormat="1"/>
-    <w:lsdException w:name="Medium List 2 Accent 1" w:semiHidden="0" w:uiPriority="66" w:unhideWhenUsed="0"/>
-    <w:lsdException w:name="Medium Grid 1 Accent 1" w:semiHidden="0" w:uiPriority="67" w:unhideWhenUsed="0"/>
-    <w:lsdException w:name="Medium Grid 2 Accent 1" w:semiHidden="0" w:uiPriority="68" w:unhideWhenUsed="0"/>
-    <w:lsdException w:name="Medium Grid 3 Accent 1" w:semiHidden="0" w:uiPriority="69" w:unhideWhenUsed="0"/>
-    <w:lsdException w:name="Dark List Accent 1" w:semiHidden="0" w:uiPriority="70" w:unhideWhenUsed="0"/>
-    <w:lsdException w:name="Colorful Shading Accent 1" w:semiHidden="0" w:uiPriority="71" w:unhideWhenUsed="0"/>
-    <w:lsdException w:name="Colorful List Accent 1" w:semiHidden="0" w:uiPriority="72" w:unhideWhenUsed="0"/>
-    <w:lsdException w:name="Colorful Grid Accent 1" w:semiHidden="0" w:uiPriority="73" w:unhideWhenUsed="0"/>
-    <w:lsdException w:name="Light Shading Accent 2" w:semiHidden="0" w:uiPriority="60" w:unhideWhenUsed="0"/>
-    <w:lsdException w:name="Light List Accent 2" w:semiHidden="0" w:uiPriority="61" w:unhideWhenUsed="0"/>
-    <w:lsdException w:name="Light Grid Accent 2" w:semiHidden="0" w:uiPriority="62" w:unhideWhenUsed="0"/>
-    <w:lsdException w:name="Medium Shading 1 Accent 2" w:semiHidden="0" w:uiPriority="63" w:unhideWhenUsed="0"/>
-    <w:lsdException w:name="Medium Shading 2 Accent 2" w:semiHidden="0" w:uiPriority="64" w:unhideWhenUsed="0"/>
-    <w:lsdException w:name="Medium List 1 Accent 2" w:semiHidden="0" w:uiPriority="65" w:unhideWhenUsed="0"/>
-    <w:lsdException w:name="Medium List 2 Accent 2" w:semiHidden="0" w:uiPriority="66" w:unhideWhenUsed="0"/>
-    <w:lsdException w:name="Medium Grid 1 Accent 2" w:semiHidden="0" w:uiPriority="67" w:unhideWhenUsed="0"/>
-    <w:lsdException w:name="Medium Grid 2 Accent 2" w:semiHidden="0" w:uiPriority="68" w:unhideWhenUsed="0"/>
-    <w:lsdException w:name="Medium Grid 3 Accent 2" w:semiHidden="0" w:uiPriority="69" w:unhideWhenUsed="0"/>
-    <w:lsdException w:name="Dark List Accent 2" w:semiHidden="0" w:uiPriority="70" w:unhideWhenUsed="0"/>
-    <w:lsdException w:name="Colorful Shading Accent 2" w:semiHidden="0" w:uiPriority="71" w:unhideWhenUsed="0"/>
-    <w:lsdException w:name="Colorful List Accent 2" w:semiHidden="0" w:uiPriority="72" w:unhideWhenUsed="0"/>
-    <w:lsdException w:name="Colorful Grid Accent 2" w:semiHidden="0" w:uiPriority="73" w:unhideWhenUsed="0"/>
-    <w:lsdException w:name="Light Shading Accent 3" w:semiHidden="0" w:uiPriority="60" w:unhideWhenUsed="0"/>
-    <w:lsdException w:name="Light List Accent 3" w:semiHidden="0" w:uiPriority="61" w:unhideWhenUsed="0"/>
-    <w:lsdException w:name="Light Grid Accent 3" w:semiHidden="0" w:uiPriority="62" w:unhideWhenUsed="0"/>
-    <w:lsdException w:name="Medium Shading 1 Accent 3" w:semiHidden="0" w:uiPriority="63" w:unhideWhenUsed="0"/>
-    <w:lsdException w:name="Medium Shading 2 Accent 3" w:semiHidden="0" w:uiPriority="64" w:unhideWhenUsed="0"/>
-    <w:lsdException w:name="Medium List 1 Accent 3" w:semiHidden="0" w:uiPriority="65" w:unhideWhenUsed="0"/>
-    <w:lsdException w:name="Medium List 2 Accent 3" w:semiHidden="0" w:uiPriority="66" w:unhideWhenUsed="0"/>
-    <w:lsdException w:name="Medium Grid 1 Accent 3" w:semiHidden="0" w:uiPriority="67" w:unhideWhenUsed="0"/>
-    <w:lsdException w:name="Medium Grid 2 Accent 3" w:semiHidden="0" w:uiPriority="68" w:unhideWhenUsed="0"/>
-    <w:lsdException w:name="Medium Grid 3 Accent 3" w:semiHidden="0" w:uiPriority="69" w:unhideWhenUsed="0"/>
-    <w:lsdException w:name="Dark List Accent 3" w:semiHidden="0" w:uiPriority="70" w:unhideWhenUsed="0"/>
-    <w:lsdException w:name="Colorful Shading Accent 3" w:semiHidden="0" w:uiPriority="71" w:unhideWhenUsed="0"/>
-    <w:lsdException w:name="Colorful List Accent 3" w:semiHidden="0" w:uiPriority="72" w:unhideWhenUsed="0"/>
-    <w:lsdException w:name="Colorful Grid Accent 3" w:semiHidden="0" w:uiPriority="73" w:unhideWhenUsed="0"/>
-    <w:lsdException w:name="Light Shading Accent 4" w:semiHidden="0" w:uiPriority="60" w:unhideWhenUsed="0"/>
-    <w:lsdException w:name="Light List Accent 4" w:semiHidden="0" w:uiPriority="61" w:unhideWhenUsed="0"/>
-    <w:lsdException w:name="Light Grid Accent 4" w:semiHidden="0" w:uiPriority="62" w:unhideWhenUsed="0"/>
-    <w:lsdException w:name="Medium Shading 1 Accent 4" w:semiHidden="0" w:uiPriority="63" w:unhideWhenUsed="0"/>
-    <w:lsdException w:name="Medium Shading 2 Accent 4" w:semiHidden="0" w:uiPriority="64" w:unhideWhenUsed="0"/>
-    <w:lsdException w:name="Medium List 1 Accent 4" w:semiHidden="0" w:uiPriority="65" w:unhideWhenUsed="0"/>
-    <w:lsdException w:name="Medium List 2 Accent 4" w:semiHidden="0" w:uiPriority="66" w:unhideWhenUsed="0"/>
-    <w:lsdException w:name="Medium Grid 1 Accent 4" w:semiHidden="0" w:uiPriority="67" w:unhideWhenUsed="0"/>
-    <w:lsdException w:name="Medium Grid 2 Accent 4" w:semiHidden="0" w:uiPriority="68" w:unhideWhenUsed="0"/>
-    <w:lsdException w:name="Medium Grid 3 Accent 4" w:semiHidden="0" w:uiPriority="69" w:unhideWhenUsed="0"/>
-    <w:lsdException w:name="Dark List Accent 4" w:semiHidden="0" w:uiPriority="70" w:unhideWhenUsed="0"/>
-    <w:lsdException w:name="Colorful Shading Accent 4" w:semiHidden="0" w:uiPriority="71" w:unhideWhenUsed="0"/>
-    <w:lsdException w:name="Colorful List Accent 4" w:semiHidden="0" w:uiPriority="72" w:unhideWhenUsed="0"/>
-    <w:lsdException w:name="Colorful Grid Accent 4" w:semiHidden="0" w:uiPriority="73" w:unhideWhenUsed="0"/>
-    <w:lsdException w:name="Light Shading Accent 5" w:semiHidden="0" w:uiPriority="60" w:unhideWhenUsed="0"/>
-    <w:lsdException w:name="Light List Accent 5" w:semiHidden="0" w:uiPriority="61" w:unhideWhenUsed="0"/>
-    <w:lsdException w:name="Light Grid Accent 5" w:semiHidden="0" w:uiPriority="62" w:unhideWhenUsed="0"/>
-    <w:lsdException w:name="Medium Shading 1 Accent 5" w:semiHidden="0" w:uiPriority="63" w:unhideWhenUsed="0"/>
-    <w:lsdException w:name="Medium Shading 2 Accent 5" w:semiHidden="0" w:uiPriority="64" w:unhideWhenUsed="0"/>
-    <w:lsdException w:name="Medium List 1 Accent 5" w:semiHidden="0" w:uiPriority="65" w:unhideWhenUsed="0"/>
-    <w:lsdException w:name="Medium List 2 Accent 5" w:semiHidden="0" w:uiPriority="66" w:unhideWhenUsed="0"/>
-    <w:lsdException w:name="Medium Grid 1 Accent 5" w:semiHidden="0" w:uiPriority="67" w:unhideWhenUsed="0"/>
-    <w:lsdException w:name="Medium Grid 2 Accent 5" w:semiHidden="0" w:uiPriority="68" w:unhideWhenUsed="0"/>
-    <w:lsdException w:name="Medium Grid 3 Accent 5" w:semiHidden="0" w:uiPriority="69" w:unhideWhenUsed="0"/>
-    <w:lsdException w:name="Dark List Accent 5" w:semiHidden="0" w:uiPriority="70" w:unhideWhenUsed="0"/>
-    <w:lsdException w:name="Colorful Shading Accent 5" w:semiHidden="0" w:uiPriority="71" w:unhideWhenUsed="0"/>
-    <w:lsdException w:name="Colorful List Accent 5" w:semiHidden="0" w:uiPriority="72" w:unhideWhenUsed="0"/>
-    <w:lsdException w:name="Colorful Grid Accent 5" w:semiHidden="0" w:uiPriority="73" w:unhideWhenUsed="0"/>
-    <w:lsdException w:name="Light Shading Accent 6" w:semiHidden="0" w:uiPriority="60" w:unhideWhenUsed="0"/>
-    <w:lsdException w:name="Light List Accent 6" w:semiHidden="0" w:uiPriority="61" w:unhideWhenUsed="0"/>
-    <w:lsdException w:name="Light Grid Accent 6" w:semiHidden="0" w:uiPriority="62" w:unhideWhenUsed="0"/>
-    <w:lsdException w:name="Medium Shading 1 Accent 6" w:semiHidden="0" w:uiPriority="63" w:unhideWhenUsed="0"/>
-    <w:lsdException w:name="Medium Shading 2 Accent 6" w:semiHidden="0" w:uiPriority="64" w:unhideWhenUsed="0"/>
-    <w:lsdException w:name="Medium List 1 Accent 6" w:semiHidden="0" w:uiPriority="65" w:unhideWhenUsed="0" w:qFormat="1"/>
-    <w:lsdException w:name="Medium List 2 Accent 6" w:semiHidden="0" w:uiPriority="66" w:unhideWhenUsed="0" w:qFormat="1"/>
-    <w:lsdException w:name="Medium Grid 1 Accent 6" w:semiHidden="0" w:uiPriority="67" w:unhideWhenUsed="0" w:qFormat="1"/>
-    <w:lsdException w:name="Medium Grid 2 Accent 6" w:semiHidden="0" w:uiPriority="68" w:unhideWhenUsed="0" w:qFormat="1"/>
-    <w:lsdException w:name="Medium Grid 3 Accent 6" w:semiHidden="0" w:uiPriority="69" w:unhideWhenUsed="0" w:qFormat="1"/>
-    <w:lsdException w:name="Dark List Accent 6" w:semiHidden="0" w:uiPriority="70" w:unhideWhenUsed="0"/>
-    <w:lsdException w:name="Colorful Shading Accent 6" w:semiHidden="0" w:uiPriority="71" w:unhideWhenUsed="0" w:qFormat="1"/>
-    <w:lsdException w:name="Colorful List Accent 6" w:semiHidden="0" w:uiPriority="72" w:unhideWhenUsed="0"/>
-    <w:lsdException w:name="Colorful Grid Accent 6" w:semiHidden="0" w:uiPriority="73" w:unhideWhenUsed="0"/>
-    <w:lsdException w:name="Subtle Emphasis" w:semiHidden="0" w:uiPriority="19" w:unhideWhenUsed="0" w:qFormat="1"/>
-    <w:lsdException w:name="Intense Emphasis" w:semiHidden="0" w:uiPriority="21" w:unhideWhenUsed="0" w:qFormat="1"/>
-    <w:lsdException w:name="Subtle Reference" w:semiHidden="0" w:uiPriority="31" w:unhideWhenUsed="0" w:qFormat="1"/>
-    <w:lsdException w:name="Intense Reference" w:semiHidden="0" w:uiPriority="32" w:unhideWhenUsed="0" w:qFormat="1"/>
-    <w:lsdException w:name="Book Title" w:semiHidden="0" w:uiPriority="33" w:unhideWhenUsed="0" w:qFormat="1"/>
-    <w:lsdException w:name="Bibliography" w:uiPriority="37"/>
-    <w:lsdException w:name="TOC Heading" w:uiPriority="39" w:qFormat="1"/>
-  </w:latentStyles>
-  <w:style w:type="paragraph" w:default="1" w:styleId="Normal">
-    <w:name w:val="Normal"/>
-    <w:qFormat/>
-    <w:pPr>
-      <w:spacing w:after="120"/>
-      <w:jc w:val="both"/>
-    </w:pPr>
-    <w:rPr>
-      <w:rFonts w:ascii="Times New Roman" w:eastAsia="Times New Roman" w:hAnsi="Times New Roman"/>
-    </w:rPr>
-  </w:style>
-  <w:style w:type="paragraph" w:styleId="Heading1">
-    <w:name w:val="heading 1"/>
-    <w:basedOn w:val="Normal"/>
-    <w:next w:val="Normal"/>
-    <w:qFormat/>
-    <w:pPr>
-      <w:keepNext/>
-      <w:keepLines/>
-      <w:spacing w:before="120" w:after="0"/>
-      <w:outlineLvl w:val="0"/>
-    </w:pPr>
-    <w:rPr>
-      <w:rFonts w:ascii="Arial" w:hAnsi="Arial"/>
-      <w:b/>
-      <w:caps/>
-      <w:kern w:val="32"/>
-      <w:sz w:val="18"/>
-    </w:rPr>
-  </w:style>
-  <w:style w:type="paragraph" w:styleId="Heading2">
-    <w:name w:val="heading 2"/>
-    <w:basedOn w:val="Heading1"/>
-    <w:next w:val="Normal"/>
-    <w:qFormat/>
-    <w:pPr>
-      <w:outlineLvl w:val="1"/>
-    </w:pPr>
-    <w:rPr>
-      <w:caps w:val="0"/>
-    </w:rPr>
-  </w:style>
-  <w:style w:type="paragraph" w:styleId="Heading3">
-    <w:name w:val="heading 3"/>
-    <w:basedOn w:val="Heading2"/>
-    <w:next w:val="Normal"/>
-    <w:qFormat/>
-    <w:pPr>
-      <w:outlineLvl w:val="2"/>
-    </w:pPr>
-    <w:rPr>
-      <w:b w:val="0"/>
-      <w:i/>
-    </w:rPr>
-  </w:style>
-  <w:style w:type="paragraph" w:styleId="Heading4">
-    <w:name w:val="heading 4"/>
-    <w:basedOn w:val="Normal"/>
-    <w:next w:val="Normal"/>
-    <w:qFormat/>
-    <w:pPr>
-      <w:keepNext/>
-      <w:numPr>
-        <w:ilvl w:val="3"/>
-        <w:numId w:val="23"/>
-      </w:numPr>
-      <w:spacing w:before="240" w:after="60"/>
-      <w:outlineLvl w:val="3"/>
-    </w:pPr>
-    <w:rPr>
-      <w:b/>
-      <w:sz w:val="28"/>
-    </w:rPr>
-  </w:style>
-  <w:style w:type="paragraph" w:styleId="Heading5">
-    <w:name w:val="heading 5"/>
-    <w:basedOn w:val="Normal"/>
-    <w:next w:val="Normal"/>
-    <w:qFormat/>
-    <w:pPr>
-      <w:numPr>
-        <w:ilvl w:val="4"/>
-        <w:numId w:val="23"/>
-      </w:numPr>
-      <w:spacing w:before="240" w:after="60"/>
-      <w:outlineLvl w:val="4"/>
-    </w:pPr>
-    <w:rPr>
-      <w:b/>
-      <w:i/>
-      <w:sz w:val="26"/>
-    </w:rPr>
-  </w:style>
-  <w:style w:type="paragraph" w:styleId="Heading6">
-    <w:name w:val="heading 6"/>
-    <w:basedOn w:val="Normal"/>
-    <w:next w:val="Normal"/>
-    <w:qFormat/>
-    <w:pPr>
-      <w:numPr>
-        <w:ilvl w:val="5"/>
-        <w:numId w:val="23"/>
-      </w:numPr>
-      <w:spacing w:before="240" w:after="60"/>
-      <w:outlineLvl w:val="5"/>
-    </w:pPr>
-    <w:rPr>
-      <w:b/>
-      <w:sz w:val="22"/>
-    </w:rPr>
-  </w:style>
-  <w:style w:type="paragraph" w:styleId="Heading7">
-    <w:name w:val="heading 7"/>
-    <w:basedOn w:val="Normal"/>
-    <w:next w:val="Normal"/>
-    <w:qFormat/>
-    <w:pPr>
-      <w:numPr>
-        <w:ilvl w:val="6"/>
-        <w:numId w:val="23"/>
-      </w:numPr>
-      <w:spacing w:before="240" w:after="60"/>
-      <w:outlineLvl w:val="6"/>
-    </w:pPr>
-  </w:style>
-  <w:style w:type="paragraph" w:styleId="Heading8">
-    <w:name w:val="heading 8"/>
-    <w:basedOn w:val="Normal"/>
-    <w:next w:val="Normal"/>
-    <w:qFormat/>
-    <w:pPr>
-      <w:numPr>
-        <w:ilvl w:val="7"/>
-        <w:numId w:val="23"/>
-      </w:numPr>
-      <w:spacing w:before="240" w:after="60"/>
-      <w:outlineLvl w:val="7"/>
-    </w:pPr>
-    <w:rPr>
-      <w:i/>
-    </w:rPr>
-  </w:style>
-  <w:style w:type="paragraph" w:styleId="Heading9">
-    <w:name w:val="heading 9"/>
-    <w:basedOn w:val="Normal"/>
-    <w:next w:val="Normal"/>
-    <w:qFormat/>
-    <w:pPr>
-      <w:numPr>
-        <w:ilvl w:val="8"/>
-        <w:numId w:val="23"/>
-      </w:numPr>
-      <w:spacing w:before="240" w:after="60"/>
-      <w:outlineLvl w:val="8"/>
-    </w:pPr>
-    <w:rPr>
-      <w:rFonts w:ascii="Arial" w:hAnsi="Arial"/>
-      <w:sz w:val="22"/>
-    </w:rPr>
-  </w:style>
-  <w:style w:type="character" w:default="1" w:styleId="DefaultParagraphFont">
-    <w:name w:val="Default Paragraph Font"/>
-    <w:uiPriority w:val="1"/>
-    <w:semiHidden/>
-    <w:unhideWhenUsed/>
-  </w:style>
-  <w:style w:type="table" w:default="1" w:styleId="TableNormal">
-    <w:name w:val="Normal Table"/>
-    <w:uiPriority w:val="99"/>
-    <w:semiHidden/>
-    <w:unhideWhenUsed/>
-    <w:tblPr>
-      <w:tblInd w:w="0" w:type="dxa"/>
-      <w:tblCellMar>
-        <w:top w:w="0" w:type="dxa"/>
-        <w:left w:w="108" w:type="dxa"/>
-        <w:bottom w:w="0" w:type="dxa"/>
-        <w:right w:w="108" w:type="dxa"/>
-      </w:tblCellMar>
-    </w:tblPr>
-  </w:style>
-  <w:style w:type="numbering" w:default="1" w:styleId="NoList">
-    <w:name w:val="No List"/>
-    <w:uiPriority w:val="99"/>
-    <w:semiHidden/>
-    <w:unhideWhenUsed/>
-  </w:style>
-  <w:style w:type="paragraph" w:styleId="Footer">
-    <w:name w:val="footer"/>
-    <w:basedOn w:val="Normal"/>
-    <w:pPr>
-      <w:tabs>
-        <w:tab w:val="center" w:pos="4320"/>
-        <w:tab w:val="right" w:pos="8640"/>
-      </w:tabs>
-    </w:pPr>
-  </w:style>
-  <w:style w:type="paragraph" w:styleId="Header">
-    <w:name w:val="header"/>
-    <w:basedOn w:val="Normal"/>
-    <w:pPr>
-      <w:tabs>
-        <w:tab w:val="center" w:pos="4320"/>
-        <w:tab w:val="right" w:pos="8640"/>
-      </w:tabs>
-    </w:pPr>
-    <w:rPr>
-      <w:rFonts w:ascii="Arial" w:hAnsi="Arial"/>
-    </w:rPr>
-  </w:style>
-  <w:style w:type="paragraph" w:customStyle="1" w:styleId="Author">
-    <w:name w:val="Author"/>
-    <w:basedOn w:val="Normal"/>
-    <w:link w:val="AuthorChar"/>
-    <w:pPr>
-      <w:spacing w:after="0"/>
-      <w:jc w:val="center"/>
-    </w:pPr>
-    <w:rPr>
-      <w:b/>
-      <w:color w:val="000000"/>
-      <w:sz w:val="24"/>
-    </w:rPr>
-  </w:style>
-  <w:style w:type="character" w:styleId="PageNumber">
-    <w:name w:val="page number"/>
-    <w:basedOn w:val="DefaultParagraphFont"/>
-  </w:style>
-  <w:style w:type="paragraph" w:styleId="Title">
-    <w:name w:val="Title"/>
-    <w:basedOn w:val="Normal"/>
-    <w:qFormat/>
-    <w:pPr>
-      <w:spacing w:before="100" w:beforeAutospacing="1"/>
-      <w:jc w:val="center"/>
-      <w:outlineLvl w:val="0"/>
-    </w:pPr>
-    <w:rPr>
-      <w:rFonts w:ascii="Arial" w:hAnsi="Arial"/>
-      <w:b/>
-      <w:kern w:val="28"/>
-      <w:sz w:val="36"/>
-    </w:rPr>
-  </w:style>
-  <w:style w:type="paragraph" w:styleId="BlockText">
-    <w:name w:val="Block Text"/>
-    <w:basedOn w:val="Normal"/>
-    <w:pPr>
-      <w:ind w:left="1440" w:right="1440"/>
-    </w:pPr>
-  </w:style>
-  <w:style w:type="paragraph" w:styleId="Caption">
-    <w:name w:val="caption"/>
-    <w:basedOn w:val="Normal"/>
-    <w:next w:val="Normal"/>
-    <w:qFormat/>
-    <w:rsid w:val="00D90F52"/>
-    <w:pPr>
-      <w:spacing w:before="60"/>
-      <w:jc w:val="center"/>
-    </w:pPr>
-    <w:rPr>
-      <w:b/>
-      <w:sz w:val="18"/>
-    </w:rPr>
-  </w:style>
-  <w:style w:type="paragraph" w:styleId="Closing">
-    <w:name w:val="Closing"/>
-    <w:basedOn w:val="Normal"/>
-    <w:pPr>
-      <w:ind w:left="4320"/>
-    </w:pPr>
-  </w:style>
-  <w:style w:type="paragraph" w:styleId="CommentText">
-    <w:name w:val="annotation text"/>
-    <w:basedOn w:val="Normal"/>
-    <w:semiHidden/>
-  </w:style>
-  <w:style w:type="paragraph" w:styleId="Date">
-    <w:name w:val="Date"/>
-    <w:basedOn w:val="Normal"/>
-    <w:next w:val="Normal"/>
-  </w:style>
-  <w:style w:type="paragraph" w:styleId="DocumentMap">
-    <w:name w:val="Document Map"/>
-    <w:basedOn w:val="Normal"/>
-    <w:semiHidden/>
-    <w:pPr>
-      <w:shd w:val="clear" w:color="auto" w:fill="000080"/>
-    </w:pPr>
-    <w:rPr>
-      <w:rFonts w:ascii="Tahoma" w:hAnsi="Tahoma"/>
-    </w:rPr>
-  </w:style>
-  <w:style w:type="paragraph" w:styleId="FootnoteText">
-    <w:name w:val="footnote text"/>
-    <w:basedOn w:val="Normal"/>
-    <w:semiHidden/>
-    <w:pPr>
-      <w:tabs>
-        <w:tab w:val="left" w:pos="360"/>
-      </w:tabs>
-    </w:pPr>
-  </w:style>
-  <w:style w:type="paragraph" w:styleId="Index1">
-    <w:name w:val="index 1"/>
-    <w:basedOn w:val="Normal"/>
-    <w:next w:val="Normal"/>
-    <w:autoRedefine/>
-    <w:semiHidden/>
-    <w:pPr>
-      <w:ind w:left="240" w:hanging="240"/>
-    </w:pPr>
-  </w:style>
-  <w:style w:type="paragraph" w:styleId="Index2">
-    <w:name w:val="index 2"/>
-    <w:basedOn w:val="Normal"/>
-    <w:next w:val="Normal"/>
-    <w:autoRedefine/>
-    <w:semiHidden/>
-    <w:pPr>
-      <w:ind w:left="480" w:hanging="240"/>
-    </w:pPr>
-  </w:style>
-  <w:style w:type="paragraph" w:styleId="Index3">
-    <w:name w:val="index 3"/>
-    <w:basedOn w:val="Normal"/>
-    <w:next w:val="Normal"/>
-    <w:autoRedefine/>
-    <w:semiHidden/>
-    <w:pPr>
-      <w:ind w:left="720" w:hanging="240"/>
-    </w:pPr>
-  </w:style>
-  <w:style w:type="paragraph" w:styleId="Index4">
-    <w:name w:val="index 4"/>
-    <w:basedOn w:val="Normal"/>
-    <w:next w:val="Normal"/>
-    <w:autoRedefine/>
-    <w:semiHidden/>
-    <w:pPr>
-      <w:ind w:left="960" w:hanging="240"/>
-    </w:pPr>
-  </w:style>
-  <w:style w:type="paragraph" w:styleId="Index5">
-    <w:name w:val="index 5"/>
-    <w:basedOn w:val="Normal"/>
-    <w:next w:val="Normal"/>
-    <w:autoRedefine/>
-    <w:semiHidden/>
-    <w:pPr>
-      <w:ind w:left="1200" w:hanging="240"/>
-    </w:pPr>
-  </w:style>
-  <w:style w:type="paragraph" w:styleId="Index6">
-    <w:name w:val="index 6"/>
-    <w:basedOn w:val="Normal"/>
-    <w:next w:val="Normal"/>
-    <w:autoRedefine/>
-    <w:semiHidden/>
-    <w:pPr>
-      <w:ind w:left="1440" w:hanging="240"/>
-    </w:pPr>
-  </w:style>
-  <w:style w:type="paragraph" w:styleId="Index7">
-    <w:name w:val="index 7"/>
-    <w:basedOn w:val="Normal"/>
-    <w:next w:val="Normal"/>
-    <w:autoRedefine/>
-    <w:semiHidden/>
-    <w:pPr>
-      <w:ind w:left="1680" w:hanging="240"/>
-    </w:pPr>
-  </w:style>
-  <w:style w:type="paragraph" w:styleId="Index8">
-    <w:name w:val="index 8"/>
-    <w:basedOn w:val="Normal"/>
-    <w:next w:val="Normal"/>
-    <w:autoRedefine/>
-    <w:semiHidden/>
-    <w:pPr>
-      <w:ind w:left="1920" w:hanging="240"/>
-    </w:pPr>
-  </w:style>
-  <w:style w:type="paragraph" w:styleId="Index9">
-    <w:name w:val="index 9"/>
-    <w:basedOn w:val="Normal"/>
-    <w:next w:val="Normal"/>
-    <w:autoRedefine/>
-    <w:semiHidden/>
-    <w:pPr>
-      <w:ind w:left="2160" w:hanging="240"/>
-    </w:pPr>
-  </w:style>
-  <w:style w:type="paragraph" w:styleId="IndexHeading">
-    <w:name w:val="index heading"/>
-    <w:basedOn w:val="Normal"/>
-    <w:next w:val="Index1"/>
-    <w:semiHidden/>
-    <w:rPr>
-      <w:rFonts w:ascii="Arial" w:hAnsi="Arial"/>
-      <w:b/>
-    </w:rPr>
-  </w:style>
-  <w:style w:type="paragraph" w:styleId="List">
-    <w:name w:val="List"/>
-    <w:basedOn w:val="Normal"/>
-    <w:pPr>
-      <w:ind w:left="360" w:hanging="360"/>
-    </w:pPr>
-  </w:style>
-  <w:style w:type="paragraph" w:styleId="List2">
-    <w:name w:val="List 2"/>
-    <w:basedOn w:val="Normal"/>
-    <w:pPr>
-      <w:ind w:left="720" w:hanging="360"/>
-    </w:pPr>
-  </w:style>
-  <w:style w:type="paragraph" w:styleId="List3">
-    <w:name w:val="List 3"/>
-    <w:basedOn w:val="Normal"/>
-    <w:pPr>
-      <w:ind w:left="1080" w:hanging="360"/>
-    </w:pPr>
-  </w:style>
-  <w:style w:type="paragraph" w:styleId="List4">
-    <w:name w:val="List 4"/>
-    <w:basedOn w:val="Normal"/>
-    <w:pPr>
-      <w:ind w:left="1440" w:hanging="360"/>
-    </w:pPr>
-  </w:style>
-  <w:style w:type="paragraph" w:styleId="List5">
-    <w:name w:val="List 5"/>
-    <w:basedOn w:val="Normal"/>
-    <w:pPr>
-      <w:ind w:left="1800" w:hanging="360"/>
-    </w:pPr>
-  </w:style>
-  <w:style w:type="paragraph" w:styleId="ListBullet">
-    <w:name w:val="List Bullet"/>
-    <w:basedOn w:val="Normal"/>
-    <w:autoRedefine/>
-    <w:pPr>
-      <w:numPr>
-        <w:numId w:val="11"/>
-      </w:numPr>
-    </w:pPr>
-  </w:style>
-  <w:style w:type="paragraph" w:styleId="ListBullet2">
-    <w:name w:val="List Bullet 2"/>
-    <w:basedOn w:val="Normal"/>
-    <w:autoRedefine/>
-    <w:pPr>
-      <w:numPr>
-        <w:numId w:val="12"/>
-      </w:numPr>
-    </w:pPr>
-  </w:style>
-  <w:style w:type="paragraph" w:styleId="ListBullet3">
-    <w:name w:val="List Bullet 3"/>
-    <w:basedOn w:val="Normal"/>
-    <w:autoRedefine/>
-    <w:pPr>
-      <w:numPr>
-        <w:numId w:val="13"/>
-      </w:numPr>
-    </w:pPr>
-  </w:style>
-  <w:style w:type="paragraph" w:styleId="ListBullet4">
-    <w:name w:val="List Bullet 4"/>
-    <w:basedOn w:val="Normal"/>
-    <w:autoRedefine/>
-    <w:pPr>
-      <w:numPr>
-        <w:numId w:val="14"/>
-      </w:numPr>
-    </w:pPr>
-  </w:style>
-  <w:style w:type="paragraph" w:styleId="ListBullet5">
-    <w:name w:val="List Bullet 5"/>
-    <w:basedOn w:val="Normal"/>
-    <w:autoRedefine/>
-    <w:pPr>
-      <w:numPr>
-        <w:numId w:val="15"/>
-      </w:numPr>
-    </w:pPr>
-  </w:style>
-  <w:style w:type="paragraph" w:styleId="ListContinue">
-    <w:name w:val="List Continue"/>
-    <w:basedOn w:val="Normal"/>
-    <w:pPr>
-      <w:ind w:left="360"/>
-    </w:pPr>
-  </w:style>
-  <w:style w:type="paragraph" w:styleId="ListContinue2">
-    <w:name w:val="List Continue 2"/>
-    <w:basedOn w:val="Normal"/>
-    <w:pPr>
-      <w:ind w:left="720"/>
-    </w:pPr>
-  </w:style>
-  <w:style w:type="paragraph" w:styleId="ListContinue3">
-    <w:name w:val="List Continue 3"/>
-    <w:basedOn w:val="Normal"/>
-    <w:pPr>
-      <w:ind w:left="1080"/>
-    </w:pPr>
-  </w:style>
-  <w:style w:type="paragraph" w:styleId="ListContinue4">
-    <w:name w:val="List Continue 4"/>
-    <w:basedOn w:val="Normal"/>
-    <w:pPr>
-      <w:ind w:left="1440"/>
-    </w:pPr>
-  </w:style>
-  <w:style w:type="paragraph" w:styleId="ListContinue5">
-    <w:name w:val="List Continue 5"/>
-    <w:basedOn w:val="Normal"/>
-    <w:pPr>
-      <w:ind w:left="1800"/>
-    </w:pPr>
-  </w:style>
-  <w:style w:type="paragraph" w:styleId="ListNumber">
-    <w:name w:val="List Number"/>
-    <w:basedOn w:val="Normal"/>
-    <w:pPr>
-      <w:numPr>
-        <w:numId w:val="16"/>
-      </w:numPr>
-    </w:pPr>
-  </w:style>
-  <w:style w:type="paragraph" w:styleId="ListNumber2">
-    <w:name w:val="List Number 2"/>
-    <w:basedOn w:val="Normal"/>
-    <w:pPr>
-      <w:numPr>
-        <w:numId w:val="17"/>
-      </w:numPr>
-    </w:pPr>
-  </w:style>
-  <w:style w:type="paragraph" w:styleId="ListNumber3">
-    <w:name w:val="List Number 3"/>
-    <w:basedOn w:val="Normal"/>
-    <w:pPr>
-      <w:numPr>
-        <w:numId w:val="18"/>
-      </w:numPr>
-    </w:pPr>
-  </w:style>
-  <w:style w:type="paragraph" w:styleId="ListNumber4">
-    <w:name w:val="List Number 4"/>
-    <w:basedOn w:val="Normal"/>
-    <w:pPr>
-      <w:numPr>
-        <w:numId w:val="19"/>
-      </w:numPr>
-    </w:pPr>
-  </w:style>
-  <w:style w:type="paragraph" w:styleId="ListNumber5">
-    <w:name w:val="List Number 5"/>
-    <w:basedOn w:val="Normal"/>
-    <w:pPr>
-      <w:numPr>
-        <w:numId w:val="20"/>
-      </w:numPr>
-    </w:pPr>
-  </w:style>
-  <w:style w:type="paragraph" w:styleId="MacroText">
-    <w:name w:val="macro"/>
-    <w:semiHidden/>
-    <w:pPr>
-      <w:tabs>
-        <w:tab w:val="left" w:pos="480"/>
-        <w:tab w:val="left" w:pos="960"/>
-        <w:tab w:val="left" w:pos="1440"/>
-        <w:tab w:val="left" w:pos="1920"/>
-        <w:tab w:val="left" w:pos="2400"/>
-        <w:tab w:val="left" w:pos="2880"/>
-        <w:tab w:val="left" w:pos="3360"/>
-        <w:tab w:val="left" w:pos="3840"/>
-        <w:tab w:val="left" w:pos="4320"/>
-      </w:tabs>
-    </w:pPr>
-    <w:rPr>
-      <w:rFonts w:ascii="Courier New" w:eastAsia="Times New Roman" w:hAnsi="Courier New"/>
-    </w:rPr>
-  </w:style>
-  <w:style w:type="paragraph" w:styleId="MessageHeader">
-    <w:name w:val="Message Header"/>
-    <w:basedOn w:val="Normal"/>
-    <w:pPr>
-      <w:pBdr>
-        <w:top w:val="single" w:sz="6" w:space="1" w:color="auto"/>
-        <w:left w:val="single" w:sz="6" w:space="1" w:color="auto"/>
-        <w:bottom w:val="single" w:sz="6" w:space="1" w:color="auto"/>
-        <w:right w:val="single" w:sz="6" w:space="1" w:color="auto"/>
-      </w:pBdr>
-      <w:shd w:val="pct20" w:color="auto" w:fill="auto"/>
-      <w:ind w:left="1080" w:hanging="1080"/>
-    </w:pPr>
-    <w:rPr>
-      <w:rFonts w:ascii="Arial" w:hAnsi="Arial"/>
-    </w:rPr>
-  </w:style>
-  <w:style w:type="paragraph" w:styleId="NormalIndent">
-    <w:name w:val="Normal Indent"/>
-    <w:basedOn w:val="Normal"/>
-    <w:pPr>
-      <w:ind w:left="720"/>
-    </w:pPr>
-  </w:style>
-  <w:style w:type="paragraph" w:styleId="NoteHeading">
-    <w:name w:val="Note Heading"/>
-    <w:basedOn w:val="Normal"/>
-    <w:next w:val="Normal"/>
-  </w:style>
-  <w:style w:type="paragraph" w:styleId="PlainText">
-    <w:name w:val="Plain Text"/>
-    <w:basedOn w:val="Normal"/>
-    <w:rPr>
-      <w:rFonts w:ascii="Courier New" w:hAnsi="Courier New"/>
-    </w:rPr>
-  </w:style>
-  <w:style w:type="paragraph" w:styleId="Salutation">
-    <w:name w:val="Salutation"/>
-    <w:basedOn w:val="Normal"/>
-    <w:next w:val="Normal"/>
-  </w:style>
-  <w:style w:type="paragraph" w:styleId="Signature">
-    <w:name w:val="Signature"/>
-    <w:basedOn w:val="Normal"/>
-    <w:pPr>
-      <w:ind w:left="4320"/>
-    </w:pPr>
-  </w:style>
-  <w:style w:type="paragraph" w:styleId="Subtitle">
-    <w:name w:val="Subtitle"/>
-    <w:basedOn w:val="Normal"/>
-    <w:qFormat/>
-    <w:pPr>
-      <w:spacing w:after="60"/>
-      <w:jc w:val="center"/>
-      <w:outlineLvl w:val="1"/>
-    </w:pPr>
-    <w:rPr>
-      <w:rFonts w:ascii="Arial" w:hAnsi="Arial"/>
-    </w:rPr>
-  </w:style>
-  <w:style w:type="paragraph" w:styleId="TOAHeading">
-    <w:name w:val="toa heading"/>
-    <w:basedOn w:val="Normal"/>
-    <w:next w:val="Normal"/>
-    <w:semiHidden/>
-    <w:pPr>
-      <w:spacing w:before="120"/>
-    </w:pPr>
-    <w:rPr>
-      <w:rFonts w:ascii="Arial" w:hAnsi="Arial"/>
-      <w:b/>
-    </w:rPr>
-  </w:style>
-  <w:style w:type="paragraph" w:styleId="TOC1">
-    <w:name w:val="toc 1"/>
-    <w:basedOn w:val="Normal"/>
-    <w:next w:val="Normal"/>
-    <w:autoRedefine/>
-    <w:semiHidden/>
-  </w:style>
-  <w:style w:type="paragraph" w:styleId="TOC2">
-    <w:name w:val="toc 2"/>
-    <w:basedOn w:val="Normal"/>
-    <w:next w:val="Normal"/>
-    <w:autoRedefine/>
-    <w:semiHidden/>
-    <w:pPr>
-      <w:ind w:left="240"/>
-    </w:pPr>
-  </w:style>
-  <w:style w:type="paragraph" w:styleId="TOC3">
-    <w:name w:val="toc 3"/>
-    <w:basedOn w:val="Normal"/>
-    <w:next w:val="Normal"/>
-    <w:autoRedefine/>
-    <w:semiHidden/>
-    <w:pPr>
-      <w:ind w:left="480"/>
-    </w:pPr>
-  </w:style>
-  <w:style w:type="paragraph" w:styleId="TOC4">
-    <w:name w:val="toc 4"/>
-    <w:basedOn w:val="Normal"/>
-    <w:next w:val="Normal"/>
-    <w:autoRedefine/>
-    <w:semiHidden/>
-    <w:pPr>
-      <w:ind w:left="720"/>
-    </w:pPr>
-  </w:style>
-  <w:style w:type="paragraph" w:styleId="TOC5">
-    <w:name w:val="toc 5"/>
-    <w:basedOn w:val="Normal"/>
-    <w:next w:val="Normal"/>
-    <w:autoRedefine/>
-    <w:semiHidden/>
-    <w:pPr>
-      <w:ind w:left="960"/>
-    </w:pPr>
-  </w:style>
-  <w:style w:type="paragraph" w:styleId="TOC6">
-    <w:name w:val="toc 6"/>
-    <w:basedOn w:val="Normal"/>
-    <w:next w:val="Normal"/>
-    <w:autoRedefine/>
-    <w:semiHidden/>
-    <w:pPr>
-      <w:ind w:left="1200"/>
-    </w:pPr>
-  </w:style>
-  <w:style w:type="paragraph" w:styleId="TOC7">
-    <w:name w:val="toc 7"/>
-    <w:basedOn w:val="Normal"/>
-    <w:next w:val="Normal"/>
-    <w:autoRedefine/>
-    <w:semiHidden/>
-    <w:pPr>
-      <w:ind w:left="1440"/>
-    </w:pPr>
-  </w:style>
-  <w:style w:type="paragraph" w:styleId="TOC8">
-    <w:name w:val="toc 8"/>
-    <w:basedOn w:val="Normal"/>
-    <w:next w:val="Normal"/>
-    <w:autoRedefine/>
-    <w:semiHidden/>
-    <w:pPr>
-      <w:ind w:left="1680"/>
-    </w:pPr>
-  </w:style>
-  <w:style w:type="paragraph" w:styleId="TOC9">
-    <w:name w:val="toc 9"/>
-    <w:basedOn w:val="Normal"/>
-    <w:next w:val="Normal"/>
-    <w:autoRedefine/>
-    <w:semiHidden/>
-    <w:pPr>
-      <w:ind w:left="1920"/>
-    </w:pPr>
-  </w:style>
-  <w:style w:type="character" w:styleId="FootnoteReference">
-    <w:name w:val="footnote reference"/>
-    <w:semiHidden/>
-    <w:rPr>
-      <w:vertAlign w:val="superscript"/>
-    </w:rPr>
-  </w:style>
-  <w:style w:type="paragraph" w:customStyle="1" w:styleId="Bullet">
-    <w:name w:val="Bullet"/>
-    <w:basedOn w:val="Normal"/>
-    <w:pPr>
-      <w:numPr>
-        <w:numId w:val="31"/>
-      </w:numPr>
-      <w:tabs>
-        <w:tab w:val="clear" w:pos="720"/>
-        <w:tab w:val="left" w:pos="180"/>
-      </w:tabs>
-      <w:overflowPunct w:val="0"/>
-      <w:autoSpaceDE w:val="0"/>
-      <w:autoSpaceDN w:val="0"/>
-      <w:adjustRightInd w:val="0"/>
-      <w:spacing w:after="80"/>
-      <w:ind w:left="180" w:hanging="180"/>
-      <w:textAlignment w:val="baseline"/>
-    </w:pPr>
-  </w:style>
-  <w:style w:type="paragraph" w:customStyle="1" w:styleId="Paper-Title">
-    <w:name w:val="Paper-Title"/>
-    <w:basedOn w:val="Normal"/>
-    <w:pPr>
-      <w:overflowPunct w:val="0"/>
-      <w:autoSpaceDE w:val="0"/>
-      <w:autoSpaceDN w:val="0"/>
-      <w:adjustRightInd w:val="0"/>
-      <w:jc w:val="center"/>
-      <w:textAlignment w:val="baseline"/>
-    </w:pPr>
-    <w:rPr>
-      <w:rFonts w:ascii="Helvetica" w:hAnsi="Helvetica"/>
-      <w:b/>
-      <w:sz w:val="36"/>
-    </w:rPr>
-  </w:style>
-  <w:style w:type="paragraph" w:customStyle="1" w:styleId="References">
-    <w:name w:val="References"/>
-    <w:basedOn w:val="Normal"/>
-    <w:rsid w:val="00853A06"/>
-    <w:pPr>
-      <w:numPr>
-        <w:numId w:val="44"/>
-      </w:numPr>
-      <w:overflowPunct w:val="0"/>
-      <w:autoSpaceDE w:val="0"/>
-      <w:autoSpaceDN w:val="0"/>
-      <w:adjustRightInd w:val="0"/>
-      <w:spacing w:after="80"/>
-      <w:ind w:left="360"/>
-      <w:jc w:val="left"/>
-      <w:textAlignment w:val="baseline"/>
-    </w:pPr>
-  </w:style>
-  <w:style w:type="character" w:styleId="CommentReference">
-    <w:name w:val="annotation reference"/>
-    <w:semiHidden/>
-    <w:rPr>
-      <w:sz w:val="16"/>
-    </w:rPr>
-  </w:style>
-  <w:style w:type="paragraph" w:customStyle="1" w:styleId="Abstract">
-    <w:name w:val="Abstract"/>
-    <w:basedOn w:val="Heading1"/>
-    <w:pPr>
-      <w:spacing w:before="40"/>
-      <w:outlineLvl w:val="9"/>
-    </w:pPr>
-    <w:rPr>
-      <w:rFonts w:ascii="Times New Roman" w:hAnsi="Times New Roman"/>
-      <w:kern w:val="28"/>
-      <w:sz w:val="24"/>
-    </w:rPr>
-  </w:style>
-  <w:style w:type="character" w:styleId="Hyperlink">
-    <w:name w:val="Hyperlink"/>
-    <w:rsid w:val="00480565"/>
-    <w:rPr>
-      <w:color w:val="4173AF"/>
-      <w:sz w:val="20"/>
-      <w:szCs w:val="20"/>
-    </w:rPr>
-  </w:style>
-  <w:style w:type="paragraph" w:customStyle="1" w:styleId="Affiliation">
-    <w:name w:val="Affiliation"/>
-    <w:basedOn w:val="Author"/>
-    <w:link w:val="AffiliationChar"/>
-    <w:rPr>
-      <w:b w:val="0"/>
-    </w:rPr>
-  </w:style>
-  <w:style w:type="paragraph" w:customStyle="1" w:styleId="Figure">
-    <w:name w:val="Figure"/>
-    <w:basedOn w:val="Normal"/>
-    <w:pPr>
-      <w:spacing w:after="0"/>
-    </w:pPr>
-  </w:style>
-  <w:style w:type="paragraph" w:customStyle="1" w:styleId="Copyright">
-    <w:name w:val="Copyright"/>
-    <w:basedOn w:val="Normal"/>
-    <w:pPr>
-      <w:framePr w:w="4680" w:h="1977" w:hRule="exact" w:hSpace="187" w:wrap="auto" w:vAnchor="page" w:hAnchor="page" w:x="1155" w:y="12605" w:anchorLock="1"/>
-      <w:spacing w:after="0"/>
-    </w:pPr>
-    <w:rPr>
-      <w:sz w:val="16"/>
-    </w:rPr>
-  </w:style>
-  <w:style w:type="paragraph" w:customStyle="1" w:styleId="cell">
-    <w:name w:val="cell"/>
-    <w:basedOn w:val="Normal"/>
-    <w:pPr>
-      <w:keepNext/>
-      <w:keepLines/>
-      <w:jc w:val="center"/>
-    </w:pPr>
-    <w:rPr>
-      <w:b/>
-    </w:rPr>
-  </w:style>
-  <w:style w:type="character" w:customStyle="1" w:styleId="v8n000000">
-    <w:name w:val="v8n000000"/>
-    <w:basedOn w:val="DefaultParagraphFont"/>
-  </w:style>
-  <w:style w:type="paragraph" w:customStyle="1" w:styleId="TableText">
-    <w:name w:val="Table Text"/>
-    <w:basedOn w:val="Normal"/>
-    <w:rsid w:val="00D90F52"/>
-    <w:pPr>
-      <w:keepLines/>
-      <w:spacing w:before="40" w:after="40"/>
-      <w:jc w:val="center"/>
-    </w:pPr>
-  </w:style>
-  <w:style w:type="character" w:styleId="FollowedHyperlink">
-    <w:name w:val="FollowedHyperlink"/>
-    <w:basedOn w:val="Hyperlink"/>
-    <w:rsid w:val="004F7A15"/>
-    <w:rPr>
-      <w:color w:val="4F81BD"/>
-      <w:sz w:val="20"/>
-      <w:szCs w:val="20"/>
-    </w:rPr>
-  </w:style>
-  <w:style w:type="paragraph" w:styleId="CommentSubject">
-    <w:name w:val="annotation subject"/>
-    <w:basedOn w:val="CommentText"/>
-    <w:next w:val="CommentText"/>
-    <w:semiHidden/>
-    <w:rsid w:val="006D66A4"/>
-    <w:rPr>
-      <w:b/>
-      <w:bCs/>
-    </w:rPr>
-  </w:style>
-  <w:style w:type="paragraph" w:styleId="BalloonText">
-    <w:name w:val="Balloon Text"/>
-    <w:basedOn w:val="Normal"/>
-    <w:semiHidden/>
-    <w:rsid w:val="006D66A4"/>
-    <w:rPr>
-      <w:rFonts w:ascii="Tahoma" w:hAnsi="Tahoma" w:cs="Tahoma"/>
-      <w:sz w:val="16"/>
-      <w:szCs w:val="16"/>
-    </w:rPr>
-  </w:style>
-  <w:style w:type="character" w:customStyle="1" w:styleId="q">
-    <w:name w:val="q"/>
-    <w:basedOn w:val="DefaultParagraphFont"/>
-    <w:rsid w:val="00F01986"/>
-  </w:style>
-  <w:style w:type="paragraph" w:customStyle="1" w:styleId="Link">
-    <w:name w:val="Link"/>
-    <w:basedOn w:val="Normal"/>
-    <w:link w:val="LinkChar"/>
-    <w:rsid w:val="00F100EF"/>
-    <w:rPr>
-      <w:color w:val="2E74B5"/>
-      <w:sz w:val="18"/>
-      <w:szCs w:val="18"/>
-    </w:rPr>
-  </w:style>
-  <w:style w:type="character" w:customStyle="1" w:styleId="LinkChar">
-    <w:name w:val="Link Char"/>
-    <w:link w:val="Link"/>
-    <w:rsid w:val="00F100EF"/>
-    <w:rPr>
-      <w:rFonts w:ascii="Times New Roman" w:eastAsia="Times New Roman" w:hAnsi="Times New Roman"/>
-      <w:color w:val="2E74B5"/>
-      <w:sz w:val="18"/>
-      <w:szCs w:val="18"/>
-    </w:rPr>
-  </w:style>
-  <w:style w:type="paragraph" w:customStyle="1" w:styleId="AuthorName">
-    <w:name w:val="Author Name"/>
-    <w:basedOn w:val="Author"/>
-    <w:link w:val="AuthorNameChar"/>
-    <w:qFormat/>
-    <w:rsid w:val="005A2C27"/>
-  </w:style>
-  <w:style w:type="paragraph" w:customStyle="1" w:styleId="AuthorAffiliation">
-    <w:name w:val="Author Affiliation"/>
-    <w:basedOn w:val="Affiliation"/>
-    <w:link w:val="AuthorAffiliationChar"/>
-    <w:qFormat/>
-    <w:rsid w:val="005A2C27"/>
-  </w:style>
-  <w:style w:type="character" w:customStyle="1" w:styleId="AuthorChar">
-    <w:name w:val="Author Char"/>
-    <w:basedOn w:val="DefaultParagraphFont"/>
-    <w:link w:val="Author"/>
-    <w:rsid w:val="005A2C27"/>
-    <w:rPr>
-      <w:rFonts w:ascii="Times New Roman" w:eastAsia="Times New Roman" w:hAnsi="Times New Roman"/>
-      <w:b/>
-      <w:color w:val="000000"/>
-      <w:sz w:val="24"/>
-    </w:rPr>
-  </w:style>
-  <w:style w:type="character" w:customStyle="1" w:styleId="AuthorNameChar">
-    <w:name w:val="Author Name Char"/>
-    <w:basedOn w:val="AuthorChar"/>
-    <w:link w:val="AuthorName"/>
-    <w:rsid w:val="005A2C27"/>
-    <w:rPr>
-      <w:rFonts w:ascii="Times New Roman" w:eastAsia="Times New Roman" w:hAnsi="Times New Roman"/>
-      <w:b/>
-      <w:color w:val="000000"/>
-      <w:sz w:val="24"/>
-    </w:rPr>
-  </w:style>
-  <w:style w:type="paragraph" w:customStyle="1" w:styleId="StyleDescription">
-    <w:name w:val="Style Description"/>
-    <w:basedOn w:val="Normal"/>
-    <w:link w:val="StyleDescriptionChar"/>
-    <w:qFormat/>
-    <w:rsid w:val="005A2C27"/>
-    <w:rPr>
-      <w:rFonts w:ascii="Courier New" w:hAnsi="Courier New"/>
-      <w:sz w:val="18"/>
-    </w:rPr>
-  </w:style>
-  <w:style w:type="character" w:customStyle="1" w:styleId="AffiliationChar">
-    <w:name w:val="Affiliation Char"/>
-    <w:basedOn w:val="AuthorChar"/>
-    <w:link w:val="Affiliation"/>
-    <w:rsid w:val="005A2C27"/>
-    <w:rPr>
-      <w:rFonts w:ascii="Times New Roman" w:eastAsia="Times New Roman" w:hAnsi="Times New Roman"/>
-      <w:b w:val="0"/>
-      <w:color w:val="000000"/>
-      <w:sz w:val="24"/>
-    </w:rPr>
-  </w:style>
-  <w:style w:type="character" w:customStyle="1" w:styleId="AuthorAffiliationChar">
-    <w:name w:val="Author Affiliation Char"/>
-    <w:basedOn w:val="AffiliationChar"/>
-    <w:link w:val="AuthorAffiliation"/>
-    <w:rsid w:val="005A2C27"/>
-    <w:rPr>
-      <w:rFonts w:ascii="Times New Roman" w:eastAsia="Times New Roman" w:hAnsi="Times New Roman"/>
-      <w:b w:val="0"/>
-      <w:color w:val="000000"/>
-      <w:sz w:val="24"/>
-    </w:rPr>
-  </w:style>
-  <w:style w:type="character" w:customStyle="1" w:styleId="StyleDescriptionChar">
-    <w:name w:val="Style Description Char"/>
-    <w:basedOn w:val="DefaultParagraphFont"/>
-    <w:link w:val="StyleDescription"/>
-    <w:rsid w:val="005A2C27"/>
-    <w:rPr>
-      <w:rFonts w:ascii="Courier New" w:eastAsia="Times New Roman" w:hAnsi="Courier New"/>
-      <w:sz w:val="18"/>
-    </w:rPr>
-  </w:style>
-  <w:style w:type="paragraph" w:customStyle="1" w:styleId="bulletlist">
-    <w:name w:val="bullet list"/>
-    <w:basedOn w:val="Normal"/>
-    <w:rsid w:val="00103A63"/>
-    <w:pPr>
-      <w:numPr>
-        <w:numId w:val="46"/>
-      </w:numPr>
-      <w:spacing w:before="60" w:after="0" w:line="240" w:lineRule="atLeast"/>
-      <w:jc w:val="left"/>
-    </w:pPr>
-    <w:rPr>
-      <w:rFonts w:ascii="Verdana" w:hAnsi="Verdana"/>
-      <w:kern w:val="18"/>
-      <w:sz w:val="17"/>
-    </w:rPr>
-  </w:style>
-</w:styles>
-</file>
-
-<file path=word/stylesWithEffects.xml><?xml version="1.0" encoding="utf-8"?>
-<w:styles xmlns:wpc="http://schemas.microsoft.com/office/word/2010/wordprocessingCanvas" xmlns:mc="http://schemas.openxmlformats.org/markup-compatibility/2006" xmlns:o="urn:schemas-microsoft-com:office:office" xmlns:r="http://schemas.openxmlformats.org/officeDocument/2006/relationships" xmlns:m="http://schemas.openxmlformats.org/officeDocument/2006/math" xmlns:v="urn:schemas-microsoft-com:vml" xmlns:wp14="http://schemas.microsoft.com/office/word/2010/wordprocessingDrawing" xmlns:wp="http://schemas.openxmlformats.org/drawingml/2006/wordprocessingDrawing" xmlns:w10="urn:schemas-microsoft-com:office:word" xmlns:w="http://schemas.openxmlformats.org/wordprocessingml/2006/main" xmlns:w14="http://schemas.microsoft.com/office/word/2010/wordml" xmlns:wpg="http://schemas.microsoft.com/office/word/2010/wordprocessingGroup" xmlns:wpi="http://schemas.microsoft.com/office/word/2010/wordprocessingInk" xmlns:wne="http://schemas.microsoft.com/office/word/2006/wordml" xmlns:wps="http://schemas.microsoft.com/office/word/2010/wordprocessingShape" mc:Ignorable="w14 wp14">
-  <w:docDefaults>
-    <w:rPrDefault>
-      <w:rPr>
-        <w:rFonts w:ascii="Times" w:eastAsia="Times" w:hAnsi="Times" w:cs="Times New Roman"/>
-        <w:lang w:val="en-US" w:eastAsia="en-US" w:bidi="ar-SA"/>
-      </w:rPr>
-    </w:rPrDefault>
-    <w:pPrDefault/>
-  </w:docDefaults>
-  <w:latentStyles w:defLockedState="0" w:defUIPriority="99" w:defSemiHidden="1" w:defUnhideWhenUsed="1" w:defQFormat="0" w:count="267">
-    <w:lsdException w:name="Normal" w:semiHidden="0" w:uiPriority="0" w:unhideWhenUsed="0" w:qFormat="1"/>
-    <w:lsdException w:name="heading 1" w:semiHidden="0" w:uiPriority="0" w:unhideWhenUsed="0" w:qFormat="1"/>
-    <w:lsdException w:name="heading 2" w:semiHidden="0" w:uiPriority="9" w:unhideWhenUsed="0" w:qFormat="1"/>
-    <w:lsdException w:name="heading 3" w:semiHidden="0" w:uiPriority="9" w:unhideWhenUsed="0" w:qFormat="1"/>
-    <w:lsdException w:name="heading 4" w:semiHidden="0" w:uiPriority="9" w:unhideWhenUsed="0" w:qFormat="1"/>
-    <w:lsdException w:name="heading 5" w:semiHidden="0" w:uiPriority="9" w:unhideWhenUsed="0" w:qFormat="1"/>
-    <w:lsdException w:name="heading 6" w:semiHidden="0" w:uiPriority="9" w:unhideWhenUsed="0" w:qFormat="1"/>
-    <w:lsdException w:name="heading 7" w:semiHidden="0" w:uiPriority="9" w:unhideWhenUsed="0" w:qFormat="1"/>
-    <w:lsdException w:name="heading 8" w:semiHidden="0" w:uiPriority="9" w:unhideWhenUsed="0" w:qFormat="1"/>
-    <w:lsdException w:name="heading 9" w:semiHidden="0" w:uiPriority="9" w:unhideWhenUsed="0" w:qFormat="1"/>
-    <w:lsdException w:name="toc 1" w:uiPriority="39"/>
-    <w:lsdException w:name="toc 2" w:uiPriority="39"/>
-    <w:lsdException w:name="toc 3" w:uiPriority="39"/>
-    <w:lsdException w:name="toc 4" w:uiPriority="39"/>
-    <w:lsdException w:name="toc 5" w:uiPriority="39"/>
-    <w:lsdException w:name="toc 6" w:uiPriority="39"/>
-    <w:lsdException w:name="toc 7" w:uiPriority="39"/>
-    <w:lsdException w:name="toc 8" w:uiPriority="39"/>
-    <w:lsdException w:name="toc 9" w:uiPriority="39"/>
-    <w:lsdException w:name="caption" w:semiHidden="0" w:uiPriority="35" w:unhideWhenUsed="0" w:qFormat="1"/>
-    <w:lsdException w:name="Title" w:semiHidden="0" w:uiPriority="10" w:unhideWhenUsed="0" w:qFormat="1"/>
-    <w:lsdException w:name="Default Paragraph Font" w:uiPriority="1"/>
-    <w:lsdException w:name="Subtitle" w:semiHidden="0" w:uiPriority="11" w:unhideWhenUsed="0" w:qFormat="1"/>
-    <w:lsdException w:name="Hyperlink" w:uiPriority="0"/>
-    <w:lsdException w:name="Strong" w:semiHidden="0" w:uiPriority="22" w:unhideWhenUsed="0" w:qFormat="1"/>
-    <w:lsdException w:name="Emphasis" w:semiHidden="0" w:uiPriority="20" w:unhideWhenUsed="0" w:qFormat="1"/>
-    <w:lsdException w:name="Table Grid" w:semiHidden="0" w:uiPriority="59" w:unhideWhenUsed="0"/>
-    <w:lsdException w:name="Placeholder Text" w:unhideWhenUsed="0"/>
-    <w:lsdException w:name="No Spacing" w:semiHidden="0" w:uiPriority="1" w:unhideWhenUsed="0" w:qFormat="1"/>
-    <w:lsdException w:name="Light Shading" w:semiHidden="0" w:uiPriority="60" w:unhideWhenUsed="0"/>
-    <w:lsdException w:name="Light List" w:semiHidden="0" w:uiPriority="61" w:unhideWhenUsed="0"/>
-    <w:lsdException w:name="Light Grid" w:semiHidden="0" w:uiPriority="62" w:unhideWhenUsed="0"/>
-    <w:lsdException w:name="Medium Shading 1" w:semiHidden="0" w:uiPriority="63" w:unhideWhenUsed="0"/>
-    <w:lsdException w:name="Medium Shading 2" w:semiHidden="0" w:uiPriority="64" w:unhideWhenUsed="0"/>
-    <w:lsdException w:name="Medium List 1" w:semiHidden="0" w:uiPriority="65" w:unhideWhenUsed="0"/>
-    <w:lsdException w:name="Medium List 2" w:semiHidden="0" w:uiPriority="66" w:unhideWhenUsed="0"/>
-    <w:lsdException w:name="Medium Grid 1" w:semiHidden="0" w:uiPriority="67" w:unhideWhenUsed="0"/>
-    <w:lsdException w:name="Medium Grid 2" w:semiHidden="0" w:uiPriority="68" w:unhideWhenUsed="0"/>
-    <w:lsdException w:name="Medium Grid 3" w:semiHidden="0" w:uiPriority="69" w:unhideWhenUsed="0"/>
-    <w:lsdException w:name="Dark List" w:semiHidden="0" w:uiPriority="70" w:unhideWhenUsed="0"/>
-    <w:lsdException w:name="Colorful Shading" w:semiHidden="0" w:uiPriority="71" w:unhideWhenUsed="0"/>
-    <w:lsdException w:name="Colorful List" w:semiHidden="0" w:uiPriority="72" w:unhideWhenUsed="0" w:qFormat="1"/>
-    <w:lsdException w:name="Colorful Grid" w:semiHidden="0" w:uiPriority="73" w:unhideWhenUsed="0" w:qFormat="1"/>
-    <w:lsdException w:name="Light Shading Accent 1" w:semiHidden="0" w:uiPriority="60" w:unhideWhenUsed="0" w:qFormat="1"/>
-    <w:lsdException w:name="Light List Accent 1" w:semiHidden="0" w:uiPriority="61" w:unhideWhenUsed="0"/>
-    <w:lsdException w:name="Light Grid Accent 1" w:semiHidden="0" w:uiPriority="62" w:unhideWhenUsed="0"/>
-    <w:lsdException w:name="Medium Shading 1 Accent 1" w:semiHidden="0" w:uiPriority="63" w:unhideWhenUsed="0"/>
-    <w:lsdException w:name="Medium Shading 2 Accent 1" w:semiHidden="0" w:uiPriority="64" w:unhideWhenUsed="0"/>
-    <w:lsdException w:name="Medium List 1 Accent 1" w:semiHidden="0" w:uiPriority="65" w:unhideWhenUsed="0"/>
-    <w:lsdException w:name="Revision" w:unhideWhenUsed="0"/>
-    <w:lsdException w:name="List Paragraph" w:semiHidden="0" w:uiPriority="34" w:unhideWhenUsed="0" w:qFormat="1"/>
-    <w:lsdException w:name="Quote" w:semiHidden="0" w:uiPriority="29" w:unhideWhenUsed="0" w:qFormat="1"/>
-    <w:lsdException w:name="Intense Quote" w:semiHidden="0" w:uiPriority="30" w:unhideWhenUsed="0" w:qFormat="1"/>
-    <w:lsdException w:name="Medium List 2 Accent 1" w:semiHidden="0" w:uiPriority="66" w:unhideWhenUsed="0"/>
-    <w:lsdException w:name="Medium Grid 1 Accent 1" w:semiHidden="0" w:uiPriority="67" w:unhideWhenUsed="0"/>
-    <w:lsdException w:name="Medium Grid 2 Accent 1" w:semiHidden="0" w:uiPriority="68" w:unhideWhenUsed="0"/>
-    <w:lsdException w:name="Medium Grid 3 Accent 1" w:semiHidden="0" w:uiPriority="69" w:unhideWhenUsed="0"/>
-    <w:lsdException w:name="Dark List Accent 1" w:semiHidden="0" w:uiPriority="70" w:unhideWhenUsed="0"/>
-    <w:lsdException w:name="Colorful Shading Accent 1" w:semiHidden="0" w:uiPriority="71" w:unhideWhenUsed="0"/>
-    <w:lsdException w:name="Colorful List Accent 1" w:semiHidden="0" w:uiPriority="72" w:unhideWhenUsed="0"/>
-    <w:lsdException w:name="Colorful Grid Accent 1" w:semiHidden="0" w:uiPriority="73" w:unhideWhenUsed="0"/>
-    <w:lsdException w:name="Light Shading Accent 2" w:semiHidden="0" w:uiPriority="60" w:unhideWhenUsed="0"/>
-    <w:lsdException w:name="Light List Accent 2" w:semiHidden="0" w:uiPriority="61" w:unhideWhenUsed="0"/>
-    <w:lsdException w:name="Light Grid Accent 2" w:semiHidden="0" w:uiPriority="62" w:unhideWhenUsed="0"/>
-    <w:lsdException w:name="Medium Shading 1 Accent 2" w:semiHidden="0" w:uiPriority="63" w:unhideWhenUsed="0"/>
-    <w:lsdException w:name="Medium Shading 2 Accent 2" w:semiHidden="0" w:uiPriority="64" w:unhideWhenUsed="0"/>
-    <w:lsdException w:name="Medium List 1 Accent 2" w:semiHidden="0" w:uiPriority="65" w:unhideWhenUsed="0"/>
-    <w:lsdException w:name="Medium List 2 Accent 2" w:semiHidden="0" w:uiPriority="66" w:unhideWhenUsed="0"/>
-    <w:lsdException w:name="Medium Grid 1 Accent 2" w:semiHidden="0" w:uiPriority="67" w:unhideWhenUsed="0"/>
-    <w:lsdException w:name="Medium Grid 2 Accent 2" w:semiHidden="0" w:uiPriority="68" w:unhideWhenUsed="0"/>
-    <w:lsdException w:name="Medium Grid 3 Accent 2" w:semiHidden="0" w:uiPriority="69" w:unhideWhenUsed="0"/>
-    <w:lsdException w:name="Dark List Accent 2" w:semiHidden="0" w:uiPriority="70" w:unhideWhenUsed="0"/>
-    <w:lsdException w:name="Colorful Shading Accent 2" w:semiHidden="0" w:uiPriority="71" w:unhideWhenUsed="0"/>
-    <w:lsdException w:name="Colorful List Accent 2" w:semiHidden="0" w:uiPriority="72" w:unhideWhenUsed="0"/>
-    <w:lsdException w:name="Colorful Grid Accent 2" w:semiHidden="0" w:uiPriority="73" w:unhideWhenUsed="0"/>
-    <w:lsdException w:name="Light Shading Accent 3" w:semiHidden="0" w:uiPriority="60" w:unhideWhenUsed="0"/>
-    <w:lsdException w:name="Light List Accent 3" w:semiHidden="0" w:uiPriority="61" w:unhideWhenUsed="0"/>
-    <w:lsdException w:name="Light Grid Accent 3" w:semiHidden="0" w:uiPriority="62" w:unhideWhenUsed="0"/>
-    <w:lsdException w:name="Medium Shading 1 Accent 3" w:semiHidden="0" w:uiPriority="63" w:unhideWhenUsed="0"/>
-    <w:lsdException w:name="Medium Shading 2 Accent 3" w:semiHidden="0" w:uiPriority="64" w:unhideWhenUsed="0"/>
-    <w:lsdException w:name="Medium List 1 Accent 3" w:semiHidden="0" w:uiPriority="65" w:unhideWhenUsed="0"/>
-    <w:lsdException w:name="Medium List 2 Accent 3" w:semiHidden="0" w:uiPriority="66" w:unhideWhenUsed="0"/>
-    <w:lsdException w:name="Medium Grid 1 Accent 3" w:semiHidden="0" w:uiPriority="67" w:unhideWhenUsed="0"/>
-    <w:lsdException w:name="Medium Grid 2 Accent 3" w:semiHidden="0" w:uiPriority="68" w:unhideWhenUsed="0"/>
-    <w:lsdException w:name="Medium Grid 3 Accent 3" w:semiHidden="0" w:uiPriority="69" w:unhideWhenUsed="0"/>
-    <w:lsdException w:name="Dark List Accent 3" w:semiHidden="0" w:uiPriority="70" w:unhideWhenUsed="0"/>
-    <w:lsdException w:name="Colorful Shading Accent 3" w:semiHidden="0" w:uiPriority="71" w:unhideWhenUsed="0"/>
-    <w:lsdException w:name="Colorful List Accent 3" w:semiHidden="0" w:uiPriority="72" w:unhideWhenUsed="0"/>
-    <w:lsdException w:name="Colorful Grid Accent 3" w:semiHidden="0" w:uiPriority="73" w:unhideWhenUsed="0"/>
-    <w:lsdException w:name="Light Shading Accent 4" w:semiHidden="0" w:uiPriority="60" w:unhideWhenUsed="0"/>
-    <w:lsdException w:name="Light List Accent 4" w:semiHidden="0" w:uiPriority="61" w:unhideWhenUsed="0"/>
-    <w:lsdException w:name="Light Grid Accent 4" w:semiHidden="0" w:uiPriority="62" w:unhideWhenUsed="0"/>
-    <w:lsdException w:name="Medium Shading 1 Accent 4" w:semiHidden="0" w:uiPriority="63" w:unhideWhenUsed="0"/>
-    <w:lsdException w:name="Medium Shading 2 Accent 4" w:semiHidden="0" w:uiPriority="64" w:unhideWhenUsed="0"/>
-    <w:lsdException w:name="Medium List 1 Accent 4" w:semiHidden="0" w:uiPriority="65" w:unhideWhenUsed="0"/>
-    <w:lsdException w:name="Medium List 2 Accent 4" w:semiHidden="0" w:uiPriority="66" w:unhideWhenUsed="0"/>
-    <w:lsdException w:name="Medium Grid 1 Accent 4" w:semiHidden="0" w:uiPriority="67" w:unhideWhenUsed="0"/>
-    <w:lsdException w:name="Medium Grid 2 Accent 4" w:semiHidden="0" w:uiPriority="68" w:unhideWhenUsed="0"/>
-    <w:lsdException w:name="Medium Grid 3 Accent 4" w:semiHidden="0" w:uiPriority="69" w:unhideWhenUsed="0"/>
-    <w:lsdException w:name="Dark List Accent 4" w:semiHidden="0" w:uiPriority="70" w:unhideWhenUsed="0"/>
-    <w:lsdException w:name="Colorful Shading Accent 4" w:semiHidden="0" w:uiPriority="71" w:unhideWhenUsed="0"/>
-    <w:lsdException w:name="Colorful List Accent 4" w:semiHidden="0" w:uiPriority="72" w:unhideWhenUsed="0"/>
-    <w:lsdException w:name="Colorful Grid Accent 4" w:semiHidden="0" w:uiPriority="73" w:unhideWhenUsed="0"/>
-    <w:lsdException w:name="Light Shading Accent 5" w:semiHidden="0" w:uiPriority="60" w:unhideWhenUsed="0"/>
-    <w:lsdException w:name="Light List Accent 5" w:semiHidden="0" w:uiPriority="61" w:unhideWhenUsed="0"/>
-    <w:lsdException w:name="Light Grid Accent 5" w:semiHidden="0" w:uiPriority="62" w:unhideWhenUsed="0"/>
-    <w:lsdException w:name="Medium Shading 1 Accent 5" w:semiHidden="0" w:uiPriority="63" w:unhideWhenUsed="0"/>
-    <w:lsdException w:name="Medium Shading 2 Accent 5" w:semiHidden="0" w:uiPriority="64" w:unhideWhenUsed="0"/>
-    <w:lsdException w:name="Medium List 1 Accent 5" w:semiHidden="0" w:uiPriority="65" w:unhideWhenUsed="0"/>
-    <w:lsdException w:name="Medium List 2 Accent 5" w:semiHidden="0" w:uiPriority="66" w:unhideWhenUsed="0"/>
-    <w:lsdException w:name="Medium Grid 1 Accent 5" w:semiHidden="0" w:uiPriority="67" w:unhideWhenUsed="0"/>
-    <w:lsdException w:name="Medium Grid 2 Accent 5" w:semiHidden="0" w:uiPriority="68" w:unhideWhenUsed="0"/>
-    <w:lsdException w:name="Medium Grid 3 Accent 5" w:semiHidden="0" w:uiPriority="69" w:unhideWhenUsed="0"/>
-    <w:lsdException w:name="Dark List Accent 5" w:semiHidden="0" w:uiPriority="70" w:unhideWhenUsed="0"/>
-    <w:lsdException w:name="Colorful Shading Accent 5" w:semiHidden="0" w:uiPriority="71" w:unhideWhenUsed="0"/>
-    <w:lsdException w:name="Colorful List Accent 5" w:semiHidden="0" w:uiPriority="72" w:unhideWhenUsed="0"/>
-    <w:lsdException w:name="Colorful Grid Accent 5" w:semiHidden="0" w:uiPriority="73" w:unhideWhenUsed="0"/>
-    <w:lsdException w:name="Light Shading Accent 6" w:semiHidden="0" w:uiPriority="60" w:unhideWhenUsed="0"/>
-    <w:lsdException w:name="Light List Accent 6" w:semiHidden="0" w:uiPriority="61" w:unhideWhenUsed="0"/>
-    <w:lsdException w:name="Light Grid Accent 6" w:semiHidden="0" w:uiPriority="62" w:unhideWhenUsed="0"/>
-    <w:lsdException w:name="Medium Shading 1 Accent 6" w:semiHidden="0" w:uiPriority="63" w:unhideWhenUsed="0"/>
-    <w:lsdException w:name="Medium Shading 2 Accent 6" w:semiHidden="0" w:uiPriority="64" w:unhideWhenUsed="0"/>
-    <w:lsdException w:name="Medium List 1 Accent 6" w:semiHidden="0" w:uiPriority="65" w:unhideWhenUsed="0" w:qFormat="1"/>
-    <w:lsdException w:name="Medium List 2 Accent 6" w:semiHidden="0" w:uiPriority="66" w:unhideWhenUsed="0" w:qFormat="1"/>
-    <w:lsdException w:name="Medium Grid 1 Accent 6" w:semiHidden="0" w:uiPriority="67" w:unhideWhenUsed="0" w:qFormat="1"/>
-    <w:lsdException w:name="Medium Grid 2 Accent 6" w:semiHidden="0" w:uiPriority="68" w:unhideWhenUsed="0" w:qFormat="1"/>
-    <w:lsdException w:name="Medium Grid 3 Accent 6" w:semiHidden="0" w:uiPriority="69" w:unhideWhenUsed="0" w:qFormat="1"/>
-    <w:lsdException w:name="Dark List Accent 6" w:semiHidden="0" w:uiPriority="70" w:unhideWhenUsed="0"/>
-    <w:lsdException w:name="Colorful Shading Accent 6" w:semiHidden="0" w:uiPriority="71" w:unhideWhenUsed="0" w:qFormat="1"/>
-    <w:lsdException w:name="Colorful List Accent 6" w:semiHidden="0" w:uiPriority="72" w:unhideWhenUsed="0"/>
-    <w:lsdException w:name="Colorful Grid Accent 6" w:semiHidden="0" w:uiPriority="73" w:unhideWhenUsed="0"/>
-    <w:lsdException w:name="Subtle Emphasis" w:semiHidden="0" w:uiPriority="19" w:unhideWhenUsed="0" w:qFormat="1"/>
-    <w:lsdException w:name="Intense Emphasis" w:semiHidden="0" w:uiPriority="21" w:unhideWhenUsed="0" w:qFormat="1"/>
-    <w:lsdException w:name="Subtle Reference" w:semiHidden="0" w:uiPriority="31" w:unhideWhenUsed="0" w:qFormat="1"/>
-    <w:lsdException w:name="Intense Reference" w:semiHidden="0" w:uiPriority="32" w:unhideWhenUsed="0" w:qFormat="1"/>
-    <w:lsdException w:name="Book Title" w:semiHidden="0" w:uiPriority="33" w:unhideWhenUsed="0" w:qFormat="1"/>
-    <w:lsdException w:name="Bibliography" w:uiPriority="37"/>
-    <w:lsdException w:name="TOC Heading" w:uiPriority="39" w:qFormat="1"/>
+  <w:latentStyles w:defLockedState="0" w:defUIPriority="99" w:defSemiHidden="0" w:defUnhideWhenUsed="0" w:defQFormat="0" w:count="372">
+    <w:lsdException w:name="Normal" w:uiPriority="0" w:qFormat="1"/>
+    <w:lsdException w:name="heading 1" w:uiPriority="0" w:qFormat="1"/>
+    <w:lsdException w:name="heading 2" w:uiPriority="9" w:qFormat="1"/>
+    <w:lsdException w:name="heading 3" w:uiPriority="9" w:qFormat="1"/>
+    <w:lsdException w:name="heading 4" w:uiPriority="9" w:qFormat="1"/>
+    <w:lsdException w:name="heading 5" w:uiPriority="9" w:qFormat="1"/>
+    <w:lsdException w:name="heading 6" w:uiPriority="9" w:qFormat="1"/>
+    <w:lsdException w:name="heading 7" w:uiPriority="9" w:qFormat="1"/>
+    <w:lsdException w:name="heading 8" w:uiPriority="9" w:qFormat="1"/>
+    <w:lsdException w:name="heading 9" w:uiPriority="9" w:qFormat="1"/>
+    <w:lsdException w:name="index 1" w:semiHidden="1" w:unhideWhenUsed="1"/>
+    <w:lsdException w:name="index 2" w:semiHidden="1" w:unhideWhenUsed="1"/>
+    <w:lsdException w:name="index 3" w:semiHidden="1" w:unhideWhenUsed="1"/>
+    <w:lsdException w:name="index 4" w:semiHidden="1" w:unhideWhenUsed="1"/>
+    <w:lsdException w:name="index 5" w:semiHidden="1" w:unhideWhenUsed="1"/>
+    <w:lsdException w:name="index 6" w:semiHidden="1" w:unhideWhenUsed="1"/>
+    <w:lsdException w:name="index 7" w:semiHidden="1" w:unhideWhenUsed="1"/>
+    <w:lsdException w:name="index 8" w:semiHidden="1" w:unhideWhenUsed="1"/>
+    <w:lsdException w:name="index 9" w:semiHidden="1" w:unhideWhenUsed="1"/>
+    <w:lsdException w:name="toc 1" w:semiHidden="1" w:uiPriority="39" w:unhideWhenUsed="1"/>
+    <w:lsdException w:name="toc 2" w:semiHidden="1" w:uiPriority="39" w:unhideWhenUsed="1"/>
+    <w:lsdException w:name="toc 3" w:semiHidden="1" w:uiPriority="39" w:unhideWhenUsed="1"/>
+    <w:lsdException w:name="toc 4" w:semiHidden="1" w:uiPriority="39" w:unhideWhenUsed="1"/>
+    <w:lsdException w:name="toc 5" w:semiHidden="1" w:uiPriority="39" w:unhideWhenUsed="1"/>
+    <w:lsdException w:name="toc 6" w:semiHidden="1" w:uiPriority="39" w:unhideWhenUsed="1"/>
+    <w:lsdException w:name="toc 7" w:semiHidden="1" w:uiPriority="39" w:unhideWhenUsed="1"/>
+    <w:lsdException w:name="toc 8" w:semiHidden="1" w:uiPriority="39" w:unhideWhenUsed="1"/>
+    <w:lsdException w:name="toc 9" w:semiHidden="1" w:uiPriority="39" w:unhideWhenUsed="1"/>
+    <w:lsdException w:name="Normal Indent" w:semiHidden="1" w:unhideWhenUsed="1"/>
+    <w:lsdException w:name="footnote text" w:semiHidden="1" w:unhideWhenUsed="1"/>
+    <w:lsdException w:name="annotation text" w:semiHidden="1" w:unhideWhenUsed="1"/>
+    <w:lsdException w:name="header" w:semiHidden="1" w:unhideWhenUsed="1"/>
+    <w:lsdException w:name="footer" w:semiHidden="1" w:unhideWhenUsed="1"/>
+    <w:lsdException w:name="index heading" w:semiHidden="1" w:unhideWhenUsed="1"/>
+    <w:lsdException w:name="caption" w:uiPriority="35" w:qFormat="1"/>
+    <w:lsdException w:name="table of figures" w:semiHidden="1" w:unhideWhenUsed="1"/>
+    <w:lsdException w:name="envelope address" w:semiHidden="1" w:unhideWhenUsed="1"/>
+    <w:lsdException w:name="envelope return" w:semiHidden="1" w:unhideWhenUsed="1"/>
+    <w:lsdException w:name="footnote reference" w:semiHidden="1" w:unhideWhenUsed="1"/>
+    <w:lsdException w:name="annotation reference" w:semiHidden="1" w:unhideWhenUsed="1"/>
+    <w:lsdException w:name="line number" w:semiHidden="1" w:unhideWhenUsed="1"/>
+    <w:lsdException w:name="page number" w:semiHidden="1" w:unhideWhenUsed="1"/>
+    <w:lsdException w:name="endnote reference" w:semiHidden="1" w:unhideWhenUsed="1"/>
+    <w:lsdException w:name="endnote text" w:semiHidden="1" w:unhideWhenUsed="1"/>
+    <w:lsdException w:name="table of authorities" w:semiHidden="1" w:unhideWhenUsed="1"/>
+    <w:lsdException w:name="macro" w:semiHidden="1" w:unhideWhenUsed="1"/>
+    <w:lsdException w:name="toa heading" w:semiHidden="1" w:unhideWhenUsed="1"/>
+    <w:lsdException w:name="List" w:semiHidden="1" w:unhideWhenUsed="1"/>
+    <w:lsdException w:name="List Bullet" w:semiHidden="1" w:unhideWhenUsed="1"/>
+    <w:lsdException w:name="List Number" w:semiHidden="1" w:unhideWhenUsed="1"/>
+    <w:lsdException w:name="List 2" w:semiHidden="1" w:unhideWhenUsed="1"/>
+    <w:lsdException w:name="List 3" w:semiHidden="1" w:unhideWhenUsed="1"/>
+    <w:lsdException w:name="List 4" w:semiHidden="1" w:unhideWhenUsed="1"/>
+    <w:lsdException w:name="List 5" w:semiHidden="1" w:unhideWhenUsed="1"/>
+    <w:lsdException w:name="List Bullet 2" w:semiHidden="1" w:unhideWhenUsed="1"/>
+    <w:lsdException w:name="List Bullet 3" w:semiHidden="1" w:unhideWhenUsed="1"/>
+    <w:lsdException w:name="List Bullet 4" w:semiHidden="1" w:unhideWhenUsed="1"/>
+    <w:lsdException w:name="List Bullet 5" w:semiHidden="1" w:unhideWhenUsed="1"/>
+    <w:lsdException w:name="List Number 2" w:semiHidden="1" w:unhideWhenUsed="1"/>
+    <w:lsdException w:name="List Number 3" w:semiHidden="1" w:unhideWhenUsed="1"/>
+    <w:lsdException w:name="List Number 4" w:semiHidden="1" w:unhideWhenUsed="1"/>
+    <w:lsdException w:name="List Number 5" w:semiHidden="1" w:unhideWhenUsed="1"/>
+    <w:lsdException w:name="Title" w:uiPriority="10" w:qFormat="1"/>
+    <w:lsdException w:name="Closing" w:semiHidden="1" w:unhideWhenUsed="1"/>
+    <w:lsdException w:name="Signature" w:semiHidden="1" w:unhideWhenUsed="1"/>
+    <w:lsdException w:name="Default Paragraph Font" w:semiHidden="1" w:uiPriority="1" w:unhideWhenUsed="1"/>
+    <w:lsdException w:name="Body Text" w:semiHidden="1" w:unhideWhenUsed="1"/>
+    <w:lsdException w:name="Body Text Indent" w:semiHidden="1" w:unhideWhenUsed="1"/>
+    <w:lsdException w:name="List Continue" w:semiHidden="1" w:unhideWhenUsed="1"/>
+    <w:lsdException w:name="List Continue 2" w:semiHidden="1" w:unhideWhenUsed="1"/>
+    <w:lsdException w:name="List Continue 3" w:semiHidden="1" w:unhideWhenUsed="1"/>
+    <w:lsdException w:name="List Continue 4" w:semiHidden="1" w:unhideWhenUsed="1"/>
+    <w:lsdException w:name="List Continue 5" w:semiHidden="1" w:unhideWhenUsed="1"/>
+    <w:lsdException w:name="Message Header" w:semiHidden="1" w:unhideWhenUsed="1"/>
+    <w:lsdException w:name="Subtitle" w:uiPriority="11" w:qFormat="1"/>
+    <w:lsdException w:name="Salutation" w:semiHidden="1" w:unhideWhenUsed="1"/>
+    <w:lsdException w:name="Date" w:semiHidden="1" w:unhideWhenUsed="1"/>
+    <w:lsdException w:name="Body Text First Indent" w:semiHidden="1" w:unhideWhenUsed="1"/>
+    <w:lsdException w:name="Body Text First Indent 2" w:semiHidden="1" w:unhideWhenUsed="1"/>
+    <w:lsdException w:name="Note Heading" w:semiHidden="1" w:unhideWhenUsed="1"/>
+    <w:lsdException w:name="Body Text 2" w:semiHidden="1" w:unhideWhenUsed="1"/>
+    <w:lsdException w:name="Body Text 3" w:semiHidden="1" w:unhideWhenUsed="1"/>
+    <w:lsdException w:name="Body Text Indent 2" w:semiHidden="1" w:unhideWhenUsed="1"/>
+    <w:lsdException w:name="Body Text Indent 3" w:semiHidden="1" w:unhideWhenUsed="1"/>
+    <w:lsdException w:name="Block Text" w:semiHidden="1" w:unhideWhenUsed="1"/>
+    <w:lsdException w:name="Hyperlink" w:semiHidden="1" w:uiPriority="0" w:unhideWhenUsed="1"/>
+    <w:lsdException w:name="FollowedHyperlink" w:semiHidden="1" w:unhideWhenUsed="1"/>
+    <w:lsdException w:name="Strong" w:uiPriority="22" w:qFormat="1"/>
+    <w:lsdException w:name="Emphasis" w:uiPriority="20" w:qFormat="1"/>
+    <w:lsdException w:name="Document Map" w:semiHidden="1" w:unhideWhenUsed="1"/>
+    <w:lsdException w:name="Plain Text" w:semiHidden="1" w:unhideWhenUsed="1"/>
+    <w:lsdException w:name="E-mail Signature" w:semiHidden="1" w:unhideWhenUsed="1"/>
+    <w:lsdException w:name="HTML Top of Form" w:semiHidden="1" w:unhideWhenUsed="1"/>
+    <w:lsdException w:name="HTML Bottom of Form" w:semiHidden="1" w:unhideWhenUsed="1"/>
+    <w:lsdException w:name="Normal (Web)" w:semiHidden="1" w:unhideWhenUsed="1"/>
+    <w:lsdException w:name="HTML Acronym" w:semiHidden="1" w:unhideWhenUsed="1"/>
+    <w:lsdException w:name="HTML Address" w:semiHidden="1" w:unhideWhenUsed="1"/>
+    <w:lsdException w:name="HTML Cite" w:semiHidden="1" w:unhideWhenUsed="1"/>
+    <w:lsdException w:name="HTML Code" w:semiHidden="1" w:unhideWhenUsed="1"/>
+    <w:lsdException w:name="HTML Definition" w:semiHidden="1" w:unhideWhenUsed="1"/>
+    <w:lsdException w:name="HTML Keyboard" w:semiHidden="1" w:unhideWhenUsed="1"/>
+    <w:lsdException w:name="HTML Preformatted" w:semiHidden="1" w:unhideWhenUsed="1"/>
+    <w:lsdException w:name="HTML Sample" w:semiHidden="1" w:unhideWhenUsed="1"/>
+    <w:lsdException w:name="HTML Typewriter" w:semiHidden="1" w:unhideWhenUsed="1"/>
+    <w:lsdException w:name="HTML Variable" w:semiHidden="1" w:unhideWhenUsed="1"/>
+    <w:lsdException w:name="Normal Table" w:semiHidden="1" w:unhideWhenUsed="1"/>
+    <w:lsdException w:name="annotation subject" w:semiHidden="1" w:unhideWhenUsed="1"/>
+    <w:lsdException w:name="No List" w:semiHidden="1" w:unhideWhenUsed="1"/>
+    <w:lsdException w:name="Outline List 1" w:semiHidden="1" w:unhideWhenUsed="1"/>
+    <w:lsdException w:name="Outline List 2" w:semiHidden="1" w:unhideWhenUsed="1"/>
+    <w:lsdException w:name="Outline List 3" w:semiHidden="1" w:unhideWhenUsed="1"/>
+    <w:lsdException w:name="Table Simple 1" w:semiHidden="1" w:unhideWhenUsed="1"/>
+    <w:lsdException w:name="Table Simple 2" w:semiHidden="1" w:unhideWhenUsed="1"/>
+    <w:lsdException w:name="Table Simple 3" w:semiHidden="1" w:unhideWhenUsed="1"/>
+    <w:lsdException w:name="Table Classic 1" w:semiHidden="1" w:unhideWhenUsed="1"/>
+    <w:lsdException w:name="Table Classic 2" w:semiHidden="1" w:unhideWhenUsed="1"/>
+    <w:lsdException w:name="Table Classic 3" w:semiHidden="1" w:unhideWhenUsed="1"/>
+    <w:lsdException w:name="Table Classic 4" w:semiHidden="1" w:unhideWhenUsed="1"/>
+    <w:lsdException w:name="Table Colorful 1" w:semiHidden="1" w:unhideWhenUsed="1"/>
+    <w:lsdException w:name="Table Colorful 2" w:semiHidden="1" w:unhideWhenUsed="1"/>
+    <w:lsdException w:name="Table Colorful 3" w:semiHidden="1" w:unhideWhenUsed="1"/>
+    <w:lsdException w:name="Table Columns 1" w:semiHidden="1" w:unhideWhenUsed="1"/>
+    <w:lsdException w:name="Table Columns 2" w:semiHidden="1" w:unhideWhenUsed="1"/>
+    <w:lsdException w:name="Table Columns 3" w:semiHidden="1" w:unhideWhenUsed="1"/>
+    <w:lsdException w:name="Table Columns 4" w:semiHidden="1" w:unhideWhenUsed="1"/>
+    <w:lsdException w:name="Table Columns 5" w:semiHidden="1" w:unhideWhenUsed="1"/>
+    <w:lsdException w:name="Table Grid 1" w:semiHidden="1" w:unhideWhenUsed="1"/>
+    <w:lsdException w:name="Table Grid 2" w:semiHidden="1" w:unhideWhenUsed="1"/>
+    <w:lsdException w:name="Table Grid 3" w:semiHidden="1" w:unhideWhenUsed="1"/>
+    <w:lsdException w:name="Table Grid 4" w:semiHidden="1" w:unhideWhenUsed="1"/>
+    <w:lsdException w:name="Table Grid 5" w:semiHidden="1" w:unhideWhenUsed="1"/>
+    <w:lsdException w:name="Table Grid 6" w:semiHidden="1" w:unhideWhenUsed="1"/>
+    <w:lsdException w:name="Table Grid 7" w:semiHidden="1" w:unhideWhenUsed="1"/>
+    <w:lsdException w:name="Table Grid 8" w:semiHidden="1" w:unhideWhenUsed="1"/>
+    <w:lsdException w:name="Table List 1" w:semiHidden="1" w:unhideWhenUsed="1"/>
+    <w:lsdException w:name="Table List 2" w:semiHidden="1" w:unhideWhenUsed="1"/>
+    <w:lsdException w:name="Table List 3" w:semiHidden="1" w:unhideWhenUsed="1"/>
+    <w:lsdException w:name="Table List 4" w:semiHidden="1" w:unhideWhenUsed="1"/>
+    <w:lsdException w:name="Table List 5" w:semiHidden="1" w:unhideWhenUsed="1"/>
+    <w:lsdException w:name="Table List 6" w:semiHidden="1" w:unhideWhenUsed="1"/>
+    <w:lsdException w:name="Table List 7" w:semiHidden="1" w:unhideWhenUsed="1"/>
+    <w:lsdException w:name="Table List 8" w:semiHidden="1" w:unhideWhenUsed="1"/>
+    <w:lsdException w:name="Table 3D effects 1" w:semiHidden="1" w:unhideWhenUsed="1"/>
+    <w:lsdException w:name="Table 3D effects 2" w:semiHidden="1" w:unhideWhenUsed="1"/>
+    <w:lsdException w:name="Table 3D effects 3" w:semiHidden="1" w:unhideWhenUsed="1"/>
+    <w:lsdException w:name="Table Contemporary" w:semiHidden="1" w:unhideWhenUsed="1"/>
+    <w:lsdException w:name="Table Elegant" w:semiHidden="1" w:unhideWhenUsed="1"/>
+    <w:lsdException w:name="Table Professional" w:semiHidden="1" w:unhideWhenUsed="1"/>
+    <w:lsdException w:name="Table Subtle 1" w:semiHidden="1" w:unhideWhenUsed="1"/>
+    <w:lsdException w:name="Table Subtle 2" w:semiHidden="1" w:unhideWhenUsed="1"/>
+    <w:lsdException w:name="Table Web 1" w:semiHidden="1" w:unhideWhenUsed="1"/>
+    <w:lsdException w:name="Table Web 2" w:semiHidden="1" w:unhideWhenUsed="1"/>
+    <w:lsdException w:name="Table Web 3" w:semiHidden="1" w:unhideWhenUsed="1"/>
+    <w:lsdException w:name="Balloon Text" w:semiHidden="1" w:unhideWhenUsed="1"/>
+    <w:lsdException w:name="Table Grid" w:uiPriority="59"/>
+    <w:lsdException w:name="Table Theme" w:semiHidden="1" w:unhideWhenUsed="1"/>
+    <w:lsdException w:name="Placeholder Text" w:semiHidden="1"/>
+    <w:lsdException w:name="No Spacing" w:uiPriority="1" w:qFormat="1"/>
+    <w:lsdException w:name="Light Shading" w:uiPriority="60"/>
+    <w:lsdException w:name="Light List" w:uiPriority="61"/>
+    <w:lsdException w:name="Light Grid" w:uiPriority="62"/>
+    <w:lsdException w:name="Medium Shading 1" w:uiPriority="63"/>
+    <w:lsdException w:name="Medium Shading 2" w:uiPriority="64"/>
+    <w:lsdException w:name="Medium List 1" w:uiPriority="65"/>
+    <w:lsdException w:name="Medium List 2" w:uiPriority="66"/>
+    <w:lsdException w:name="Medium Grid 1" w:uiPriority="67"/>
+    <w:lsdException w:name="Medium Grid 2" w:uiPriority="68"/>
+    <w:lsdException w:name="Medium Grid 3" w:uiPriority="69"/>
+    <w:lsdException w:name="Dark List" w:uiPriority="70"/>
+    <w:lsdException w:name="Colorful Shading" w:uiPriority="71"/>
+    <w:lsdException w:name="Colorful List" w:uiPriority="72" w:qFormat="1"/>
+    <w:lsdException w:name="Colorful Grid" w:uiPriority="73" w:qFormat="1"/>
+    <w:lsdException w:name="Light Shading Accent 1" w:uiPriority="60" w:qFormat="1"/>
+    <w:lsdException w:name="Light List Accent 1" w:uiPriority="61"/>
+    <w:lsdException w:name="Light Grid Accent 1" w:uiPriority="62"/>
+    <w:lsdException w:name="Medium Shading 1 Accent 1" w:uiPriority="63"/>
+    <w:lsdException w:name="Medium Shading 2 Accent 1" w:uiPriority="64"/>
+    <w:lsdException w:name="Medium List 1 Accent 1" w:uiPriority="65"/>
+    <w:lsdException w:name="Revision" w:semiHidden="1"/>
+    <w:lsdException w:name="List Paragraph" w:uiPriority="34" w:qFormat="1"/>
+    <w:lsdException w:name="Quote" w:uiPriority="29" w:qFormat="1"/>
+    <w:lsdException w:name="Intense Quote" w:uiPriority="30" w:qFormat="1"/>
+    <w:lsdException w:name="Medium List 2 Accent 1" w:uiPriority="66"/>
+    <w:lsdException w:name="Medium Grid 1 Accent 1" w:uiPriority="67"/>
+    <w:lsdException w:name="Medium Grid 2 Accent 1" w:uiPriority="68"/>
+    <w:lsdException w:name="Medium Grid 3 Accent 1" w:uiPriority="69"/>
+    <w:lsdException w:name="Dark List Accent 1" w:uiPriority="70"/>
+    <w:lsdException w:name="Colorful Shading Accent 1" w:uiPriority="71"/>
+    <w:lsdException w:name="Colorful List Accent 1" w:uiPriority="72"/>
+    <w:lsdException w:name="Colorful Grid Accent 1" w:uiPriority="73"/>
+    <w:lsdException w:name="Light Shading Accent 2" w:uiPriority="60"/>
+    <w:lsdException w:name="Light List Accent 2" w:uiPriority="61"/>
+    <w:lsdException w:name="Light Grid Accent 2" w:uiPriority="62"/>
+    <w:lsdException w:name="Medium Shading 1 Accent 2" w:uiPriority="63"/>
+    <w:lsdException w:name="Medium Shading 2 Accent 2" w:uiPriority="64"/>
+    <w:lsdException w:name="Medium List 1 Accent 2" w:uiPriority="65"/>
+    <w:lsdException w:name="Medium List 2 Accent 2" w:uiPriority="66"/>
+    <w:lsdException w:name="Medium Grid 1 Accent 2" w:uiPriority="67"/>
+    <w:lsdException w:name="Medium Grid 2 Accent 2" w:uiPriority="68"/>
+    <w:lsdException w:name="Medium Grid 3 Accent 2" w:uiPriority="69"/>
+    <w:lsdException w:name="Dark List Accent 2" w:uiPriority="70"/>
+    <w:lsdException w:name="Colorful Shading Accent 2" w:uiPriority="71"/>
+    <w:lsdException w:name="Colorful List Accent 2" w:uiPriority="72"/>
+    <w:lsdException w:name="Colorful Grid Accent 2" w:uiPriority="73"/>
+    <w:lsdException w:name="Light Shading Accent 3" w:uiPriority="60"/>
+    <w:lsdException w:name="Light List Accent 3" w:uiPriority="61"/>
+    <w:lsdException w:name="Light Grid Accent 3" w:uiPriority="62"/>
+    <w:lsdException w:name="Medium Shading 1 Accent 3" w:uiPriority="63"/>
+    <w:lsdException w:name="Medium Shading 2 Accent 3" w:uiPriority="64"/>
+    <w:lsdException w:name="Medium List 1 Accent 3" w:uiPriority="65"/>
+    <w:lsdException w:name="Medium List 2 Accent 3" w:uiPriority="66"/>
+    <w:lsdException w:name="Medium Grid 1 Accent 3" w:uiPriority="67"/>
+    <w:lsdException w:name="Medium Grid 2 Accent 3" w:uiPriority="68"/>
+    <w:lsdException w:name="Medium Grid 3 Accent 3" w:uiPriority="69"/>
+    <w:lsdException w:name="Dark List Accent 3" w:uiPriority="70"/>
+    <w:lsdException w:name="Colorful Shading Accent 3" w:uiPriority="71"/>
+    <w:lsdException w:name="Colorful List Accent 3" w:uiPriority="72"/>
+    <w:lsdException w:name="Colorful Grid Accent 3" w:uiPriority="73"/>
+    <w:lsdException w:name="Light Shading Accent 4" w:uiPriority="60"/>
+    <w:lsdException w:name="Light List Accent 4" w:uiPriority="61"/>
+    <w:lsdException w:name="Light Grid Accent 4" w:uiPriority="62"/>
+    <w:lsdException w:name="Medium Shading 1 Accent 4" w:uiPriority="63"/>
+    <w:lsdException w:name="Medium Shading 2 Accent 4" w:uiPriority="64"/>
+    <w:lsdException w:name="Medium List 1 Accent 4" w:uiPriority="65"/>
+    <w:lsdException w:name="Medium List 2 Accent 4" w:uiPriority="66"/>
+    <w:lsdException w:name="Medium Grid 1 Accent 4" w:uiPriority="67"/>
+    <w:lsdException w:name="Medium Grid 2 Accent 4" w:uiPriority="68"/>
+    <w:lsdException w:name="Medium Grid 3 Accent 4" w:uiPriority="69"/>
+    <w:lsdException w:name="Dark List Accent 4" w:uiPriority="70"/>
+    <w:lsdException w:name="Colorful Shading Accent 4" w:uiPriority="71"/>
+    <w:lsdException w:name="Colorful List Accent 4" w:uiPriority="72"/>
+    <w:lsdException w:name="Colorful Grid Accent 4" w:uiPriority="73"/>
+    <w:lsdException w:name="Light Shading Accent 5" w:uiPriority="60"/>
+    <w:lsdException w:name="Light List Accent 5" w:uiPriority="61"/>
+    <w:lsdException w:name="Light Grid Accent 5" w:uiPriority="62"/>
+    <w:lsdException w:name="Medium Shading 1 Accent 5" w:uiPriority="63"/>
+    <w:lsdException w:name="Medium Shading 2 Accent 5" w:uiPriority="64"/>
+    <w:lsdException w:name="Medium List 1 Accent 5" w:uiPriority="65"/>
+    <w:lsdException w:name="Medium List 2 Accent 5" w:uiPriority="66"/>
+    <w:lsdException w:name="Medium Grid 1 Accent 5" w:uiPriority="67"/>
+    <w:lsdException w:name="Medium Grid 2 Accent 5" w:uiPriority="68"/>
+    <w:lsdException w:name="Medium Grid 3 Accent 5" w:uiPriority="69"/>
+    <w:lsdException w:name="Dark List Accent 5" w:uiPriority="70"/>
+    <w:lsdException w:name="Colorful Shading Accent 5" w:uiPriority="71"/>
+    <w:lsdException w:name="Colorful List Accent 5" w:uiPriority="72"/>
+    <w:lsdException w:name="Colorful Grid Accent 5" w:uiPriority="73"/>
+    <w:lsdException w:name="Light Shading Accent 6" w:uiPriority="60"/>
+    <w:lsdException w:name="Light List Accent 6" w:uiPriority="61"/>
+    <w:lsdException w:name="Light Grid Accent 6" w:uiPriority="62"/>
+    <w:lsdException w:name="Medium Shading 1 Accent 6" w:uiPriority="63"/>
+    <w:lsdException w:name="Medium Shading 2 Accent 6" w:uiPriority="64"/>
+    <w:lsdException w:name="Medium List 1 Accent 6" w:uiPriority="65" w:qFormat="1"/>
+    <w:lsdException w:name="Medium List 2 Accent 6" w:uiPriority="66" w:qFormat="1"/>
+    <w:lsdException w:name="Medium Grid 1 Accent 6" w:uiPriority="67" w:qFormat="1"/>
+    <w:lsdException w:name="Medium Grid 2 Accent 6" w:uiPriority="68" w:qFormat="1"/>
+    <w:lsdException w:name="Medium Grid 3 Accent 6" w:uiPriority="69" w:qFormat="1"/>
+    <w:lsdException w:name="Dark List Accent 6" w:uiPriority="70"/>
+    <w:lsdException w:name="Colorful Shading Accent 6" w:uiPriority="71" w:qFormat="1"/>
+    <w:lsdException w:name="Colorful List Accent 6" w:uiPriority="72"/>
+    <w:lsdException w:name="Colorful Grid Accent 6" w:uiPriority="73"/>
+    <w:lsdException w:name="Subtle Emphasis" w:uiPriority="19" w:qFormat="1"/>
+    <w:lsdException w:name="Intense Emphasis" w:uiPriority="21" w:qFormat="1"/>
+    <w:lsdException w:name="Subtle Reference" w:uiPriority="31" w:qFormat="1"/>
+    <w:lsdException w:name="Intense Reference" w:uiPriority="32" w:qFormat="1"/>
+    <w:lsdException w:name="Book Title" w:uiPriority="33" w:qFormat="1"/>
+    <w:lsdException w:name="Bibliography" w:semiHidden="1" w:uiPriority="37" w:unhideWhenUsed="1"/>
+    <w:lsdException w:name="TOC Heading" w:semiHidden="1" w:uiPriority="39" w:unhideWhenUsed="1" w:qFormat="1"/>
+    <w:lsdException w:name="Plain Table 1" w:uiPriority="41"/>
+    <w:lsdException w:name="Plain Table 2" w:uiPriority="42"/>
+    <w:lsdException w:name="Plain Table 3" w:uiPriority="43"/>
+    <w:lsdException w:name="Plain Table 4" w:uiPriority="44"/>
+    <w:lsdException w:name="Plain Table 5" w:uiPriority="45"/>
+    <w:lsdException w:name="Grid Table Light" w:uiPriority="40"/>
+    <w:lsdException w:name="Grid Table 1 Light" w:uiPriority="46"/>
+    <w:lsdException w:name="Grid Table 2" w:uiPriority="47"/>
+    <w:lsdException w:name="Grid Table 3" w:uiPriority="48"/>
+    <w:lsdException w:name="Grid Table 4" w:uiPriority="49"/>
+    <w:lsdException w:name="Grid Table 5 Dark" w:uiPriority="50"/>
+    <w:lsdException w:name="Grid Table 6 Colorful" w:uiPriority="51"/>
+    <w:lsdException w:name="Grid Table 7 Colorful" w:uiPriority="52"/>
+    <w:lsdException w:name="Grid Table 1 Light Accent 1" w:uiPriority="46"/>
+    <w:lsdException w:name="Grid Table 2 Accent 1" w:uiPriority="47"/>
+    <w:lsdException w:name="Grid Table 3 Accent 1" w:uiPriority="48"/>
+    <w:lsdException w:name="Grid Table 4 Accent 1" w:uiPriority="49"/>
+    <w:lsdException w:name="Grid Table 5 Dark Accent 1" w:uiPriority="50"/>
+    <w:lsdException w:name="Grid Table 6 Colorful Accent 1" w:uiPriority="51"/>
+    <w:lsdException w:name="Grid Table 7 Colorful Accent 1" w:uiPriority="52"/>
+    <w:lsdException w:name="Grid Table 1 Light Accent 2" w:uiPriority="46"/>
+    <w:lsdException w:name="Grid Table 2 Accent 2" w:uiPriority="47"/>
+    <w:lsdException w:name="Grid Table 3 Accent 2" w:uiPriority="48"/>
+    <w:lsdException w:name="Grid Table 4 Accent 2" w:uiPriority="49"/>
+    <w:lsdException w:name="Grid Table 5 Dark Accent 2" w:uiPriority="50"/>
+    <w:lsdException w:name="Grid Table 6 Colorful Accent 2" w:uiPriority="51"/>
+    <w:lsdException w:name="Grid Table 7 Colorful Accent 2" w:uiPriority="52"/>
+    <w:lsdException w:name="Grid Table 1 Light Accent 3" w:uiPriority="46"/>
+    <w:lsdException w:name="Grid Table 2 Accent 3" w:uiPriority="47"/>
+    <w:lsdException w:name="Grid Table 3 Accent 3" w:uiPriority="48"/>
+    <w:lsdException w:name="Grid Table 4 Accent 3" w:uiPriority="49"/>
+    <w:lsdException w:name="Grid Table 5 Dark Accent 3" w:uiPriority="50"/>
+    <w:lsdException w:name="Grid Table 6 Colorful Accent 3" w:uiPriority="51"/>
+    <w:lsdException w:name="Grid Table 7 Colorful Accent 3" w:uiPriority="52"/>
+    <w:lsdException w:name="Grid Table 1 Light Accent 4" w:uiPriority="46"/>
+    <w:lsdException w:name="Grid Table 2 Accent 4" w:uiPriority="47"/>
+    <w:lsdException w:name="Grid Table 3 Accent 4" w:uiPriority="48"/>
+    <w:lsdException w:name="Grid Table 4 Accent 4" w:uiPriority="49"/>
+    <w:lsdException w:name="Grid Table 5 Dark Accent 4" w:uiPriority="50"/>
+    <w:lsdException w:name="Grid Table 6 Colorful Accent 4" w:uiPriority="51"/>
+    <w:lsdException w:name="Grid Table 7 Colorful Accent 4" w:uiPriority="52"/>
+    <w:lsdException w:name="Grid Table 1 Light Accent 5" w:uiPriority="46"/>
+    <w:lsdException w:name="Grid Table 2 Accent 5" w:uiPriority="47"/>
+    <w:lsdException w:name="Grid Table 3 Accent 5" w:uiPriority="48"/>
+    <w:lsdException w:name="Grid Table 4 Accent 5" w:uiPriority="49"/>
+    <w:lsdException w:name="Grid Table 5 Dark Accent 5" w:uiPriority="50"/>
+    <w:lsdException w:name="Grid Table 6 Colorful Accent 5" w:uiPriority="51"/>
+    <w:lsdException w:name="Grid Table 7 Colorful Accent 5" w:uiPriority="52"/>
+    <w:lsdException w:name="Grid Table 1 Light Accent 6" w:uiPriority="46"/>
+    <w:lsdException w:name="Grid Table 2 Accent 6" w:uiPriority="47"/>
+    <w:lsdException w:name="Grid Table 3 Accent 6" w:uiPriority="48"/>
+    <w:lsdException w:name="Grid Table 4 Accent 6" w:uiPriority="49"/>
+    <w:lsdException w:name="Grid Table 5 Dark Accent 6" w:uiPriority="50"/>
+    <w:lsdException w:name="Grid Table 6 Colorful Accent 6" w:uiPriority="51"/>
+    <w:lsdException w:name="Grid Table 7 Colorful Accent 6" w:uiPriority="52"/>
+    <w:lsdException w:name="List Table 1 Light" w:uiPriority="46"/>
+    <w:lsdException w:name="List Table 2" w:uiPriority="47"/>
+    <w:lsdException w:name="List Table 3" w:uiPriority="48"/>
+    <w:lsdException w:name="List Table 4" w:uiPriority="49"/>
+    <w:lsdException w:name="List Table 5 Dark" w:uiPriority="50"/>
+    <w:lsdException w:name="List Table 6 Colorful" w:uiPriority="51"/>
+    <w:lsdException w:name="List Table 7 Colorful" w:uiPriority="52"/>
+    <w:lsdException w:name="List Table 1 Light Accent 1" w:uiPriority="46"/>
+    <w:lsdException w:name="List Table 2 Accent 1" w:uiPriority="47"/>
+    <w:lsdException w:name="List Table 3 Accent 1" w:uiPriority="48"/>
+    <w:lsdException w:name="List Table 4 Accent 1" w:uiPriority="49"/>
+    <w:lsdException w:name="List Table 5 Dark Accent 1" w:uiPriority="50"/>
+    <w:lsdException w:name="List Table 6 Colorful Accent 1" w:uiPriority="51"/>
+    <w:lsdException w:name="List Table 7 Colorful Accent 1" w:uiPriority="52"/>
+    <w:lsdException w:name="List Table 1 Light Accent 2" w:uiPriority="46"/>
+    <w:lsdException w:name="List Table 2 Accent 2" w:uiPriority="47"/>
+    <w:lsdException w:name="List Table 3 Accent 2" w:uiPriority="48"/>
+    <w:lsdException w:name="List Table 4 Accent 2" w:uiPriority="49"/>
+    <w:lsdException w:name="List Table 5 Dark Accent 2" w:uiPriority="50"/>
+    <w:lsdException w:name="List Table 6 Colorful Accent 2" w:uiPriority="51"/>
+    <w:lsdException w:name="List Table 7 Colorful Accent 2" w:uiPriority="52"/>
+    <w:lsdException w:name="List Table 1 Light Accent 3" w:uiPriority="46"/>
+    <w:lsdException w:name="List Table 2 Accent 3" w:uiPriority="47"/>
+    <w:lsdException w:name="List Table 3 Accent 3" w:uiPriority="48"/>
+    <w:lsdException w:name="List Table 4 Accent 3" w:uiPriority="49"/>
+    <w:lsdException w:name="List Table 5 Dark Accent 3" w:uiPriority="50"/>
+    <w:lsdException w:name="List Table 6 Colorful Accent 3" w:uiPriority="51"/>
+    <w:lsdException w:name="List Table 7 Colorful Accent 3" w:uiPriority="52"/>
+    <w:lsdException w:name="List Table 1 Light Accent 4" w:uiPriority="46"/>
+    <w:lsdException w:name="List Table 2 Accent 4" w:uiPriority="47"/>
+    <w:lsdException w:name="List Table 3 Accent 4" w:uiPriority="48"/>
+    <w:lsdException w:name="List Table 4 Accent 4" w:uiPriority="49"/>
+    <w:lsdException w:name="List Table 5 Dark Accent 4" w:uiPriority="50"/>
+    <w:lsdException w:name="List Table 6 Colorful Accent 4" w:uiPriority="51"/>
+    <w:lsdException w:name="List Table 7 Colorful Accent 4" w:uiPriority="52"/>
+    <w:lsdException w:name="List Table 1 Light Accent 5" w:uiPriority="46"/>
+    <w:lsdException w:name="List Table 2 Accent 5" w:uiPriority="47"/>
+    <w:lsdException w:name="List Table 3 Accent 5" w:uiPriority="48"/>
+    <w:lsdException w:name="List Table 4 Accent 5" w:uiPriority="49"/>
+    <w:lsdException w:name="List Table 5 Dark Accent 5" w:uiPriority="50"/>
+    <w:lsdException w:name="List Table 6 Colorful Accent 5" w:uiPriority="51"/>
+    <w:lsdException w:name="List Table 7 Colorful Accent 5" w:uiPriority="52"/>
+    <w:lsdException w:name="List Table 1 Light Accent 6" w:uiPriority="46"/>
+    <w:lsdException w:name="List Table 2 Accent 6" w:uiPriority="47"/>
+    <w:lsdException w:name="List Table 3 Accent 6" w:uiPriority="48"/>
+    <w:lsdException w:name="List Table 4 Accent 6" w:uiPriority="49"/>
+    <w:lsdException w:name="List Table 5 Dark Accent 6" w:uiPriority="50"/>
+    <w:lsdException w:name="List Table 6 Colorful Accent 6" w:uiPriority="51"/>
+    <w:lsdException w:name="List Table 7 Colorful Accent 6" w:uiPriority="52"/>
+    <w:lsdException w:name="Mention" w:semiHidden="1" w:unhideWhenUsed="1"/>
   </w:latentStyles>
   <w:style w:type="paragraph" w:default="1" w:styleId="Normal">
     <w:name w:val="Normal"/>
@@ -5088,7 +3873,7 @@
 </file>
 
 <file path=customXml/itemProps1.xml><?xml version="1.0" encoding="utf-8"?>
-<ds:datastoreItem xmlns:ds="http://schemas.openxmlformats.org/officeDocument/2006/customXml" ds:itemID="{233BF8C0-FF37-4843-A93A-5EB877125BD6}">
+<ds:datastoreItem xmlns:ds="http://schemas.openxmlformats.org/officeDocument/2006/customXml" ds:itemID="{456BD565-4284-42D8-8165-FAB83FB25D1B}">
   <ds:schemaRefs>
     <ds:schemaRef ds:uri="http://schemas.openxmlformats.org/officeDocument/2006/bibliography"/>
   </ds:schemaRefs>

</xml_diff>